<commit_message>
SQL Doc updated 03
</commit_message>
<xml_diff>
--- a/SQL.docx
+++ b/SQL.docx
@@ -14786,7 +14786,7 @@
           </mc:Choice>
           <mc:Fallback>
             <w:pict>
-              <v:rect w14:anchorId="12855753" id="AutoShape 4" o:spid="_x0000_s1026" alt="https://coddy.tech/icons/challenge.svg" style="width:24pt;height:24pt;visibility:visible;mso-wrap-style:square;mso-left-percent:-10001;mso-top-percent:-10001;mso-position-horizontal:absolute;mso-position-horizontal-relative:char;mso-position-vertical:absolute;mso-position-vertical-relative:line;mso-left-percent:-10001;mso-top-percent:-10001;v-text-anchor:top" o:gfxdata="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" filled="f" stroked="f">
+              <v:rect w14:anchorId="01EDBAC1" id="AutoShape 4" o:spid="_x0000_s1026" alt="https://coddy.tech/icons/challenge.svg" style="width:24pt;height:24pt;visibility:visible;mso-wrap-style:square;mso-left-percent:-10001;mso-top-percent:-10001;mso-position-horizontal:absolute;mso-position-horizontal-relative:char;mso-position-vertical:absolute;mso-position-vertical-relative:line;mso-left-percent:-10001;mso-top-percent:-10001;v-text-anchor:top" o:gfxdata="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" filled="f" stroked="f">
                 <o:lock v:ext="edit" aspectratio="t"/>
                 <w10:anchorlock/>
               </v:rect>
@@ -22323,7 +22323,7 @@
           </mc:Choice>
           <mc:Fallback>
             <w:pict>
-              <v:rect w14:anchorId="4F04433C" id="Rectangle 6" o:spid="_x0000_s1026" alt="https://coddy.tech/icons/challenge.svg" style="width:24pt;height:24pt;visibility:visible;mso-wrap-style:square;mso-left-percent:-10001;mso-top-percent:-10001;mso-position-horizontal:absolute;mso-position-horizontal-relative:char;mso-position-vertical:absolute;mso-position-vertical-relative:line;mso-left-percent:-10001;mso-top-percent:-10001;v-text-anchor:top" o:gfxdata="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" filled="f" stroked="f">
+              <v:rect w14:anchorId="63932768" id="Rectangle 6" o:spid="_x0000_s1026" alt="https://coddy.tech/icons/challenge.svg" style="width:24pt;height:24pt;visibility:visible;mso-wrap-style:square;mso-left-percent:-10001;mso-top-percent:-10001;mso-position-horizontal:absolute;mso-position-horizontal-relative:char;mso-position-vertical:absolute;mso-position-vertical-relative:line;mso-left-percent:-10001;mso-top-percent:-10001;v-text-anchor:top" o:gfxdata="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" filled="f" stroked="f">
                 <o:lock v:ext="edit" aspectratio="t"/>
                 <w10:anchorlock/>
               </v:rect>
@@ -23978,8 +23978,6 @@
         </w:rPr>
         <w:t>Recap challenge #1</w:t>
       </w:r>
-      <w:bookmarkStart w:id="0" w:name="_GoBack"/>
-      <w:bookmarkEnd w:id="0"/>
     </w:p>
     <w:tbl>
       <w:tblPr>
@@ -26114,7 +26112,255 @@
         <w:t>As an owner of a vehicle factory, you have agreed to provide a salary raise for the four employees with the lowest salaries who are also married, as they are struggling to finance their families. Return only the IDs of the relevant employees. Sort the results by salary in ascending order.</w:t>
       </w:r>
     </w:p>
-    <w:p/>
+    <w:p>
+      <w:pPr>
+        <w:shd w:val="clear" w:color="auto" w:fill="1E1E1E"/>
+        <w:spacing w:after="0" w:line="360" w:lineRule="atLeast"/>
+        <w:rPr>
+          <w:rFonts w:ascii="Consolas" w:eastAsia="Times New Roman" w:hAnsi="Consolas" w:cs="Times New Roman"/>
+          <w:color w:val="00B050"/>
+          <w:sz w:val="32"/>
+          <w:szCs w:val="32"/>
+        </w:rPr>
+      </w:pPr>
+      <w:r>
+        <w:rPr>
+          <w:rFonts w:ascii="Consolas" w:eastAsia="Times New Roman" w:hAnsi="Consolas" w:cs="Times New Roman"/>
+          <w:color w:val="00B050"/>
+          <w:sz w:val="32"/>
+          <w:szCs w:val="32"/>
+        </w:rPr>
+        <w:t xml:space="preserve">SOLUTION: </w:t>
+      </w:r>
+    </w:p>
+    <w:p>
+      <w:pPr>
+        <w:shd w:val="clear" w:color="auto" w:fill="1E1E1E"/>
+        <w:spacing w:after="0" w:line="360" w:lineRule="atLeast"/>
+        <w:rPr>
+          <w:rFonts w:ascii="Consolas" w:eastAsia="Times New Roman" w:hAnsi="Consolas" w:cs="Times New Roman"/>
+          <w:color w:val="D4D4D4"/>
+          <w:sz w:val="20"/>
+          <w:szCs w:val="20"/>
+        </w:rPr>
+      </w:pPr>
+      <w:r>
+        <w:rPr>
+          <w:rFonts w:ascii="Consolas" w:eastAsia="Times New Roman" w:hAnsi="Consolas" w:cs="Times New Roman"/>
+          <w:color w:val="569CD6"/>
+          <w:sz w:val="20"/>
+          <w:szCs w:val="20"/>
+        </w:rPr>
+        <w:t>SELECT</w:t>
+      </w:r>
+      <w:r>
+        <w:rPr>
+          <w:rFonts w:ascii="Consolas" w:eastAsia="Times New Roman" w:hAnsi="Consolas" w:cs="Times New Roman"/>
+          <w:color w:val="D4D4D4"/>
+          <w:sz w:val="20"/>
+          <w:szCs w:val="20"/>
+        </w:rPr>
+        <w:t xml:space="preserve"> id </w:t>
+      </w:r>
+      <w:r>
+        <w:rPr>
+          <w:rFonts w:ascii="Consolas" w:eastAsia="Times New Roman" w:hAnsi="Consolas" w:cs="Times New Roman"/>
+          <w:color w:val="569CD6"/>
+          <w:sz w:val="20"/>
+          <w:szCs w:val="20"/>
+        </w:rPr>
+        <w:t>FROM</w:t>
+      </w:r>
+      <w:r>
+        <w:rPr>
+          <w:rFonts w:ascii="Consolas" w:eastAsia="Times New Roman" w:hAnsi="Consolas" w:cs="Times New Roman"/>
+          <w:color w:val="D4D4D4"/>
+          <w:sz w:val="20"/>
+          <w:szCs w:val="20"/>
+        </w:rPr>
+        <w:t xml:space="preserve"> employees</w:t>
+      </w:r>
+    </w:p>
+    <w:p>
+      <w:pPr>
+        <w:shd w:val="clear" w:color="auto" w:fill="1E1E1E"/>
+        <w:spacing w:after="0" w:line="360" w:lineRule="atLeast"/>
+        <w:rPr>
+          <w:rFonts w:ascii="Consolas" w:eastAsia="Times New Roman" w:hAnsi="Consolas" w:cs="Times New Roman"/>
+          <w:color w:val="D4D4D4"/>
+          <w:sz w:val="20"/>
+          <w:szCs w:val="20"/>
+        </w:rPr>
+      </w:pPr>
+      <w:r>
+        <w:rPr>
+          <w:rFonts w:ascii="Consolas" w:eastAsia="Times New Roman" w:hAnsi="Consolas" w:cs="Times New Roman"/>
+          <w:color w:val="569CD6"/>
+          <w:sz w:val="20"/>
+          <w:szCs w:val="20"/>
+        </w:rPr>
+        <w:t>WHERE</w:t>
+      </w:r>
+      <w:r>
+        <w:rPr>
+          <w:rFonts w:ascii="Consolas" w:eastAsia="Times New Roman" w:hAnsi="Consolas" w:cs="Times New Roman"/>
+          <w:color w:val="D4D4D4"/>
+          <w:sz w:val="20"/>
+          <w:szCs w:val="20"/>
+        </w:rPr>
+        <w:t xml:space="preserve"> status </w:t>
+      </w:r>
+      <w:r>
+        <w:rPr>
+          <w:rFonts w:ascii="Consolas" w:eastAsia="Times New Roman" w:hAnsi="Consolas" w:cs="Times New Roman"/>
+          <w:color w:val="778899"/>
+          <w:sz w:val="20"/>
+          <w:szCs w:val="20"/>
+        </w:rPr>
+        <w:t>=</w:t>
+      </w:r>
+      <w:r>
+        <w:rPr>
+          <w:rFonts w:ascii="Consolas" w:eastAsia="Times New Roman" w:hAnsi="Consolas" w:cs="Times New Roman"/>
+          <w:color w:val="D4D4D4"/>
+          <w:sz w:val="20"/>
+          <w:szCs w:val="20"/>
+        </w:rPr>
+        <w:t xml:space="preserve"> </w:t>
+      </w:r>
+      <w:r>
+        <w:rPr>
+          <w:rFonts w:ascii="Consolas" w:eastAsia="Times New Roman" w:hAnsi="Consolas" w:cs="Times New Roman"/>
+          <w:color w:val="FF0000"/>
+          <w:sz w:val="20"/>
+          <w:szCs w:val="20"/>
+        </w:rPr>
+        <w:t>'married'</w:t>
+      </w:r>
+    </w:p>
+    <w:p>
+      <w:pPr>
+        <w:shd w:val="clear" w:color="auto" w:fill="1E1E1E"/>
+        <w:spacing w:after="0" w:line="360" w:lineRule="atLeast"/>
+        <w:rPr>
+          <w:rFonts w:ascii="Consolas" w:eastAsia="Times New Roman" w:hAnsi="Consolas" w:cs="Times New Roman"/>
+          <w:color w:val="D4D4D4"/>
+          <w:sz w:val="20"/>
+          <w:szCs w:val="20"/>
+        </w:rPr>
+      </w:pPr>
+      <w:r>
+        <w:rPr>
+          <w:rFonts w:ascii="Consolas" w:eastAsia="Times New Roman" w:hAnsi="Consolas" w:cs="Times New Roman"/>
+          <w:color w:val="569CD6"/>
+          <w:sz w:val="20"/>
+          <w:szCs w:val="20"/>
+        </w:rPr>
+        <w:t>ORDER</w:t>
+      </w:r>
+      <w:r>
+        <w:rPr>
+          <w:rFonts w:ascii="Consolas" w:eastAsia="Times New Roman" w:hAnsi="Consolas" w:cs="Times New Roman"/>
+          <w:color w:val="D4D4D4"/>
+          <w:sz w:val="20"/>
+          <w:szCs w:val="20"/>
+        </w:rPr>
+        <w:t xml:space="preserve"> </w:t>
+      </w:r>
+      <w:r>
+        <w:rPr>
+          <w:rFonts w:ascii="Consolas" w:eastAsia="Times New Roman" w:hAnsi="Consolas" w:cs="Times New Roman"/>
+          <w:color w:val="569CD6"/>
+          <w:sz w:val="20"/>
+          <w:szCs w:val="20"/>
+        </w:rPr>
+        <w:t>BY</w:t>
+      </w:r>
+      <w:r>
+        <w:rPr>
+          <w:rFonts w:ascii="Consolas" w:eastAsia="Times New Roman" w:hAnsi="Consolas" w:cs="Times New Roman"/>
+          <w:color w:val="D4D4D4"/>
+          <w:sz w:val="20"/>
+          <w:szCs w:val="20"/>
+        </w:rPr>
+        <w:t xml:space="preserve"> salary </w:t>
+      </w:r>
+      <w:r>
+        <w:rPr>
+          <w:rFonts w:ascii="Consolas" w:eastAsia="Times New Roman" w:hAnsi="Consolas" w:cs="Times New Roman"/>
+          <w:color w:val="569CD6"/>
+          <w:sz w:val="20"/>
+          <w:szCs w:val="20"/>
+        </w:rPr>
+        <w:t>ASC</w:t>
+      </w:r>
+      <w:r>
+        <w:rPr>
+          <w:rFonts w:ascii="Consolas" w:eastAsia="Times New Roman" w:hAnsi="Consolas" w:cs="Times New Roman"/>
+          <w:color w:val="D4D4D4"/>
+          <w:sz w:val="20"/>
+          <w:szCs w:val="20"/>
+        </w:rPr>
+        <w:t xml:space="preserve">  </w:t>
+      </w:r>
+    </w:p>
+    <w:p>
+      <w:pPr>
+        <w:shd w:val="clear" w:color="auto" w:fill="1E1E1E"/>
+        <w:spacing w:after="0" w:line="360" w:lineRule="atLeast"/>
+        <w:rPr>
+          <w:rFonts w:ascii="Consolas" w:eastAsia="Times New Roman" w:hAnsi="Consolas" w:cs="Times New Roman"/>
+          <w:color w:val="D4D4D4"/>
+          <w:sz w:val="20"/>
+          <w:szCs w:val="20"/>
+        </w:rPr>
+      </w:pPr>
+      <w:proofErr w:type="gramStart"/>
+      <w:r>
+        <w:rPr>
+          <w:rFonts w:ascii="Consolas" w:eastAsia="Times New Roman" w:hAnsi="Consolas" w:cs="Times New Roman"/>
+          <w:color w:val="569CD6"/>
+          <w:sz w:val="20"/>
+          <w:szCs w:val="20"/>
+        </w:rPr>
+        <w:t>limit</w:t>
+      </w:r>
+      <w:proofErr w:type="gramEnd"/>
+      <w:r>
+        <w:rPr>
+          <w:rFonts w:ascii="Consolas" w:eastAsia="Times New Roman" w:hAnsi="Consolas" w:cs="Times New Roman"/>
+          <w:color w:val="D4D4D4"/>
+          <w:sz w:val="20"/>
+          <w:szCs w:val="20"/>
+        </w:rPr>
+        <w:t xml:space="preserve"> </w:t>
+      </w:r>
+      <w:r>
+        <w:rPr>
+          <w:rFonts w:ascii="Consolas" w:eastAsia="Times New Roman" w:hAnsi="Consolas" w:cs="Times New Roman"/>
+          <w:color w:val="B5CEA8"/>
+          <w:sz w:val="20"/>
+          <w:szCs w:val="20"/>
+        </w:rPr>
+        <w:t>4</w:t>
+      </w:r>
+    </w:p>
+    <w:p>
+      <w:pPr>
+        <w:shd w:val="clear" w:color="auto" w:fill="1E1E1E"/>
+        <w:spacing w:after="0" w:line="360" w:lineRule="atLeast"/>
+        <w:rPr>
+          <w:rFonts w:ascii="Consolas" w:eastAsia="Times New Roman" w:hAnsi="Consolas" w:cs="Times New Roman"/>
+          <w:color w:val="00B050"/>
+          <w:sz w:val="32"/>
+          <w:szCs w:val="32"/>
+        </w:rPr>
+      </w:pPr>
+    </w:p>
+    <w:p>
+      <w:bookmarkStart w:id="0" w:name="_GoBack"/>
+      <w:bookmarkEnd w:id="0"/>
+    </w:p>
     <w:sectPr>
       <w:pgSz w:w="12240" w:h="15840"/>
       <w:pgMar w:top="1440" w:right="1440" w:bottom="1440" w:left="1440" w:header="720" w:footer="720" w:gutter="0"/>

</xml_diff>

<commit_message>
SQL Doc updated 07
</commit_message>
<xml_diff>
--- a/SQL.docx
+++ b/SQL.docx
@@ -14786,7 +14786,7 @@
           </mc:Choice>
           <mc:Fallback>
             <w:pict>
-              <v:rect w14:anchorId="08D99435" id="AutoShape 4" o:spid="_x0000_s1026" alt="https://coddy.tech/icons/challenge.svg" style="width:24pt;height:24pt;visibility:visible;mso-wrap-style:square;mso-left-percent:-10001;mso-top-percent:-10001;mso-position-horizontal:absolute;mso-position-horizontal-relative:char;mso-position-vertical:absolute;mso-position-vertical-relative:line;mso-left-percent:-10001;mso-top-percent:-10001;v-text-anchor:top" o:gfxdata="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" filled="f" stroked="f">
+              <v:rect w14:anchorId="16FF60DB" id="AutoShape 4" o:spid="_x0000_s1026" alt="https://coddy.tech/icons/challenge.svg" style="width:24pt;height:24pt;visibility:visible;mso-wrap-style:square;mso-left-percent:-10001;mso-top-percent:-10001;mso-position-horizontal:absolute;mso-position-horizontal-relative:char;mso-position-vertical:absolute;mso-position-vertical-relative:line;mso-left-percent:-10001;mso-top-percent:-10001;v-text-anchor:top" o:gfxdata="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" filled="f" stroked="f">
                 <o:lock v:ext="edit" aspectratio="t"/>
                 <w10:anchorlock/>
               </v:rect>
@@ -22323,7 +22323,7 @@
           </mc:Choice>
           <mc:Fallback>
             <w:pict>
-              <v:rect w14:anchorId="7AA30EC6" id="Rectangle 6" o:spid="_x0000_s1026" alt="https://coddy.tech/icons/challenge.svg" style="width:24pt;height:24pt;visibility:visible;mso-wrap-style:square;mso-left-percent:-10001;mso-top-percent:-10001;mso-position-horizontal:absolute;mso-position-horizontal-relative:char;mso-position-vertical:absolute;mso-position-vertical-relative:line;mso-left-percent:-10001;mso-top-percent:-10001;v-text-anchor:top" o:gfxdata="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" filled="f" stroked="f">
+              <v:rect w14:anchorId="54FB94B1" id="Rectangle 6" o:spid="_x0000_s1026" alt="https://coddy.tech/icons/challenge.svg" style="width:24pt;height:24pt;visibility:visible;mso-wrap-style:square;mso-left-percent:-10001;mso-top-percent:-10001;mso-position-horizontal:absolute;mso-position-horizontal-relative:char;mso-position-vertical:absolute;mso-position-vertical-relative:line;mso-left-percent:-10001;mso-top-percent:-10001;v-text-anchor:top" o:gfxdata="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" filled="f" stroked="f">
                 <o:lock v:ext="edit" aspectratio="t"/>
                 <w10:anchorlock/>
               </v:rect>
@@ -38456,10 +38456,10 @@
         <w:tblLook w:val="04A0" w:firstRow="1" w:lastRow="0" w:firstColumn="1" w:lastColumn="0" w:noHBand="0" w:noVBand="1"/>
       </w:tblPr>
       <w:tblGrid>
-        <w:gridCol w:w="315"/>
-        <w:gridCol w:w="315"/>
-        <w:gridCol w:w="606"/>
-        <w:gridCol w:w="696"/>
+        <w:gridCol w:w="320"/>
+        <w:gridCol w:w="320"/>
+        <w:gridCol w:w="643"/>
+        <w:gridCol w:w="742"/>
       </w:tblGrid>
       <w:tr>
         <w:trPr>
@@ -38486,8 +38486,8 @@
                 <w:rFonts w:ascii="Times New Roman" w:eastAsia="Times New Roman" w:hAnsi="Times New Roman" w:cs="Times New Roman"/>
                 <w:b/>
                 <w:bCs/>
-                <w:sz w:val="16"/>
-                <w:szCs w:val="16"/>
+                <w:sz w:val="20"/>
+                <w:szCs w:val="20"/>
               </w:rPr>
             </w:pPr>
             <w:r>
@@ -38495,8 +38495,8 @@
                 <w:rFonts w:ascii="Times New Roman" w:eastAsia="Times New Roman" w:hAnsi="Times New Roman" w:cs="Times New Roman"/>
                 <w:b/>
                 <w:bCs/>
-                <w:sz w:val="16"/>
-                <w:szCs w:val="16"/>
+                <w:sz w:val="20"/>
+                <w:szCs w:val="20"/>
               </w:rPr>
               <w:t>employees</w:t>
             </w:r>
@@ -38510,14 +38510,14 @@
         <w:tc>
           <w:tcPr>
             <w:tcW w:w="0" w:type="auto"/>
-            <w:gridSpan w:val="4"/>
-            <w:tcMar>
-              <w:top w:w="60" w:type="dxa"/>
-              <w:left w:w="60" w:type="dxa"/>
-              <w:bottom w:w="60" w:type="dxa"/>
-              <w:right w:w="60" w:type="dxa"/>
-            </w:tcMar>
-            <w:vAlign w:val="center"/>
+            <w:tcMar>
+              <w:top w:w="60" w:type="dxa"/>
+              <w:left w:w="60" w:type="dxa"/>
+              <w:bottom w:w="60" w:type="dxa"/>
+              <w:right w:w="60" w:type="dxa"/>
+            </w:tcMar>
+            <w:vAlign w:val="center"/>
+            <w:hideMark/>
           </w:tcPr>
           <w:p>
             <w:pPr>
@@ -38527,10 +38527,118 @@
                 <w:rFonts w:ascii="Times New Roman" w:eastAsia="Times New Roman" w:hAnsi="Times New Roman" w:cs="Times New Roman"/>
                 <w:b/>
                 <w:bCs/>
-                <w:sz w:val="16"/>
-                <w:szCs w:val="16"/>
-              </w:rPr>
-            </w:pPr>
+                <w:sz w:val="20"/>
+                <w:szCs w:val="20"/>
+              </w:rPr>
+            </w:pPr>
+          </w:p>
+        </w:tc>
+        <w:tc>
+          <w:tcPr>
+            <w:tcW w:w="0" w:type="auto"/>
+            <w:tcMar>
+              <w:top w:w="60" w:type="dxa"/>
+              <w:left w:w="60" w:type="dxa"/>
+              <w:bottom w:w="60" w:type="dxa"/>
+              <w:right w:w="60" w:type="dxa"/>
+            </w:tcMar>
+            <w:vAlign w:val="center"/>
+            <w:hideMark/>
+          </w:tcPr>
+          <w:p>
+            <w:pPr>
+              <w:spacing w:after="0" w:line="240" w:lineRule="auto"/>
+              <w:jc w:val="center"/>
+              <w:rPr>
+                <w:rFonts w:ascii="Times New Roman" w:eastAsia="Times New Roman" w:hAnsi="Times New Roman" w:cs="Times New Roman"/>
+                <w:b/>
+                <w:bCs/>
+                <w:sz w:val="20"/>
+                <w:szCs w:val="20"/>
+              </w:rPr>
+            </w:pPr>
+            <w:r>
+              <w:rPr>
+                <w:rFonts w:ascii="Times New Roman" w:eastAsia="Times New Roman" w:hAnsi="Times New Roman" w:cs="Times New Roman"/>
+                <w:b/>
+                <w:bCs/>
+                <w:sz w:val="20"/>
+                <w:szCs w:val="20"/>
+              </w:rPr>
+              <w:t>id</w:t>
+            </w:r>
+          </w:p>
+        </w:tc>
+        <w:tc>
+          <w:tcPr>
+            <w:tcW w:w="0" w:type="auto"/>
+            <w:tcMar>
+              <w:top w:w="60" w:type="dxa"/>
+              <w:left w:w="60" w:type="dxa"/>
+              <w:bottom w:w="60" w:type="dxa"/>
+              <w:right w:w="60" w:type="dxa"/>
+            </w:tcMar>
+            <w:vAlign w:val="center"/>
+            <w:hideMark/>
+          </w:tcPr>
+          <w:p>
+            <w:pPr>
+              <w:spacing w:after="0" w:line="240" w:lineRule="auto"/>
+              <w:jc w:val="center"/>
+              <w:rPr>
+                <w:rFonts w:ascii="Times New Roman" w:eastAsia="Times New Roman" w:hAnsi="Times New Roman" w:cs="Times New Roman"/>
+                <w:b/>
+                <w:bCs/>
+                <w:sz w:val="20"/>
+                <w:szCs w:val="20"/>
+              </w:rPr>
+            </w:pPr>
+            <w:r>
+              <w:rPr>
+                <w:rFonts w:ascii="Times New Roman" w:eastAsia="Times New Roman" w:hAnsi="Times New Roman" w:cs="Times New Roman"/>
+                <w:b/>
+                <w:bCs/>
+                <w:sz w:val="20"/>
+                <w:szCs w:val="20"/>
+              </w:rPr>
+              <w:t>salary</w:t>
+            </w:r>
+          </w:p>
+        </w:tc>
+        <w:tc>
+          <w:tcPr>
+            <w:tcW w:w="0" w:type="auto"/>
+            <w:tcMar>
+              <w:top w:w="60" w:type="dxa"/>
+              <w:left w:w="60" w:type="dxa"/>
+              <w:bottom w:w="60" w:type="dxa"/>
+              <w:right w:w="60" w:type="dxa"/>
+            </w:tcMar>
+            <w:vAlign w:val="center"/>
+            <w:hideMark/>
+          </w:tcPr>
+          <w:p>
+            <w:pPr>
+              <w:spacing w:after="0" w:line="240" w:lineRule="auto"/>
+              <w:jc w:val="center"/>
+              <w:rPr>
+                <w:rFonts w:ascii="Times New Roman" w:eastAsia="Times New Roman" w:hAnsi="Times New Roman" w:cs="Times New Roman"/>
+                <w:b/>
+                <w:bCs/>
+                <w:sz w:val="20"/>
+                <w:szCs w:val="20"/>
+              </w:rPr>
+            </w:pPr>
+            <w:r>
+              <w:rPr>
+                <w:rFonts w:ascii="Times New Roman" w:eastAsia="Times New Roman" w:hAnsi="Times New Roman" w:cs="Times New Roman"/>
+                <w:b/>
+                <w:bCs/>
+                <w:sz w:val="20"/>
+                <w:szCs w:val="20"/>
+              </w:rPr>
+              <w:t>status</w:t>
+            </w:r>
           </w:p>
         </w:tc>
       </w:tr>
@@ -38553,122 +38661,241 @@
           <w:p>
             <w:pPr>
               <w:spacing w:after="0" w:line="240" w:lineRule="auto"/>
-              <w:jc w:val="center"/>
-              <w:rPr>
-                <w:rFonts w:ascii="Times New Roman" w:eastAsia="Times New Roman" w:hAnsi="Times New Roman" w:cs="Times New Roman"/>
-                <w:b/>
-                <w:bCs/>
-                <w:sz w:val="16"/>
-                <w:szCs w:val="16"/>
-              </w:rPr>
-            </w:pPr>
-          </w:p>
-        </w:tc>
-        <w:tc>
-          <w:tcPr>
-            <w:tcW w:w="0" w:type="auto"/>
-            <w:tcMar>
-              <w:top w:w="60" w:type="dxa"/>
-              <w:left w:w="60" w:type="dxa"/>
-              <w:bottom w:w="60" w:type="dxa"/>
-              <w:right w:w="60" w:type="dxa"/>
-            </w:tcMar>
-            <w:vAlign w:val="center"/>
-            <w:hideMark/>
-          </w:tcPr>
-          <w:p>
-            <w:pPr>
-              <w:spacing w:after="0" w:line="240" w:lineRule="auto"/>
-              <w:jc w:val="center"/>
-              <w:rPr>
-                <w:rFonts w:ascii="Times New Roman" w:eastAsia="Times New Roman" w:hAnsi="Times New Roman" w:cs="Times New Roman"/>
-                <w:b/>
-                <w:bCs/>
-                <w:sz w:val="16"/>
-                <w:szCs w:val="16"/>
-              </w:rPr>
-            </w:pPr>
-            <w:r>
-              <w:rPr>
-                <w:rFonts w:ascii="Times New Roman" w:eastAsia="Times New Roman" w:hAnsi="Times New Roman" w:cs="Times New Roman"/>
-                <w:b/>
-                <w:bCs/>
-                <w:sz w:val="16"/>
-                <w:szCs w:val="16"/>
-              </w:rPr>
-              <w:t>id</w:t>
-            </w:r>
-          </w:p>
-        </w:tc>
-        <w:tc>
-          <w:tcPr>
-            <w:tcW w:w="0" w:type="auto"/>
-            <w:tcMar>
-              <w:top w:w="60" w:type="dxa"/>
-              <w:left w:w="60" w:type="dxa"/>
-              <w:bottom w:w="60" w:type="dxa"/>
-              <w:right w:w="60" w:type="dxa"/>
-            </w:tcMar>
-            <w:vAlign w:val="center"/>
-            <w:hideMark/>
-          </w:tcPr>
-          <w:p>
-            <w:pPr>
-              <w:spacing w:after="0" w:line="240" w:lineRule="auto"/>
-              <w:jc w:val="center"/>
-              <w:rPr>
-                <w:rFonts w:ascii="Times New Roman" w:eastAsia="Times New Roman" w:hAnsi="Times New Roman" w:cs="Times New Roman"/>
-                <w:b/>
-                <w:bCs/>
-                <w:sz w:val="16"/>
-                <w:szCs w:val="16"/>
-              </w:rPr>
-            </w:pPr>
-            <w:r>
-              <w:rPr>
-                <w:rFonts w:ascii="Times New Roman" w:eastAsia="Times New Roman" w:hAnsi="Times New Roman" w:cs="Times New Roman"/>
-                <w:b/>
-                <w:bCs/>
-                <w:sz w:val="16"/>
-                <w:szCs w:val="16"/>
-              </w:rPr>
-              <w:t>salary</w:t>
-            </w:r>
-          </w:p>
-        </w:tc>
-        <w:tc>
-          <w:tcPr>
-            <w:tcW w:w="0" w:type="auto"/>
-            <w:tcMar>
-              <w:top w:w="60" w:type="dxa"/>
-              <w:left w:w="60" w:type="dxa"/>
-              <w:bottom w:w="60" w:type="dxa"/>
-              <w:right w:w="60" w:type="dxa"/>
-            </w:tcMar>
-            <w:vAlign w:val="center"/>
-            <w:hideMark/>
-          </w:tcPr>
-          <w:p>
-            <w:pPr>
-              <w:spacing w:after="0" w:line="240" w:lineRule="auto"/>
-              <w:jc w:val="center"/>
-              <w:rPr>
-                <w:rFonts w:ascii="Times New Roman" w:eastAsia="Times New Roman" w:hAnsi="Times New Roman" w:cs="Times New Roman"/>
-                <w:b/>
-                <w:bCs/>
-                <w:sz w:val="16"/>
-                <w:szCs w:val="16"/>
-              </w:rPr>
-            </w:pPr>
-            <w:r>
-              <w:rPr>
-                <w:rFonts w:ascii="Times New Roman" w:eastAsia="Times New Roman" w:hAnsi="Times New Roman" w:cs="Times New Roman"/>
-                <w:b/>
-                <w:bCs/>
-                <w:sz w:val="16"/>
-                <w:szCs w:val="16"/>
-              </w:rPr>
-              <w:t>status</w:t>
+              <w:rPr>
+                <w:rFonts w:ascii="Times New Roman" w:eastAsia="Times New Roman" w:hAnsi="Times New Roman" w:cs="Times New Roman"/>
+                <w:sz w:val="20"/>
+                <w:szCs w:val="20"/>
+              </w:rPr>
+            </w:pPr>
+            <w:r>
+              <w:rPr>
+                <w:rFonts w:ascii="Times New Roman" w:eastAsia="Times New Roman" w:hAnsi="Times New Roman" w:cs="Times New Roman"/>
+                <w:sz w:val="20"/>
+                <w:szCs w:val="20"/>
+              </w:rPr>
+              <w:t>1</w:t>
+            </w:r>
+          </w:p>
+        </w:tc>
+        <w:tc>
+          <w:tcPr>
+            <w:tcW w:w="0" w:type="auto"/>
+            <w:tcMar>
+              <w:top w:w="60" w:type="dxa"/>
+              <w:left w:w="60" w:type="dxa"/>
+              <w:bottom w:w="60" w:type="dxa"/>
+              <w:right w:w="60" w:type="dxa"/>
+            </w:tcMar>
+            <w:vAlign w:val="center"/>
+            <w:hideMark/>
+          </w:tcPr>
+          <w:p>
+            <w:pPr>
+              <w:spacing w:after="0" w:line="240" w:lineRule="auto"/>
+              <w:rPr>
+                <w:rFonts w:ascii="Times New Roman" w:eastAsia="Times New Roman" w:hAnsi="Times New Roman" w:cs="Times New Roman"/>
+                <w:sz w:val="20"/>
+                <w:szCs w:val="20"/>
+              </w:rPr>
+            </w:pPr>
+            <w:r>
+              <w:rPr>
+                <w:rFonts w:ascii="Times New Roman" w:eastAsia="Times New Roman" w:hAnsi="Times New Roman" w:cs="Times New Roman"/>
+                <w:sz w:val="20"/>
+                <w:szCs w:val="20"/>
+              </w:rPr>
+              <w:t>1</w:t>
+            </w:r>
+          </w:p>
+        </w:tc>
+        <w:tc>
+          <w:tcPr>
+            <w:tcW w:w="0" w:type="auto"/>
+            <w:tcMar>
+              <w:top w:w="60" w:type="dxa"/>
+              <w:left w:w="60" w:type="dxa"/>
+              <w:bottom w:w="60" w:type="dxa"/>
+              <w:right w:w="60" w:type="dxa"/>
+            </w:tcMar>
+            <w:vAlign w:val="center"/>
+            <w:hideMark/>
+          </w:tcPr>
+          <w:p>
+            <w:pPr>
+              <w:spacing w:after="0" w:line="240" w:lineRule="auto"/>
+              <w:rPr>
+                <w:rFonts w:ascii="Times New Roman" w:eastAsia="Times New Roman" w:hAnsi="Times New Roman" w:cs="Times New Roman"/>
+                <w:sz w:val="20"/>
+                <w:szCs w:val="20"/>
+              </w:rPr>
+            </w:pPr>
+            <w:r>
+              <w:rPr>
+                <w:rFonts w:ascii="Times New Roman" w:eastAsia="Times New Roman" w:hAnsi="Times New Roman" w:cs="Times New Roman"/>
+                <w:sz w:val="20"/>
+                <w:szCs w:val="20"/>
+              </w:rPr>
+              <w:t>2016</w:t>
+            </w:r>
+          </w:p>
+        </w:tc>
+        <w:tc>
+          <w:tcPr>
+            <w:tcW w:w="0" w:type="auto"/>
+            <w:tcMar>
+              <w:top w:w="60" w:type="dxa"/>
+              <w:left w:w="60" w:type="dxa"/>
+              <w:bottom w:w="60" w:type="dxa"/>
+              <w:right w:w="60" w:type="dxa"/>
+            </w:tcMar>
+            <w:vAlign w:val="center"/>
+            <w:hideMark/>
+          </w:tcPr>
+          <w:p>
+            <w:pPr>
+              <w:spacing w:after="0" w:line="240" w:lineRule="auto"/>
+              <w:rPr>
+                <w:rFonts w:ascii="Times New Roman" w:eastAsia="Times New Roman" w:hAnsi="Times New Roman" w:cs="Times New Roman"/>
+                <w:sz w:val="20"/>
+                <w:szCs w:val="20"/>
+              </w:rPr>
+            </w:pPr>
+            <w:r>
+              <w:rPr>
+                <w:rFonts w:ascii="Times New Roman" w:eastAsia="Times New Roman" w:hAnsi="Times New Roman" w:cs="Times New Roman"/>
+                <w:sz w:val="20"/>
+                <w:szCs w:val="20"/>
+              </w:rPr>
+              <w:t>married</w:t>
+            </w:r>
+          </w:p>
+        </w:tc>
+      </w:tr>
+      <w:tr>
+        <w:trPr>
+          <w:trHeight w:val="210"/>
+        </w:trPr>
+        <w:tc>
+          <w:tcPr>
+            <w:tcW w:w="0" w:type="auto"/>
+            <w:tcMar>
+              <w:top w:w="60" w:type="dxa"/>
+              <w:left w:w="60" w:type="dxa"/>
+              <w:bottom w:w="60" w:type="dxa"/>
+              <w:right w:w="60" w:type="dxa"/>
+            </w:tcMar>
+            <w:vAlign w:val="center"/>
+            <w:hideMark/>
+          </w:tcPr>
+          <w:p>
+            <w:pPr>
+              <w:spacing w:after="0" w:line="240" w:lineRule="auto"/>
+              <w:rPr>
+                <w:rFonts w:ascii="Times New Roman" w:eastAsia="Times New Roman" w:hAnsi="Times New Roman" w:cs="Times New Roman"/>
+                <w:sz w:val="20"/>
+                <w:szCs w:val="20"/>
+              </w:rPr>
+            </w:pPr>
+            <w:r>
+              <w:rPr>
+                <w:rFonts w:ascii="Times New Roman" w:eastAsia="Times New Roman" w:hAnsi="Times New Roman" w:cs="Times New Roman"/>
+                <w:sz w:val="20"/>
+                <w:szCs w:val="20"/>
+              </w:rPr>
+              <w:t>2</w:t>
+            </w:r>
+          </w:p>
+        </w:tc>
+        <w:tc>
+          <w:tcPr>
+            <w:tcW w:w="0" w:type="auto"/>
+            <w:tcMar>
+              <w:top w:w="60" w:type="dxa"/>
+              <w:left w:w="60" w:type="dxa"/>
+              <w:bottom w:w="60" w:type="dxa"/>
+              <w:right w:w="60" w:type="dxa"/>
+            </w:tcMar>
+            <w:vAlign w:val="center"/>
+            <w:hideMark/>
+          </w:tcPr>
+          <w:p>
+            <w:pPr>
+              <w:spacing w:after="0" w:line="240" w:lineRule="auto"/>
+              <w:rPr>
+                <w:rFonts w:ascii="Times New Roman" w:eastAsia="Times New Roman" w:hAnsi="Times New Roman" w:cs="Times New Roman"/>
+                <w:sz w:val="20"/>
+                <w:szCs w:val="20"/>
+              </w:rPr>
+            </w:pPr>
+            <w:r>
+              <w:rPr>
+                <w:rFonts w:ascii="Times New Roman" w:eastAsia="Times New Roman" w:hAnsi="Times New Roman" w:cs="Times New Roman"/>
+                <w:sz w:val="20"/>
+                <w:szCs w:val="20"/>
+              </w:rPr>
+              <w:t>2</w:t>
+            </w:r>
+          </w:p>
+        </w:tc>
+        <w:tc>
+          <w:tcPr>
+            <w:tcW w:w="0" w:type="auto"/>
+            <w:tcMar>
+              <w:top w:w="60" w:type="dxa"/>
+              <w:left w:w="60" w:type="dxa"/>
+              <w:bottom w:w="60" w:type="dxa"/>
+              <w:right w:w="60" w:type="dxa"/>
+            </w:tcMar>
+            <w:vAlign w:val="center"/>
+            <w:hideMark/>
+          </w:tcPr>
+          <w:p>
+            <w:pPr>
+              <w:spacing w:after="0" w:line="240" w:lineRule="auto"/>
+              <w:rPr>
+                <w:rFonts w:ascii="Times New Roman" w:eastAsia="Times New Roman" w:hAnsi="Times New Roman" w:cs="Times New Roman"/>
+                <w:sz w:val="20"/>
+                <w:szCs w:val="20"/>
+              </w:rPr>
+            </w:pPr>
+            <w:r>
+              <w:rPr>
+                <w:rFonts w:ascii="Times New Roman" w:eastAsia="Times New Roman" w:hAnsi="Times New Roman" w:cs="Times New Roman"/>
+                <w:sz w:val="20"/>
+                <w:szCs w:val="20"/>
+              </w:rPr>
+              <w:t>5903</w:t>
+            </w:r>
+          </w:p>
+        </w:tc>
+        <w:tc>
+          <w:tcPr>
+            <w:tcW w:w="0" w:type="auto"/>
+            <w:tcMar>
+              <w:top w:w="60" w:type="dxa"/>
+              <w:left w:w="60" w:type="dxa"/>
+              <w:bottom w:w="60" w:type="dxa"/>
+              <w:right w:w="60" w:type="dxa"/>
+            </w:tcMar>
+            <w:vAlign w:val="center"/>
+            <w:hideMark/>
+          </w:tcPr>
+          <w:p>
+            <w:pPr>
+              <w:spacing w:after="0" w:line="240" w:lineRule="auto"/>
+              <w:rPr>
+                <w:rFonts w:ascii="Times New Roman" w:eastAsia="Times New Roman" w:hAnsi="Times New Roman" w:cs="Times New Roman"/>
+                <w:sz w:val="20"/>
+                <w:szCs w:val="20"/>
+              </w:rPr>
+            </w:pPr>
+            <w:r>
+              <w:rPr>
+                <w:rFonts w:ascii="Times New Roman" w:eastAsia="Times New Roman" w:hAnsi="Times New Roman" w:cs="Times New Roman"/>
+                <w:sz w:val="20"/>
+                <w:szCs w:val="20"/>
+              </w:rPr>
+              <w:t>single</w:t>
             </w:r>
           </w:p>
         </w:tc>
@@ -38694,108 +38921,1011 @@
               <w:spacing w:after="0" w:line="240" w:lineRule="auto"/>
               <w:rPr>
                 <w:rFonts w:ascii="Times New Roman" w:eastAsia="Times New Roman" w:hAnsi="Times New Roman" w:cs="Times New Roman"/>
-                <w:sz w:val="16"/>
-                <w:szCs w:val="16"/>
-              </w:rPr>
-            </w:pPr>
-            <w:r>
-              <w:rPr>
-                <w:rFonts w:ascii="Times New Roman" w:eastAsia="Times New Roman" w:hAnsi="Times New Roman" w:cs="Times New Roman"/>
-                <w:sz w:val="16"/>
-                <w:szCs w:val="16"/>
-              </w:rPr>
-              <w:t>1</w:t>
-            </w:r>
-          </w:p>
-        </w:tc>
-        <w:tc>
-          <w:tcPr>
-            <w:tcW w:w="0" w:type="auto"/>
-            <w:tcMar>
-              <w:top w:w="60" w:type="dxa"/>
-              <w:left w:w="60" w:type="dxa"/>
-              <w:bottom w:w="60" w:type="dxa"/>
-              <w:right w:w="60" w:type="dxa"/>
-            </w:tcMar>
-            <w:vAlign w:val="center"/>
-            <w:hideMark/>
-          </w:tcPr>
-          <w:p>
-            <w:pPr>
-              <w:spacing w:after="0" w:line="240" w:lineRule="auto"/>
-              <w:rPr>
-                <w:rFonts w:ascii="Times New Roman" w:eastAsia="Times New Roman" w:hAnsi="Times New Roman" w:cs="Times New Roman"/>
-                <w:sz w:val="16"/>
-                <w:szCs w:val="16"/>
-              </w:rPr>
-            </w:pPr>
-            <w:r>
-              <w:rPr>
-                <w:rFonts w:ascii="Times New Roman" w:eastAsia="Times New Roman" w:hAnsi="Times New Roman" w:cs="Times New Roman"/>
-                <w:sz w:val="16"/>
-                <w:szCs w:val="16"/>
-              </w:rPr>
-              <w:t>1</w:t>
-            </w:r>
-          </w:p>
-        </w:tc>
-        <w:tc>
-          <w:tcPr>
-            <w:tcW w:w="0" w:type="auto"/>
-            <w:tcMar>
-              <w:top w:w="60" w:type="dxa"/>
-              <w:left w:w="60" w:type="dxa"/>
-              <w:bottom w:w="60" w:type="dxa"/>
-              <w:right w:w="60" w:type="dxa"/>
-            </w:tcMar>
-            <w:vAlign w:val="center"/>
-            <w:hideMark/>
-          </w:tcPr>
-          <w:p>
-            <w:pPr>
-              <w:spacing w:after="0" w:line="240" w:lineRule="auto"/>
-              <w:rPr>
-                <w:rFonts w:ascii="Times New Roman" w:eastAsia="Times New Roman" w:hAnsi="Times New Roman" w:cs="Times New Roman"/>
-                <w:sz w:val="16"/>
-                <w:szCs w:val="16"/>
-              </w:rPr>
-            </w:pPr>
-            <w:r>
-              <w:rPr>
-                <w:rFonts w:ascii="Times New Roman" w:eastAsia="Times New Roman" w:hAnsi="Times New Roman" w:cs="Times New Roman"/>
-                <w:sz w:val="16"/>
-                <w:szCs w:val="16"/>
-              </w:rPr>
-              <w:t>2016</w:t>
-            </w:r>
-          </w:p>
-        </w:tc>
-        <w:tc>
-          <w:tcPr>
-            <w:tcW w:w="0" w:type="auto"/>
-            <w:tcMar>
-              <w:top w:w="60" w:type="dxa"/>
-              <w:left w:w="60" w:type="dxa"/>
-              <w:bottom w:w="60" w:type="dxa"/>
-              <w:right w:w="60" w:type="dxa"/>
-            </w:tcMar>
-            <w:vAlign w:val="center"/>
-            <w:hideMark/>
-          </w:tcPr>
-          <w:p>
-            <w:pPr>
-              <w:spacing w:after="0" w:line="240" w:lineRule="auto"/>
-              <w:rPr>
-                <w:rFonts w:ascii="Times New Roman" w:eastAsia="Times New Roman" w:hAnsi="Times New Roman" w:cs="Times New Roman"/>
-                <w:sz w:val="16"/>
-                <w:szCs w:val="16"/>
-              </w:rPr>
-            </w:pPr>
-            <w:r>
-              <w:rPr>
-                <w:rFonts w:ascii="Times New Roman" w:eastAsia="Times New Roman" w:hAnsi="Times New Roman" w:cs="Times New Roman"/>
-                <w:sz w:val="16"/>
-                <w:szCs w:val="16"/>
+                <w:sz w:val="20"/>
+                <w:szCs w:val="20"/>
+              </w:rPr>
+            </w:pPr>
+            <w:r>
+              <w:rPr>
+                <w:rFonts w:ascii="Times New Roman" w:eastAsia="Times New Roman" w:hAnsi="Times New Roman" w:cs="Times New Roman"/>
+                <w:sz w:val="20"/>
+                <w:szCs w:val="20"/>
+              </w:rPr>
+              <w:t>3</w:t>
+            </w:r>
+          </w:p>
+        </w:tc>
+        <w:tc>
+          <w:tcPr>
+            <w:tcW w:w="0" w:type="auto"/>
+            <w:tcMar>
+              <w:top w:w="60" w:type="dxa"/>
+              <w:left w:w="60" w:type="dxa"/>
+              <w:bottom w:w="60" w:type="dxa"/>
+              <w:right w:w="60" w:type="dxa"/>
+            </w:tcMar>
+            <w:vAlign w:val="center"/>
+            <w:hideMark/>
+          </w:tcPr>
+          <w:p>
+            <w:pPr>
+              <w:spacing w:after="0" w:line="240" w:lineRule="auto"/>
+              <w:rPr>
+                <w:rFonts w:ascii="Times New Roman" w:eastAsia="Times New Roman" w:hAnsi="Times New Roman" w:cs="Times New Roman"/>
+                <w:sz w:val="20"/>
+                <w:szCs w:val="20"/>
+              </w:rPr>
+            </w:pPr>
+            <w:r>
+              <w:rPr>
+                <w:rFonts w:ascii="Times New Roman" w:eastAsia="Times New Roman" w:hAnsi="Times New Roman" w:cs="Times New Roman"/>
+                <w:sz w:val="20"/>
+                <w:szCs w:val="20"/>
+              </w:rPr>
+              <w:t>3</w:t>
+            </w:r>
+          </w:p>
+        </w:tc>
+        <w:tc>
+          <w:tcPr>
+            <w:tcW w:w="0" w:type="auto"/>
+            <w:tcMar>
+              <w:top w:w="60" w:type="dxa"/>
+              <w:left w:w="60" w:type="dxa"/>
+              <w:bottom w:w="60" w:type="dxa"/>
+              <w:right w:w="60" w:type="dxa"/>
+            </w:tcMar>
+            <w:vAlign w:val="center"/>
+            <w:hideMark/>
+          </w:tcPr>
+          <w:p>
+            <w:pPr>
+              <w:spacing w:after="0" w:line="240" w:lineRule="auto"/>
+              <w:rPr>
+                <w:rFonts w:ascii="Times New Roman" w:eastAsia="Times New Roman" w:hAnsi="Times New Roman" w:cs="Times New Roman"/>
+                <w:sz w:val="20"/>
+                <w:szCs w:val="20"/>
+              </w:rPr>
+            </w:pPr>
+            <w:r>
+              <w:rPr>
+                <w:rFonts w:ascii="Times New Roman" w:eastAsia="Times New Roman" w:hAnsi="Times New Roman" w:cs="Times New Roman"/>
+                <w:sz w:val="20"/>
+                <w:szCs w:val="20"/>
+              </w:rPr>
+              <w:t>7608</w:t>
+            </w:r>
+          </w:p>
+        </w:tc>
+        <w:tc>
+          <w:tcPr>
+            <w:tcW w:w="0" w:type="auto"/>
+            <w:tcMar>
+              <w:top w:w="60" w:type="dxa"/>
+              <w:left w:w="60" w:type="dxa"/>
+              <w:bottom w:w="60" w:type="dxa"/>
+              <w:right w:w="60" w:type="dxa"/>
+            </w:tcMar>
+            <w:vAlign w:val="center"/>
+            <w:hideMark/>
+          </w:tcPr>
+          <w:p>
+            <w:pPr>
+              <w:spacing w:after="0" w:line="240" w:lineRule="auto"/>
+              <w:rPr>
+                <w:rFonts w:ascii="Times New Roman" w:eastAsia="Times New Roman" w:hAnsi="Times New Roman" w:cs="Times New Roman"/>
+                <w:sz w:val="20"/>
+                <w:szCs w:val="20"/>
+              </w:rPr>
+            </w:pPr>
+            <w:r>
+              <w:rPr>
+                <w:rFonts w:ascii="Times New Roman" w:eastAsia="Times New Roman" w:hAnsi="Times New Roman" w:cs="Times New Roman"/>
+                <w:sz w:val="20"/>
+                <w:szCs w:val="20"/>
+              </w:rPr>
+              <w:t>married</w:t>
+            </w:r>
+          </w:p>
+        </w:tc>
+      </w:tr>
+      <w:tr>
+        <w:trPr>
+          <w:trHeight w:val="196"/>
+        </w:trPr>
+        <w:tc>
+          <w:tcPr>
+            <w:tcW w:w="0" w:type="auto"/>
+            <w:tcMar>
+              <w:top w:w="60" w:type="dxa"/>
+              <w:left w:w="60" w:type="dxa"/>
+              <w:bottom w:w="60" w:type="dxa"/>
+              <w:right w:w="60" w:type="dxa"/>
+            </w:tcMar>
+            <w:vAlign w:val="center"/>
+            <w:hideMark/>
+          </w:tcPr>
+          <w:p>
+            <w:pPr>
+              <w:spacing w:after="0" w:line="240" w:lineRule="auto"/>
+              <w:rPr>
+                <w:rFonts w:ascii="Times New Roman" w:eastAsia="Times New Roman" w:hAnsi="Times New Roman" w:cs="Times New Roman"/>
+                <w:sz w:val="20"/>
+                <w:szCs w:val="20"/>
+              </w:rPr>
+            </w:pPr>
+            <w:r>
+              <w:rPr>
+                <w:rFonts w:ascii="Times New Roman" w:eastAsia="Times New Roman" w:hAnsi="Times New Roman" w:cs="Times New Roman"/>
+                <w:sz w:val="20"/>
+                <w:szCs w:val="20"/>
+              </w:rPr>
+              <w:t>4</w:t>
+            </w:r>
+          </w:p>
+        </w:tc>
+        <w:tc>
+          <w:tcPr>
+            <w:tcW w:w="0" w:type="auto"/>
+            <w:tcMar>
+              <w:top w:w="60" w:type="dxa"/>
+              <w:left w:w="60" w:type="dxa"/>
+              <w:bottom w:w="60" w:type="dxa"/>
+              <w:right w:w="60" w:type="dxa"/>
+            </w:tcMar>
+            <w:vAlign w:val="center"/>
+            <w:hideMark/>
+          </w:tcPr>
+          <w:p>
+            <w:pPr>
+              <w:spacing w:after="0" w:line="240" w:lineRule="auto"/>
+              <w:rPr>
+                <w:rFonts w:ascii="Times New Roman" w:eastAsia="Times New Roman" w:hAnsi="Times New Roman" w:cs="Times New Roman"/>
+                <w:sz w:val="20"/>
+                <w:szCs w:val="20"/>
+              </w:rPr>
+            </w:pPr>
+            <w:r>
+              <w:rPr>
+                <w:rFonts w:ascii="Times New Roman" w:eastAsia="Times New Roman" w:hAnsi="Times New Roman" w:cs="Times New Roman"/>
+                <w:sz w:val="20"/>
+                <w:szCs w:val="20"/>
+              </w:rPr>
+              <w:t>4</w:t>
+            </w:r>
+          </w:p>
+        </w:tc>
+        <w:tc>
+          <w:tcPr>
+            <w:tcW w:w="0" w:type="auto"/>
+            <w:tcMar>
+              <w:top w:w="60" w:type="dxa"/>
+              <w:left w:w="60" w:type="dxa"/>
+              <w:bottom w:w="60" w:type="dxa"/>
+              <w:right w:w="60" w:type="dxa"/>
+            </w:tcMar>
+            <w:vAlign w:val="center"/>
+            <w:hideMark/>
+          </w:tcPr>
+          <w:p>
+            <w:pPr>
+              <w:spacing w:after="0" w:line="240" w:lineRule="auto"/>
+              <w:rPr>
+                <w:rFonts w:ascii="Times New Roman" w:eastAsia="Times New Roman" w:hAnsi="Times New Roman" w:cs="Times New Roman"/>
+                <w:sz w:val="20"/>
+                <w:szCs w:val="20"/>
+              </w:rPr>
+            </w:pPr>
+            <w:r>
+              <w:rPr>
+                <w:rFonts w:ascii="Times New Roman" w:eastAsia="Times New Roman" w:hAnsi="Times New Roman" w:cs="Times New Roman"/>
+                <w:sz w:val="20"/>
+                <w:szCs w:val="20"/>
+              </w:rPr>
+              <w:t>6448</w:t>
+            </w:r>
+          </w:p>
+        </w:tc>
+        <w:tc>
+          <w:tcPr>
+            <w:tcW w:w="0" w:type="auto"/>
+            <w:tcMar>
+              <w:top w:w="60" w:type="dxa"/>
+              <w:left w:w="60" w:type="dxa"/>
+              <w:bottom w:w="60" w:type="dxa"/>
+              <w:right w:w="60" w:type="dxa"/>
+            </w:tcMar>
+            <w:vAlign w:val="center"/>
+            <w:hideMark/>
+          </w:tcPr>
+          <w:p>
+            <w:pPr>
+              <w:spacing w:after="0" w:line="240" w:lineRule="auto"/>
+              <w:rPr>
+                <w:rFonts w:ascii="Times New Roman" w:eastAsia="Times New Roman" w:hAnsi="Times New Roman" w:cs="Times New Roman"/>
+                <w:sz w:val="20"/>
+                <w:szCs w:val="20"/>
+              </w:rPr>
+            </w:pPr>
+            <w:r>
+              <w:rPr>
+                <w:rFonts w:ascii="Times New Roman" w:eastAsia="Times New Roman" w:hAnsi="Times New Roman" w:cs="Times New Roman"/>
+                <w:sz w:val="20"/>
+                <w:szCs w:val="20"/>
+              </w:rPr>
+              <w:t>single</w:t>
+            </w:r>
+          </w:p>
+        </w:tc>
+      </w:tr>
+      <w:tr>
+        <w:trPr>
+          <w:trHeight w:val="196"/>
+        </w:trPr>
+        <w:tc>
+          <w:tcPr>
+            <w:tcW w:w="0" w:type="auto"/>
+            <w:tcMar>
+              <w:top w:w="60" w:type="dxa"/>
+              <w:left w:w="60" w:type="dxa"/>
+              <w:bottom w:w="60" w:type="dxa"/>
+              <w:right w:w="60" w:type="dxa"/>
+            </w:tcMar>
+            <w:vAlign w:val="center"/>
+            <w:hideMark/>
+          </w:tcPr>
+          <w:p>
+            <w:pPr>
+              <w:spacing w:after="0" w:line="240" w:lineRule="auto"/>
+              <w:rPr>
+                <w:rFonts w:ascii="Times New Roman" w:eastAsia="Times New Roman" w:hAnsi="Times New Roman" w:cs="Times New Roman"/>
+                <w:sz w:val="20"/>
+                <w:szCs w:val="20"/>
+              </w:rPr>
+            </w:pPr>
+            <w:r>
+              <w:rPr>
+                <w:rFonts w:ascii="Times New Roman" w:eastAsia="Times New Roman" w:hAnsi="Times New Roman" w:cs="Times New Roman"/>
+                <w:sz w:val="20"/>
+                <w:szCs w:val="20"/>
+              </w:rPr>
+              <w:t>5</w:t>
+            </w:r>
+          </w:p>
+        </w:tc>
+        <w:tc>
+          <w:tcPr>
+            <w:tcW w:w="0" w:type="auto"/>
+            <w:tcMar>
+              <w:top w:w="60" w:type="dxa"/>
+              <w:left w:w="60" w:type="dxa"/>
+              <w:bottom w:w="60" w:type="dxa"/>
+              <w:right w:w="60" w:type="dxa"/>
+            </w:tcMar>
+            <w:vAlign w:val="center"/>
+            <w:hideMark/>
+          </w:tcPr>
+          <w:p>
+            <w:pPr>
+              <w:spacing w:after="0" w:line="240" w:lineRule="auto"/>
+              <w:rPr>
+                <w:rFonts w:ascii="Times New Roman" w:eastAsia="Times New Roman" w:hAnsi="Times New Roman" w:cs="Times New Roman"/>
+                <w:sz w:val="20"/>
+                <w:szCs w:val="20"/>
+              </w:rPr>
+            </w:pPr>
+            <w:r>
+              <w:rPr>
+                <w:rFonts w:ascii="Times New Roman" w:eastAsia="Times New Roman" w:hAnsi="Times New Roman" w:cs="Times New Roman"/>
+                <w:sz w:val="20"/>
+                <w:szCs w:val="20"/>
+              </w:rPr>
+              <w:t>5</w:t>
+            </w:r>
+          </w:p>
+        </w:tc>
+        <w:tc>
+          <w:tcPr>
+            <w:tcW w:w="0" w:type="auto"/>
+            <w:tcMar>
+              <w:top w:w="60" w:type="dxa"/>
+              <w:left w:w="60" w:type="dxa"/>
+              <w:bottom w:w="60" w:type="dxa"/>
+              <w:right w:w="60" w:type="dxa"/>
+            </w:tcMar>
+            <w:vAlign w:val="center"/>
+            <w:hideMark/>
+          </w:tcPr>
+          <w:p>
+            <w:pPr>
+              <w:spacing w:after="0" w:line="240" w:lineRule="auto"/>
+              <w:rPr>
+                <w:rFonts w:ascii="Times New Roman" w:eastAsia="Times New Roman" w:hAnsi="Times New Roman" w:cs="Times New Roman"/>
+                <w:sz w:val="20"/>
+                <w:szCs w:val="20"/>
+              </w:rPr>
+            </w:pPr>
+            <w:r>
+              <w:rPr>
+                <w:rFonts w:ascii="Times New Roman" w:eastAsia="Times New Roman" w:hAnsi="Times New Roman" w:cs="Times New Roman"/>
+                <w:sz w:val="20"/>
+                <w:szCs w:val="20"/>
+              </w:rPr>
+              <w:t>9551</w:t>
+            </w:r>
+          </w:p>
+        </w:tc>
+        <w:tc>
+          <w:tcPr>
+            <w:tcW w:w="0" w:type="auto"/>
+            <w:tcMar>
+              <w:top w:w="60" w:type="dxa"/>
+              <w:left w:w="60" w:type="dxa"/>
+              <w:bottom w:w="60" w:type="dxa"/>
+              <w:right w:w="60" w:type="dxa"/>
+            </w:tcMar>
+            <w:vAlign w:val="center"/>
+            <w:hideMark/>
+          </w:tcPr>
+          <w:p>
+            <w:pPr>
+              <w:spacing w:after="0" w:line="240" w:lineRule="auto"/>
+              <w:rPr>
+                <w:rFonts w:ascii="Times New Roman" w:eastAsia="Times New Roman" w:hAnsi="Times New Roman" w:cs="Times New Roman"/>
+                <w:sz w:val="20"/>
+                <w:szCs w:val="20"/>
+              </w:rPr>
+            </w:pPr>
+            <w:r>
+              <w:rPr>
+                <w:rFonts w:ascii="Times New Roman" w:eastAsia="Times New Roman" w:hAnsi="Times New Roman" w:cs="Times New Roman"/>
+                <w:sz w:val="20"/>
+                <w:szCs w:val="20"/>
+              </w:rPr>
+              <w:t>married</w:t>
+            </w:r>
+          </w:p>
+        </w:tc>
+      </w:tr>
+      <w:tr>
+        <w:trPr>
+          <w:trHeight w:val="196"/>
+        </w:trPr>
+        <w:tc>
+          <w:tcPr>
+            <w:tcW w:w="0" w:type="auto"/>
+            <w:tcMar>
+              <w:top w:w="60" w:type="dxa"/>
+              <w:left w:w="60" w:type="dxa"/>
+              <w:bottom w:w="60" w:type="dxa"/>
+              <w:right w:w="60" w:type="dxa"/>
+            </w:tcMar>
+            <w:vAlign w:val="center"/>
+            <w:hideMark/>
+          </w:tcPr>
+          <w:p>
+            <w:pPr>
+              <w:spacing w:after="0" w:line="240" w:lineRule="auto"/>
+              <w:rPr>
+                <w:rFonts w:ascii="Times New Roman" w:eastAsia="Times New Roman" w:hAnsi="Times New Roman" w:cs="Times New Roman"/>
+                <w:sz w:val="20"/>
+                <w:szCs w:val="20"/>
+              </w:rPr>
+            </w:pPr>
+            <w:r>
+              <w:rPr>
+                <w:rFonts w:ascii="Times New Roman" w:eastAsia="Times New Roman" w:hAnsi="Times New Roman" w:cs="Times New Roman"/>
+                <w:sz w:val="20"/>
+                <w:szCs w:val="20"/>
+              </w:rPr>
+              <w:t>6</w:t>
+            </w:r>
+          </w:p>
+        </w:tc>
+        <w:tc>
+          <w:tcPr>
+            <w:tcW w:w="0" w:type="auto"/>
+            <w:tcMar>
+              <w:top w:w="60" w:type="dxa"/>
+              <w:left w:w="60" w:type="dxa"/>
+              <w:bottom w:w="60" w:type="dxa"/>
+              <w:right w:w="60" w:type="dxa"/>
+            </w:tcMar>
+            <w:vAlign w:val="center"/>
+            <w:hideMark/>
+          </w:tcPr>
+          <w:p>
+            <w:pPr>
+              <w:spacing w:after="0" w:line="240" w:lineRule="auto"/>
+              <w:rPr>
+                <w:rFonts w:ascii="Times New Roman" w:eastAsia="Times New Roman" w:hAnsi="Times New Roman" w:cs="Times New Roman"/>
+                <w:sz w:val="20"/>
+                <w:szCs w:val="20"/>
+              </w:rPr>
+            </w:pPr>
+            <w:r>
+              <w:rPr>
+                <w:rFonts w:ascii="Times New Roman" w:eastAsia="Times New Roman" w:hAnsi="Times New Roman" w:cs="Times New Roman"/>
+                <w:sz w:val="20"/>
+                <w:szCs w:val="20"/>
+              </w:rPr>
+              <w:t>6</w:t>
+            </w:r>
+          </w:p>
+        </w:tc>
+        <w:tc>
+          <w:tcPr>
+            <w:tcW w:w="0" w:type="auto"/>
+            <w:tcMar>
+              <w:top w:w="60" w:type="dxa"/>
+              <w:left w:w="60" w:type="dxa"/>
+              <w:bottom w:w="60" w:type="dxa"/>
+              <w:right w:w="60" w:type="dxa"/>
+            </w:tcMar>
+            <w:vAlign w:val="center"/>
+            <w:hideMark/>
+          </w:tcPr>
+          <w:p>
+            <w:pPr>
+              <w:spacing w:after="0" w:line="240" w:lineRule="auto"/>
+              <w:rPr>
+                <w:rFonts w:ascii="Times New Roman" w:eastAsia="Times New Roman" w:hAnsi="Times New Roman" w:cs="Times New Roman"/>
+                <w:sz w:val="20"/>
+                <w:szCs w:val="20"/>
+              </w:rPr>
+            </w:pPr>
+            <w:r>
+              <w:rPr>
+                <w:rFonts w:ascii="Times New Roman" w:eastAsia="Times New Roman" w:hAnsi="Times New Roman" w:cs="Times New Roman"/>
+                <w:sz w:val="20"/>
+                <w:szCs w:val="20"/>
+              </w:rPr>
+              <w:t>6505</w:t>
+            </w:r>
+          </w:p>
+        </w:tc>
+        <w:tc>
+          <w:tcPr>
+            <w:tcW w:w="0" w:type="auto"/>
+            <w:tcMar>
+              <w:top w:w="60" w:type="dxa"/>
+              <w:left w:w="60" w:type="dxa"/>
+              <w:bottom w:w="60" w:type="dxa"/>
+              <w:right w:w="60" w:type="dxa"/>
+            </w:tcMar>
+            <w:vAlign w:val="center"/>
+            <w:hideMark/>
+          </w:tcPr>
+          <w:p>
+            <w:pPr>
+              <w:spacing w:after="0" w:line="240" w:lineRule="auto"/>
+              <w:rPr>
+                <w:rFonts w:ascii="Times New Roman" w:eastAsia="Times New Roman" w:hAnsi="Times New Roman" w:cs="Times New Roman"/>
+                <w:sz w:val="20"/>
+                <w:szCs w:val="20"/>
+              </w:rPr>
+            </w:pPr>
+            <w:r>
+              <w:rPr>
+                <w:rFonts w:ascii="Times New Roman" w:eastAsia="Times New Roman" w:hAnsi="Times New Roman" w:cs="Times New Roman"/>
+                <w:sz w:val="20"/>
+                <w:szCs w:val="20"/>
+              </w:rPr>
+              <w:t>married</w:t>
+            </w:r>
+          </w:p>
+        </w:tc>
+      </w:tr>
+      <w:tr>
+        <w:trPr>
+          <w:trHeight w:val="196"/>
+        </w:trPr>
+        <w:tc>
+          <w:tcPr>
+            <w:tcW w:w="0" w:type="auto"/>
+            <w:tcMar>
+              <w:top w:w="60" w:type="dxa"/>
+              <w:left w:w="60" w:type="dxa"/>
+              <w:bottom w:w="60" w:type="dxa"/>
+              <w:right w:w="60" w:type="dxa"/>
+            </w:tcMar>
+            <w:vAlign w:val="center"/>
+            <w:hideMark/>
+          </w:tcPr>
+          <w:p>
+            <w:pPr>
+              <w:spacing w:after="0" w:line="240" w:lineRule="auto"/>
+              <w:rPr>
+                <w:rFonts w:ascii="Times New Roman" w:eastAsia="Times New Roman" w:hAnsi="Times New Roman" w:cs="Times New Roman"/>
+                <w:sz w:val="20"/>
+                <w:szCs w:val="20"/>
+              </w:rPr>
+            </w:pPr>
+            <w:r>
+              <w:rPr>
+                <w:rFonts w:ascii="Times New Roman" w:eastAsia="Times New Roman" w:hAnsi="Times New Roman" w:cs="Times New Roman"/>
+                <w:sz w:val="20"/>
+                <w:szCs w:val="20"/>
+              </w:rPr>
+              <w:t>7</w:t>
+            </w:r>
+          </w:p>
+        </w:tc>
+        <w:tc>
+          <w:tcPr>
+            <w:tcW w:w="0" w:type="auto"/>
+            <w:tcMar>
+              <w:top w:w="60" w:type="dxa"/>
+              <w:left w:w="60" w:type="dxa"/>
+              <w:bottom w:w="60" w:type="dxa"/>
+              <w:right w:w="60" w:type="dxa"/>
+            </w:tcMar>
+            <w:vAlign w:val="center"/>
+            <w:hideMark/>
+          </w:tcPr>
+          <w:p>
+            <w:pPr>
+              <w:spacing w:after="0" w:line="240" w:lineRule="auto"/>
+              <w:rPr>
+                <w:rFonts w:ascii="Times New Roman" w:eastAsia="Times New Roman" w:hAnsi="Times New Roman" w:cs="Times New Roman"/>
+                <w:sz w:val="20"/>
+                <w:szCs w:val="20"/>
+              </w:rPr>
+            </w:pPr>
+            <w:r>
+              <w:rPr>
+                <w:rFonts w:ascii="Times New Roman" w:eastAsia="Times New Roman" w:hAnsi="Times New Roman" w:cs="Times New Roman"/>
+                <w:sz w:val="20"/>
+                <w:szCs w:val="20"/>
+              </w:rPr>
+              <w:t>7</w:t>
+            </w:r>
+          </w:p>
+        </w:tc>
+        <w:tc>
+          <w:tcPr>
+            <w:tcW w:w="0" w:type="auto"/>
+            <w:tcMar>
+              <w:top w:w="60" w:type="dxa"/>
+              <w:left w:w="60" w:type="dxa"/>
+              <w:bottom w:w="60" w:type="dxa"/>
+              <w:right w:w="60" w:type="dxa"/>
+            </w:tcMar>
+            <w:vAlign w:val="center"/>
+            <w:hideMark/>
+          </w:tcPr>
+          <w:p>
+            <w:pPr>
+              <w:spacing w:after="0" w:line="240" w:lineRule="auto"/>
+              <w:rPr>
+                <w:rFonts w:ascii="Times New Roman" w:eastAsia="Times New Roman" w:hAnsi="Times New Roman" w:cs="Times New Roman"/>
+                <w:sz w:val="20"/>
+                <w:szCs w:val="20"/>
+              </w:rPr>
+            </w:pPr>
+            <w:r>
+              <w:rPr>
+                <w:rFonts w:ascii="Times New Roman" w:eastAsia="Times New Roman" w:hAnsi="Times New Roman" w:cs="Times New Roman"/>
+                <w:sz w:val="20"/>
+                <w:szCs w:val="20"/>
+              </w:rPr>
+              <w:t>5753</w:t>
+            </w:r>
+          </w:p>
+        </w:tc>
+        <w:tc>
+          <w:tcPr>
+            <w:tcW w:w="0" w:type="auto"/>
+            <w:tcMar>
+              <w:top w:w="60" w:type="dxa"/>
+              <w:left w:w="60" w:type="dxa"/>
+              <w:bottom w:w="60" w:type="dxa"/>
+              <w:right w:w="60" w:type="dxa"/>
+            </w:tcMar>
+            <w:vAlign w:val="center"/>
+            <w:hideMark/>
+          </w:tcPr>
+          <w:p>
+            <w:pPr>
+              <w:spacing w:after="0" w:line="240" w:lineRule="auto"/>
+              <w:rPr>
+                <w:rFonts w:ascii="Times New Roman" w:eastAsia="Times New Roman" w:hAnsi="Times New Roman" w:cs="Times New Roman"/>
+                <w:sz w:val="20"/>
+                <w:szCs w:val="20"/>
+              </w:rPr>
+            </w:pPr>
+            <w:r>
+              <w:rPr>
+                <w:rFonts w:ascii="Times New Roman" w:eastAsia="Times New Roman" w:hAnsi="Times New Roman" w:cs="Times New Roman"/>
+                <w:sz w:val="20"/>
+                <w:szCs w:val="20"/>
+              </w:rPr>
+              <w:t>single</w:t>
+            </w:r>
+          </w:p>
+        </w:tc>
+      </w:tr>
+      <w:tr>
+        <w:trPr>
+          <w:trHeight w:val="196"/>
+        </w:trPr>
+        <w:tc>
+          <w:tcPr>
+            <w:tcW w:w="0" w:type="auto"/>
+            <w:tcMar>
+              <w:top w:w="60" w:type="dxa"/>
+              <w:left w:w="60" w:type="dxa"/>
+              <w:bottom w:w="60" w:type="dxa"/>
+              <w:right w:w="60" w:type="dxa"/>
+            </w:tcMar>
+            <w:vAlign w:val="center"/>
+            <w:hideMark/>
+          </w:tcPr>
+          <w:p>
+            <w:pPr>
+              <w:spacing w:after="0" w:line="240" w:lineRule="auto"/>
+              <w:rPr>
+                <w:rFonts w:ascii="Times New Roman" w:eastAsia="Times New Roman" w:hAnsi="Times New Roman" w:cs="Times New Roman"/>
+                <w:sz w:val="20"/>
+                <w:szCs w:val="20"/>
+              </w:rPr>
+            </w:pPr>
+            <w:r>
+              <w:rPr>
+                <w:rFonts w:ascii="Times New Roman" w:eastAsia="Times New Roman" w:hAnsi="Times New Roman" w:cs="Times New Roman"/>
+                <w:sz w:val="20"/>
+                <w:szCs w:val="20"/>
+              </w:rPr>
+              <w:t>8</w:t>
+            </w:r>
+          </w:p>
+        </w:tc>
+        <w:tc>
+          <w:tcPr>
+            <w:tcW w:w="0" w:type="auto"/>
+            <w:tcMar>
+              <w:top w:w="60" w:type="dxa"/>
+              <w:left w:w="60" w:type="dxa"/>
+              <w:bottom w:w="60" w:type="dxa"/>
+              <w:right w:w="60" w:type="dxa"/>
+            </w:tcMar>
+            <w:vAlign w:val="center"/>
+            <w:hideMark/>
+          </w:tcPr>
+          <w:p>
+            <w:pPr>
+              <w:spacing w:after="0" w:line="240" w:lineRule="auto"/>
+              <w:rPr>
+                <w:rFonts w:ascii="Times New Roman" w:eastAsia="Times New Roman" w:hAnsi="Times New Roman" w:cs="Times New Roman"/>
+                <w:sz w:val="20"/>
+                <w:szCs w:val="20"/>
+              </w:rPr>
+            </w:pPr>
+            <w:r>
+              <w:rPr>
+                <w:rFonts w:ascii="Times New Roman" w:eastAsia="Times New Roman" w:hAnsi="Times New Roman" w:cs="Times New Roman"/>
+                <w:sz w:val="20"/>
+                <w:szCs w:val="20"/>
+              </w:rPr>
+              <w:t>8</w:t>
+            </w:r>
+          </w:p>
+        </w:tc>
+        <w:tc>
+          <w:tcPr>
+            <w:tcW w:w="0" w:type="auto"/>
+            <w:tcMar>
+              <w:top w:w="60" w:type="dxa"/>
+              <w:left w:w="60" w:type="dxa"/>
+              <w:bottom w:w="60" w:type="dxa"/>
+              <w:right w:w="60" w:type="dxa"/>
+            </w:tcMar>
+            <w:vAlign w:val="center"/>
+            <w:hideMark/>
+          </w:tcPr>
+          <w:p>
+            <w:pPr>
+              <w:spacing w:after="0" w:line="240" w:lineRule="auto"/>
+              <w:rPr>
+                <w:rFonts w:ascii="Times New Roman" w:eastAsia="Times New Roman" w:hAnsi="Times New Roman" w:cs="Times New Roman"/>
+                <w:sz w:val="20"/>
+                <w:szCs w:val="20"/>
+              </w:rPr>
+            </w:pPr>
+            <w:r>
+              <w:rPr>
+                <w:rFonts w:ascii="Times New Roman" w:eastAsia="Times New Roman" w:hAnsi="Times New Roman" w:cs="Times New Roman"/>
+                <w:sz w:val="20"/>
+                <w:szCs w:val="20"/>
+              </w:rPr>
+              <w:t>7313</w:t>
+            </w:r>
+          </w:p>
+        </w:tc>
+        <w:tc>
+          <w:tcPr>
+            <w:tcW w:w="0" w:type="auto"/>
+            <w:tcMar>
+              <w:top w:w="60" w:type="dxa"/>
+              <w:left w:w="60" w:type="dxa"/>
+              <w:bottom w:w="60" w:type="dxa"/>
+              <w:right w:w="60" w:type="dxa"/>
+            </w:tcMar>
+            <w:vAlign w:val="center"/>
+            <w:hideMark/>
+          </w:tcPr>
+          <w:p>
+            <w:pPr>
+              <w:spacing w:after="0" w:line="240" w:lineRule="auto"/>
+              <w:rPr>
+                <w:rFonts w:ascii="Times New Roman" w:eastAsia="Times New Roman" w:hAnsi="Times New Roman" w:cs="Times New Roman"/>
+                <w:sz w:val="20"/>
+                <w:szCs w:val="20"/>
+              </w:rPr>
+            </w:pPr>
+            <w:r>
+              <w:rPr>
+                <w:rFonts w:ascii="Times New Roman" w:eastAsia="Times New Roman" w:hAnsi="Times New Roman" w:cs="Times New Roman"/>
+                <w:sz w:val="20"/>
+                <w:szCs w:val="20"/>
+              </w:rPr>
+              <w:t>single</w:t>
+            </w:r>
+          </w:p>
+        </w:tc>
+      </w:tr>
+      <w:tr>
+        <w:trPr>
+          <w:trHeight w:val="196"/>
+        </w:trPr>
+        <w:tc>
+          <w:tcPr>
+            <w:tcW w:w="0" w:type="auto"/>
+            <w:tcMar>
+              <w:top w:w="60" w:type="dxa"/>
+              <w:left w:w="60" w:type="dxa"/>
+              <w:bottom w:w="60" w:type="dxa"/>
+              <w:right w:w="60" w:type="dxa"/>
+            </w:tcMar>
+            <w:vAlign w:val="center"/>
+            <w:hideMark/>
+          </w:tcPr>
+          <w:p>
+            <w:pPr>
+              <w:spacing w:after="0" w:line="240" w:lineRule="auto"/>
+              <w:rPr>
+                <w:rFonts w:ascii="Times New Roman" w:eastAsia="Times New Roman" w:hAnsi="Times New Roman" w:cs="Times New Roman"/>
+                <w:sz w:val="20"/>
+                <w:szCs w:val="20"/>
+              </w:rPr>
+            </w:pPr>
+            <w:r>
+              <w:rPr>
+                <w:rFonts w:ascii="Times New Roman" w:eastAsia="Times New Roman" w:hAnsi="Times New Roman" w:cs="Times New Roman"/>
+                <w:sz w:val="20"/>
+                <w:szCs w:val="20"/>
+              </w:rPr>
+              <w:t>9</w:t>
+            </w:r>
+          </w:p>
+        </w:tc>
+        <w:tc>
+          <w:tcPr>
+            <w:tcW w:w="0" w:type="auto"/>
+            <w:tcMar>
+              <w:top w:w="60" w:type="dxa"/>
+              <w:left w:w="60" w:type="dxa"/>
+              <w:bottom w:w="60" w:type="dxa"/>
+              <w:right w:w="60" w:type="dxa"/>
+            </w:tcMar>
+            <w:vAlign w:val="center"/>
+            <w:hideMark/>
+          </w:tcPr>
+          <w:p>
+            <w:pPr>
+              <w:spacing w:after="0" w:line="240" w:lineRule="auto"/>
+              <w:rPr>
+                <w:rFonts w:ascii="Times New Roman" w:eastAsia="Times New Roman" w:hAnsi="Times New Roman" w:cs="Times New Roman"/>
+                <w:sz w:val="20"/>
+                <w:szCs w:val="20"/>
+              </w:rPr>
+            </w:pPr>
+            <w:r>
+              <w:rPr>
+                <w:rFonts w:ascii="Times New Roman" w:eastAsia="Times New Roman" w:hAnsi="Times New Roman" w:cs="Times New Roman"/>
+                <w:sz w:val="20"/>
+                <w:szCs w:val="20"/>
+              </w:rPr>
+              <w:t>9</w:t>
+            </w:r>
+          </w:p>
+        </w:tc>
+        <w:tc>
+          <w:tcPr>
+            <w:tcW w:w="0" w:type="auto"/>
+            <w:tcMar>
+              <w:top w:w="60" w:type="dxa"/>
+              <w:left w:w="60" w:type="dxa"/>
+              <w:bottom w:w="60" w:type="dxa"/>
+              <w:right w:w="60" w:type="dxa"/>
+            </w:tcMar>
+            <w:vAlign w:val="center"/>
+            <w:hideMark/>
+          </w:tcPr>
+          <w:p>
+            <w:pPr>
+              <w:spacing w:after="0" w:line="240" w:lineRule="auto"/>
+              <w:rPr>
+                <w:rFonts w:ascii="Times New Roman" w:eastAsia="Times New Roman" w:hAnsi="Times New Roman" w:cs="Times New Roman"/>
+                <w:sz w:val="20"/>
+                <w:szCs w:val="20"/>
+              </w:rPr>
+            </w:pPr>
+            <w:r>
+              <w:rPr>
+                <w:rFonts w:ascii="Times New Roman" w:eastAsia="Times New Roman" w:hAnsi="Times New Roman" w:cs="Times New Roman"/>
+                <w:sz w:val="20"/>
+                <w:szCs w:val="20"/>
+              </w:rPr>
+              <w:t>4219</w:t>
+            </w:r>
+          </w:p>
+        </w:tc>
+        <w:tc>
+          <w:tcPr>
+            <w:tcW w:w="0" w:type="auto"/>
+            <w:tcMar>
+              <w:top w:w="60" w:type="dxa"/>
+              <w:left w:w="60" w:type="dxa"/>
+              <w:bottom w:w="60" w:type="dxa"/>
+              <w:right w:w="60" w:type="dxa"/>
+            </w:tcMar>
+            <w:vAlign w:val="center"/>
+            <w:hideMark/>
+          </w:tcPr>
+          <w:p>
+            <w:pPr>
+              <w:spacing w:after="0" w:line="240" w:lineRule="auto"/>
+              <w:rPr>
+                <w:rFonts w:ascii="Times New Roman" w:eastAsia="Times New Roman" w:hAnsi="Times New Roman" w:cs="Times New Roman"/>
+                <w:sz w:val="20"/>
+                <w:szCs w:val="20"/>
+              </w:rPr>
+            </w:pPr>
+            <w:r>
+              <w:rPr>
+                <w:rFonts w:ascii="Times New Roman" w:eastAsia="Times New Roman" w:hAnsi="Times New Roman" w:cs="Times New Roman"/>
+                <w:sz w:val="20"/>
+                <w:szCs w:val="20"/>
+              </w:rPr>
+              <w:t>single</w:t>
+            </w:r>
+          </w:p>
+        </w:tc>
+      </w:tr>
+      <w:tr>
+        <w:trPr>
+          <w:trHeight w:val="196"/>
+        </w:trPr>
+        <w:tc>
+          <w:tcPr>
+            <w:tcW w:w="0" w:type="auto"/>
+            <w:tcMar>
+              <w:top w:w="60" w:type="dxa"/>
+              <w:left w:w="60" w:type="dxa"/>
+              <w:bottom w:w="60" w:type="dxa"/>
+              <w:right w:w="60" w:type="dxa"/>
+            </w:tcMar>
+            <w:vAlign w:val="center"/>
+            <w:hideMark/>
+          </w:tcPr>
+          <w:p>
+            <w:pPr>
+              <w:spacing w:after="0" w:line="240" w:lineRule="auto"/>
+              <w:rPr>
+                <w:rFonts w:ascii="Times New Roman" w:eastAsia="Times New Roman" w:hAnsi="Times New Roman" w:cs="Times New Roman"/>
+                <w:sz w:val="20"/>
+                <w:szCs w:val="20"/>
+              </w:rPr>
+            </w:pPr>
+            <w:r>
+              <w:rPr>
+                <w:rFonts w:ascii="Times New Roman" w:eastAsia="Times New Roman" w:hAnsi="Times New Roman" w:cs="Times New Roman"/>
+                <w:sz w:val="20"/>
+                <w:szCs w:val="20"/>
+              </w:rPr>
+              <w:t>10</w:t>
+            </w:r>
+          </w:p>
+        </w:tc>
+        <w:tc>
+          <w:tcPr>
+            <w:tcW w:w="0" w:type="auto"/>
+            <w:tcMar>
+              <w:top w:w="60" w:type="dxa"/>
+              <w:left w:w="60" w:type="dxa"/>
+              <w:bottom w:w="60" w:type="dxa"/>
+              <w:right w:w="60" w:type="dxa"/>
+            </w:tcMar>
+            <w:vAlign w:val="center"/>
+            <w:hideMark/>
+          </w:tcPr>
+          <w:p>
+            <w:pPr>
+              <w:spacing w:after="0" w:line="240" w:lineRule="auto"/>
+              <w:rPr>
+                <w:rFonts w:ascii="Times New Roman" w:eastAsia="Times New Roman" w:hAnsi="Times New Roman" w:cs="Times New Roman"/>
+                <w:sz w:val="20"/>
+                <w:szCs w:val="20"/>
+              </w:rPr>
+            </w:pPr>
+            <w:r>
+              <w:rPr>
+                <w:rFonts w:ascii="Times New Roman" w:eastAsia="Times New Roman" w:hAnsi="Times New Roman" w:cs="Times New Roman"/>
+                <w:sz w:val="20"/>
+                <w:szCs w:val="20"/>
+              </w:rPr>
+              <w:t>10</w:t>
+            </w:r>
+          </w:p>
+        </w:tc>
+        <w:tc>
+          <w:tcPr>
+            <w:tcW w:w="0" w:type="auto"/>
+            <w:tcMar>
+              <w:top w:w="60" w:type="dxa"/>
+              <w:left w:w="60" w:type="dxa"/>
+              <w:bottom w:w="60" w:type="dxa"/>
+              <w:right w:w="60" w:type="dxa"/>
+            </w:tcMar>
+            <w:vAlign w:val="center"/>
+            <w:hideMark/>
+          </w:tcPr>
+          <w:p>
+            <w:pPr>
+              <w:spacing w:after="0" w:line="240" w:lineRule="auto"/>
+              <w:rPr>
+                <w:rFonts w:ascii="Times New Roman" w:eastAsia="Times New Roman" w:hAnsi="Times New Roman" w:cs="Times New Roman"/>
+                <w:sz w:val="20"/>
+                <w:szCs w:val="20"/>
+              </w:rPr>
+            </w:pPr>
+            <w:r>
+              <w:rPr>
+                <w:rFonts w:ascii="Times New Roman" w:eastAsia="Times New Roman" w:hAnsi="Times New Roman" w:cs="Times New Roman"/>
+                <w:sz w:val="20"/>
+                <w:szCs w:val="20"/>
+              </w:rPr>
+              <w:t>3140</w:t>
+            </w:r>
+          </w:p>
+        </w:tc>
+        <w:tc>
+          <w:tcPr>
+            <w:tcW w:w="0" w:type="auto"/>
+            <w:tcMar>
+              <w:top w:w="60" w:type="dxa"/>
+              <w:left w:w="60" w:type="dxa"/>
+              <w:bottom w:w="60" w:type="dxa"/>
+              <w:right w:w="60" w:type="dxa"/>
+            </w:tcMar>
+            <w:vAlign w:val="center"/>
+            <w:hideMark/>
+          </w:tcPr>
+          <w:p>
+            <w:pPr>
+              <w:spacing w:after="0" w:line="240" w:lineRule="auto"/>
+              <w:rPr>
+                <w:rFonts w:ascii="Times New Roman" w:eastAsia="Times New Roman" w:hAnsi="Times New Roman" w:cs="Times New Roman"/>
+                <w:sz w:val="20"/>
+                <w:szCs w:val="20"/>
+              </w:rPr>
+            </w:pPr>
+            <w:r>
+              <w:rPr>
+                <w:rFonts w:ascii="Times New Roman" w:eastAsia="Times New Roman" w:hAnsi="Times New Roman" w:cs="Times New Roman"/>
+                <w:sz w:val="20"/>
+                <w:szCs w:val="20"/>
               </w:rPr>
               <w:t>married</w:t>
             </w:r>
@@ -38823,110 +39953,110 @@
               <w:spacing w:after="0" w:line="240" w:lineRule="auto"/>
               <w:rPr>
                 <w:rFonts w:ascii="Times New Roman" w:eastAsia="Times New Roman" w:hAnsi="Times New Roman" w:cs="Times New Roman"/>
-                <w:sz w:val="16"/>
-                <w:szCs w:val="16"/>
-              </w:rPr>
-            </w:pPr>
-            <w:r>
-              <w:rPr>
-                <w:rFonts w:ascii="Times New Roman" w:eastAsia="Times New Roman" w:hAnsi="Times New Roman" w:cs="Times New Roman"/>
-                <w:sz w:val="16"/>
-                <w:szCs w:val="16"/>
-              </w:rPr>
-              <w:t>2</w:t>
-            </w:r>
-          </w:p>
-        </w:tc>
-        <w:tc>
-          <w:tcPr>
-            <w:tcW w:w="0" w:type="auto"/>
-            <w:tcMar>
-              <w:top w:w="60" w:type="dxa"/>
-              <w:left w:w="60" w:type="dxa"/>
-              <w:bottom w:w="60" w:type="dxa"/>
-              <w:right w:w="60" w:type="dxa"/>
-            </w:tcMar>
-            <w:vAlign w:val="center"/>
-            <w:hideMark/>
-          </w:tcPr>
-          <w:p>
-            <w:pPr>
-              <w:spacing w:after="0" w:line="240" w:lineRule="auto"/>
-              <w:rPr>
-                <w:rFonts w:ascii="Times New Roman" w:eastAsia="Times New Roman" w:hAnsi="Times New Roman" w:cs="Times New Roman"/>
-                <w:sz w:val="16"/>
-                <w:szCs w:val="16"/>
-              </w:rPr>
-            </w:pPr>
-            <w:r>
-              <w:rPr>
-                <w:rFonts w:ascii="Times New Roman" w:eastAsia="Times New Roman" w:hAnsi="Times New Roman" w:cs="Times New Roman"/>
-                <w:sz w:val="16"/>
-                <w:szCs w:val="16"/>
-              </w:rPr>
-              <w:t>2</w:t>
-            </w:r>
-          </w:p>
-        </w:tc>
-        <w:tc>
-          <w:tcPr>
-            <w:tcW w:w="0" w:type="auto"/>
-            <w:tcMar>
-              <w:top w:w="60" w:type="dxa"/>
-              <w:left w:w="60" w:type="dxa"/>
-              <w:bottom w:w="60" w:type="dxa"/>
-              <w:right w:w="60" w:type="dxa"/>
-            </w:tcMar>
-            <w:vAlign w:val="center"/>
-            <w:hideMark/>
-          </w:tcPr>
-          <w:p>
-            <w:pPr>
-              <w:spacing w:after="0" w:line="240" w:lineRule="auto"/>
-              <w:rPr>
-                <w:rFonts w:ascii="Times New Roman" w:eastAsia="Times New Roman" w:hAnsi="Times New Roman" w:cs="Times New Roman"/>
-                <w:sz w:val="16"/>
-                <w:szCs w:val="16"/>
-              </w:rPr>
-            </w:pPr>
-            <w:r>
-              <w:rPr>
-                <w:rFonts w:ascii="Times New Roman" w:eastAsia="Times New Roman" w:hAnsi="Times New Roman" w:cs="Times New Roman"/>
-                <w:sz w:val="16"/>
-                <w:szCs w:val="16"/>
-              </w:rPr>
-              <w:t>5903</w:t>
-            </w:r>
-          </w:p>
-        </w:tc>
-        <w:tc>
-          <w:tcPr>
-            <w:tcW w:w="0" w:type="auto"/>
-            <w:tcMar>
-              <w:top w:w="60" w:type="dxa"/>
-              <w:left w:w="60" w:type="dxa"/>
-              <w:bottom w:w="60" w:type="dxa"/>
-              <w:right w:w="60" w:type="dxa"/>
-            </w:tcMar>
-            <w:vAlign w:val="center"/>
-            <w:hideMark/>
-          </w:tcPr>
-          <w:p>
-            <w:pPr>
-              <w:spacing w:after="0" w:line="240" w:lineRule="auto"/>
-              <w:rPr>
-                <w:rFonts w:ascii="Times New Roman" w:eastAsia="Times New Roman" w:hAnsi="Times New Roman" w:cs="Times New Roman"/>
-                <w:sz w:val="16"/>
-                <w:szCs w:val="16"/>
-              </w:rPr>
-            </w:pPr>
-            <w:r>
-              <w:rPr>
-                <w:rFonts w:ascii="Times New Roman" w:eastAsia="Times New Roman" w:hAnsi="Times New Roman" w:cs="Times New Roman"/>
-                <w:sz w:val="16"/>
-                <w:szCs w:val="16"/>
-              </w:rPr>
-              <w:t>single</w:t>
+                <w:sz w:val="20"/>
+                <w:szCs w:val="20"/>
+              </w:rPr>
+            </w:pPr>
+            <w:r>
+              <w:rPr>
+                <w:rFonts w:ascii="Times New Roman" w:eastAsia="Times New Roman" w:hAnsi="Times New Roman" w:cs="Times New Roman"/>
+                <w:sz w:val="20"/>
+                <w:szCs w:val="20"/>
+              </w:rPr>
+              <w:t>11</w:t>
+            </w:r>
+          </w:p>
+        </w:tc>
+        <w:tc>
+          <w:tcPr>
+            <w:tcW w:w="0" w:type="auto"/>
+            <w:tcMar>
+              <w:top w:w="60" w:type="dxa"/>
+              <w:left w:w="60" w:type="dxa"/>
+              <w:bottom w:w="60" w:type="dxa"/>
+              <w:right w:w="60" w:type="dxa"/>
+            </w:tcMar>
+            <w:vAlign w:val="center"/>
+            <w:hideMark/>
+          </w:tcPr>
+          <w:p>
+            <w:pPr>
+              <w:spacing w:after="0" w:line="240" w:lineRule="auto"/>
+              <w:rPr>
+                <w:rFonts w:ascii="Times New Roman" w:eastAsia="Times New Roman" w:hAnsi="Times New Roman" w:cs="Times New Roman"/>
+                <w:sz w:val="20"/>
+                <w:szCs w:val="20"/>
+              </w:rPr>
+            </w:pPr>
+            <w:r>
+              <w:rPr>
+                <w:rFonts w:ascii="Times New Roman" w:eastAsia="Times New Roman" w:hAnsi="Times New Roman" w:cs="Times New Roman"/>
+                <w:sz w:val="20"/>
+                <w:szCs w:val="20"/>
+              </w:rPr>
+              <w:t>11</w:t>
+            </w:r>
+          </w:p>
+        </w:tc>
+        <w:tc>
+          <w:tcPr>
+            <w:tcW w:w="0" w:type="auto"/>
+            <w:tcMar>
+              <w:top w:w="60" w:type="dxa"/>
+              <w:left w:w="60" w:type="dxa"/>
+              <w:bottom w:w="60" w:type="dxa"/>
+              <w:right w:w="60" w:type="dxa"/>
+            </w:tcMar>
+            <w:vAlign w:val="center"/>
+            <w:hideMark/>
+          </w:tcPr>
+          <w:p>
+            <w:pPr>
+              <w:spacing w:after="0" w:line="240" w:lineRule="auto"/>
+              <w:rPr>
+                <w:rFonts w:ascii="Times New Roman" w:eastAsia="Times New Roman" w:hAnsi="Times New Roman" w:cs="Times New Roman"/>
+                <w:sz w:val="20"/>
+                <w:szCs w:val="20"/>
+              </w:rPr>
+            </w:pPr>
+            <w:r>
+              <w:rPr>
+                <w:rFonts w:ascii="Times New Roman" w:eastAsia="Times New Roman" w:hAnsi="Times New Roman" w:cs="Times New Roman"/>
+                <w:sz w:val="20"/>
+                <w:szCs w:val="20"/>
+              </w:rPr>
+              <w:t>2702</w:t>
+            </w:r>
+          </w:p>
+        </w:tc>
+        <w:tc>
+          <w:tcPr>
+            <w:tcW w:w="0" w:type="auto"/>
+            <w:tcMar>
+              <w:top w:w="60" w:type="dxa"/>
+              <w:left w:w="60" w:type="dxa"/>
+              <w:bottom w:w="60" w:type="dxa"/>
+              <w:right w:w="60" w:type="dxa"/>
+            </w:tcMar>
+            <w:vAlign w:val="center"/>
+            <w:hideMark/>
+          </w:tcPr>
+          <w:p>
+            <w:pPr>
+              <w:spacing w:after="0" w:line="240" w:lineRule="auto"/>
+              <w:rPr>
+                <w:rFonts w:ascii="Times New Roman" w:eastAsia="Times New Roman" w:hAnsi="Times New Roman" w:cs="Times New Roman"/>
+                <w:sz w:val="20"/>
+                <w:szCs w:val="20"/>
+              </w:rPr>
+            </w:pPr>
+            <w:r>
+              <w:rPr>
+                <w:rFonts w:ascii="Times New Roman" w:eastAsia="Times New Roman" w:hAnsi="Times New Roman" w:cs="Times New Roman"/>
+                <w:sz w:val="20"/>
+                <w:szCs w:val="20"/>
+              </w:rPr>
+              <w:t>married</w:t>
             </w:r>
           </w:p>
         </w:tc>
@@ -38952,110 +40082,110 @@
               <w:spacing w:after="0" w:line="240" w:lineRule="auto"/>
               <w:rPr>
                 <w:rFonts w:ascii="Times New Roman" w:eastAsia="Times New Roman" w:hAnsi="Times New Roman" w:cs="Times New Roman"/>
-                <w:sz w:val="16"/>
-                <w:szCs w:val="16"/>
-              </w:rPr>
-            </w:pPr>
-            <w:r>
-              <w:rPr>
-                <w:rFonts w:ascii="Times New Roman" w:eastAsia="Times New Roman" w:hAnsi="Times New Roman" w:cs="Times New Roman"/>
-                <w:sz w:val="16"/>
-                <w:szCs w:val="16"/>
-              </w:rPr>
-              <w:t>3</w:t>
-            </w:r>
-          </w:p>
-        </w:tc>
-        <w:tc>
-          <w:tcPr>
-            <w:tcW w:w="0" w:type="auto"/>
-            <w:tcMar>
-              <w:top w:w="60" w:type="dxa"/>
-              <w:left w:w="60" w:type="dxa"/>
-              <w:bottom w:w="60" w:type="dxa"/>
-              <w:right w:w="60" w:type="dxa"/>
-            </w:tcMar>
-            <w:vAlign w:val="center"/>
-            <w:hideMark/>
-          </w:tcPr>
-          <w:p>
-            <w:pPr>
-              <w:spacing w:after="0" w:line="240" w:lineRule="auto"/>
-              <w:rPr>
-                <w:rFonts w:ascii="Times New Roman" w:eastAsia="Times New Roman" w:hAnsi="Times New Roman" w:cs="Times New Roman"/>
-                <w:sz w:val="16"/>
-                <w:szCs w:val="16"/>
-              </w:rPr>
-            </w:pPr>
-            <w:r>
-              <w:rPr>
-                <w:rFonts w:ascii="Times New Roman" w:eastAsia="Times New Roman" w:hAnsi="Times New Roman" w:cs="Times New Roman"/>
-                <w:sz w:val="16"/>
-                <w:szCs w:val="16"/>
-              </w:rPr>
-              <w:t>3</w:t>
-            </w:r>
-          </w:p>
-        </w:tc>
-        <w:tc>
-          <w:tcPr>
-            <w:tcW w:w="0" w:type="auto"/>
-            <w:tcMar>
-              <w:top w:w="60" w:type="dxa"/>
-              <w:left w:w="60" w:type="dxa"/>
-              <w:bottom w:w="60" w:type="dxa"/>
-              <w:right w:w="60" w:type="dxa"/>
-            </w:tcMar>
-            <w:vAlign w:val="center"/>
-            <w:hideMark/>
-          </w:tcPr>
-          <w:p>
-            <w:pPr>
-              <w:spacing w:after="0" w:line="240" w:lineRule="auto"/>
-              <w:rPr>
-                <w:rFonts w:ascii="Times New Roman" w:eastAsia="Times New Roman" w:hAnsi="Times New Roman" w:cs="Times New Roman"/>
-                <w:sz w:val="16"/>
-                <w:szCs w:val="16"/>
-              </w:rPr>
-            </w:pPr>
-            <w:r>
-              <w:rPr>
-                <w:rFonts w:ascii="Times New Roman" w:eastAsia="Times New Roman" w:hAnsi="Times New Roman" w:cs="Times New Roman"/>
-                <w:sz w:val="16"/>
-                <w:szCs w:val="16"/>
-              </w:rPr>
-              <w:t>7608</w:t>
-            </w:r>
-          </w:p>
-        </w:tc>
-        <w:tc>
-          <w:tcPr>
-            <w:tcW w:w="0" w:type="auto"/>
-            <w:tcMar>
-              <w:top w:w="60" w:type="dxa"/>
-              <w:left w:w="60" w:type="dxa"/>
-              <w:bottom w:w="60" w:type="dxa"/>
-              <w:right w:w="60" w:type="dxa"/>
-            </w:tcMar>
-            <w:vAlign w:val="center"/>
-            <w:hideMark/>
-          </w:tcPr>
-          <w:p>
-            <w:pPr>
-              <w:spacing w:after="0" w:line="240" w:lineRule="auto"/>
-              <w:rPr>
-                <w:rFonts w:ascii="Times New Roman" w:eastAsia="Times New Roman" w:hAnsi="Times New Roman" w:cs="Times New Roman"/>
-                <w:sz w:val="16"/>
-                <w:szCs w:val="16"/>
-              </w:rPr>
-            </w:pPr>
-            <w:r>
-              <w:rPr>
-                <w:rFonts w:ascii="Times New Roman" w:eastAsia="Times New Roman" w:hAnsi="Times New Roman" w:cs="Times New Roman"/>
-                <w:sz w:val="16"/>
-                <w:szCs w:val="16"/>
-              </w:rPr>
-              <w:t>married</w:t>
+                <w:sz w:val="20"/>
+                <w:szCs w:val="20"/>
+              </w:rPr>
+            </w:pPr>
+            <w:r>
+              <w:rPr>
+                <w:rFonts w:ascii="Times New Roman" w:eastAsia="Times New Roman" w:hAnsi="Times New Roman" w:cs="Times New Roman"/>
+                <w:sz w:val="20"/>
+                <w:szCs w:val="20"/>
+              </w:rPr>
+              <w:t>12</w:t>
+            </w:r>
+          </w:p>
+        </w:tc>
+        <w:tc>
+          <w:tcPr>
+            <w:tcW w:w="0" w:type="auto"/>
+            <w:tcMar>
+              <w:top w:w="60" w:type="dxa"/>
+              <w:left w:w="60" w:type="dxa"/>
+              <w:bottom w:w="60" w:type="dxa"/>
+              <w:right w:w="60" w:type="dxa"/>
+            </w:tcMar>
+            <w:vAlign w:val="center"/>
+            <w:hideMark/>
+          </w:tcPr>
+          <w:p>
+            <w:pPr>
+              <w:spacing w:after="0" w:line="240" w:lineRule="auto"/>
+              <w:rPr>
+                <w:rFonts w:ascii="Times New Roman" w:eastAsia="Times New Roman" w:hAnsi="Times New Roman" w:cs="Times New Roman"/>
+                <w:sz w:val="20"/>
+                <w:szCs w:val="20"/>
+              </w:rPr>
+            </w:pPr>
+            <w:r>
+              <w:rPr>
+                <w:rFonts w:ascii="Times New Roman" w:eastAsia="Times New Roman" w:hAnsi="Times New Roman" w:cs="Times New Roman"/>
+                <w:sz w:val="20"/>
+                <w:szCs w:val="20"/>
+              </w:rPr>
+              <w:t>12</w:t>
+            </w:r>
+          </w:p>
+        </w:tc>
+        <w:tc>
+          <w:tcPr>
+            <w:tcW w:w="0" w:type="auto"/>
+            <w:tcMar>
+              <w:top w:w="60" w:type="dxa"/>
+              <w:left w:w="60" w:type="dxa"/>
+              <w:bottom w:w="60" w:type="dxa"/>
+              <w:right w:w="60" w:type="dxa"/>
+            </w:tcMar>
+            <w:vAlign w:val="center"/>
+            <w:hideMark/>
+          </w:tcPr>
+          <w:p>
+            <w:pPr>
+              <w:spacing w:after="0" w:line="240" w:lineRule="auto"/>
+              <w:rPr>
+                <w:rFonts w:ascii="Times New Roman" w:eastAsia="Times New Roman" w:hAnsi="Times New Roman" w:cs="Times New Roman"/>
+                <w:sz w:val="20"/>
+                <w:szCs w:val="20"/>
+              </w:rPr>
+            </w:pPr>
+            <w:r>
+              <w:rPr>
+                <w:rFonts w:ascii="Times New Roman" w:eastAsia="Times New Roman" w:hAnsi="Times New Roman" w:cs="Times New Roman"/>
+                <w:sz w:val="20"/>
+                <w:szCs w:val="20"/>
+              </w:rPr>
+              <w:t>3035</w:t>
+            </w:r>
+          </w:p>
+        </w:tc>
+        <w:tc>
+          <w:tcPr>
+            <w:tcW w:w="0" w:type="auto"/>
+            <w:tcMar>
+              <w:top w:w="60" w:type="dxa"/>
+              <w:left w:w="60" w:type="dxa"/>
+              <w:bottom w:w="60" w:type="dxa"/>
+              <w:right w:w="60" w:type="dxa"/>
+            </w:tcMar>
+            <w:vAlign w:val="center"/>
+            <w:hideMark/>
+          </w:tcPr>
+          <w:p>
+            <w:pPr>
+              <w:spacing w:after="0" w:line="240" w:lineRule="auto"/>
+              <w:rPr>
+                <w:rFonts w:ascii="Times New Roman" w:eastAsia="Times New Roman" w:hAnsi="Times New Roman" w:cs="Times New Roman"/>
+                <w:sz w:val="20"/>
+                <w:szCs w:val="20"/>
+              </w:rPr>
+            </w:pPr>
+            <w:r>
+              <w:rPr>
+                <w:rFonts w:ascii="Times New Roman" w:eastAsia="Times New Roman" w:hAnsi="Times New Roman" w:cs="Times New Roman"/>
+                <w:sz w:val="20"/>
+                <w:szCs w:val="20"/>
+              </w:rPr>
+              <w:t>single</w:t>
             </w:r>
           </w:p>
         </w:tc>
@@ -39081,108 +40211,108 @@
               <w:spacing w:after="0" w:line="240" w:lineRule="auto"/>
               <w:rPr>
                 <w:rFonts w:ascii="Times New Roman" w:eastAsia="Times New Roman" w:hAnsi="Times New Roman" w:cs="Times New Roman"/>
-                <w:sz w:val="16"/>
-                <w:szCs w:val="16"/>
-              </w:rPr>
-            </w:pPr>
-            <w:r>
-              <w:rPr>
-                <w:rFonts w:ascii="Times New Roman" w:eastAsia="Times New Roman" w:hAnsi="Times New Roman" w:cs="Times New Roman"/>
-                <w:sz w:val="16"/>
-                <w:szCs w:val="16"/>
-              </w:rPr>
-              <w:t>4</w:t>
-            </w:r>
-          </w:p>
-        </w:tc>
-        <w:tc>
-          <w:tcPr>
-            <w:tcW w:w="0" w:type="auto"/>
-            <w:tcMar>
-              <w:top w:w="60" w:type="dxa"/>
-              <w:left w:w="60" w:type="dxa"/>
-              <w:bottom w:w="60" w:type="dxa"/>
-              <w:right w:w="60" w:type="dxa"/>
-            </w:tcMar>
-            <w:vAlign w:val="center"/>
-            <w:hideMark/>
-          </w:tcPr>
-          <w:p>
-            <w:pPr>
-              <w:spacing w:after="0" w:line="240" w:lineRule="auto"/>
-              <w:rPr>
-                <w:rFonts w:ascii="Times New Roman" w:eastAsia="Times New Roman" w:hAnsi="Times New Roman" w:cs="Times New Roman"/>
-                <w:sz w:val="16"/>
-                <w:szCs w:val="16"/>
-              </w:rPr>
-            </w:pPr>
-            <w:r>
-              <w:rPr>
-                <w:rFonts w:ascii="Times New Roman" w:eastAsia="Times New Roman" w:hAnsi="Times New Roman" w:cs="Times New Roman"/>
-                <w:sz w:val="16"/>
-                <w:szCs w:val="16"/>
-              </w:rPr>
-              <w:t>4</w:t>
-            </w:r>
-          </w:p>
-        </w:tc>
-        <w:tc>
-          <w:tcPr>
-            <w:tcW w:w="0" w:type="auto"/>
-            <w:tcMar>
-              <w:top w:w="60" w:type="dxa"/>
-              <w:left w:w="60" w:type="dxa"/>
-              <w:bottom w:w="60" w:type="dxa"/>
-              <w:right w:w="60" w:type="dxa"/>
-            </w:tcMar>
-            <w:vAlign w:val="center"/>
-            <w:hideMark/>
-          </w:tcPr>
-          <w:p>
-            <w:pPr>
-              <w:spacing w:after="0" w:line="240" w:lineRule="auto"/>
-              <w:rPr>
-                <w:rFonts w:ascii="Times New Roman" w:eastAsia="Times New Roman" w:hAnsi="Times New Roman" w:cs="Times New Roman"/>
-                <w:sz w:val="16"/>
-                <w:szCs w:val="16"/>
-              </w:rPr>
-            </w:pPr>
-            <w:r>
-              <w:rPr>
-                <w:rFonts w:ascii="Times New Roman" w:eastAsia="Times New Roman" w:hAnsi="Times New Roman" w:cs="Times New Roman"/>
-                <w:sz w:val="16"/>
-                <w:szCs w:val="16"/>
-              </w:rPr>
-              <w:t>6448</w:t>
-            </w:r>
-          </w:p>
-        </w:tc>
-        <w:tc>
-          <w:tcPr>
-            <w:tcW w:w="0" w:type="auto"/>
-            <w:tcMar>
-              <w:top w:w="60" w:type="dxa"/>
-              <w:left w:w="60" w:type="dxa"/>
-              <w:bottom w:w="60" w:type="dxa"/>
-              <w:right w:w="60" w:type="dxa"/>
-            </w:tcMar>
-            <w:vAlign w:val="center"/>
-            <w:hideMark/>
-          </w:tcPr>
-          <w:p>
-            <w:pPr>
-              <w:spacing w:after="0" w:line="240" w:lineRule="auto"/>
-              <w:rPr>
-                <w:rFonts w:ascii="Times New Roman" w:eastAsia="Times New Roman" w:hAnsi="Times New Roman" w:cs="Times New Roman"/>
-                <w:sz w:val="16"/>
-                <w:szCs w:val="16"/>
-              </w:rPr>
-            </w:pPr>
-            <w:r>
-              <w:rPr>
-                <w:rFonts w:ascii="Times New Roman" w:eastAsia="Times New Roman" w:hAnsi="Times New Roman" w:cs="Times New Roman"/>
-                <w:sz w:val="16"/>
-                <w:szCs w:val="16"/>
+                <w:sz w:val="20"/>
+                <w:szCs w:val="20"/>
+              </w:rPr>
+            </w:pPr>
+            <w:r>
+              <w:rPr>
+                <w:rFonts w:ascii="Times New Roman" w:eastAsia="Times New Roman" w:hAnsi="Times New Roman" w:cs="Times New Roman"/>
+                <w:sz w:val="20"/>
+                <w:szCs w:val="20"/>
+              </w:rPr>
+              <w:t>13</w:t>
+            </w:r>
+          </w:p>
+        </w:tc>
+        <w:tc>
+          <w:tcPr>
+            <w:tcW w:w="0" w:type="auto"/>
+            <w:tcMar>
+              <w:top w:w="60" w:type="dxa"/>
+              <w:left w:w="60" w:type="dxa"/>
+              <w:bottom w:w="60" w:type="dxa"/>
+              <w:right w:w="60" w:type="dxa"/>
+            </w:tcMar>
+            <w:vAlign w:val="center"/>
+            <w:hideMark/>
+          </w:tcPr>
+          <w:p>
+            <w:pPr>
+              <w:spacing w:after="0" w:line="240" w:lineRule="auto"/>
+              <w:rPr>
+                <w:rFonts w:ascii="Times New Roman" w:eastAsia="Times New Roman" w:hAnsi="Times New Roman" w:cs="Times New Roman"/>
+                <w:sz w:val="20"/>
+                <w:szCs w:val="20"/>
+              </w:rPr>
+            </w:pPr>
+            <w:r>
+              <w:rPr>
+                <w:rFonts w:ascii="Times New Roman" w:eastAsia="Times New Roman" w:hAnsi="Times New Roman" w:cs="Times New Roman"/>
+                <w:sz w:val="20"/>
+                <w:szCs w:val="20"/>
+              </w:rPr>
+              <w:t>13</w:t>
+            </w:r>
+          </w:p>
+        </w:tc>
+        <w:tc>
+          <w:tcPr>
+            <w:tcW w:w="0" w:type="auto"/>
+            <w:tcMar>
+              <w:top w:w="60" w:type="dxa"/>
+              <w:left w:w="60" w:type="dxa"/>
+              <w:bottom w:w="60" w:type="dxa"/>
+              <w:right w:w="60" w:type="dxa"/>
+            </w:tcMar>
+            <w:vAlign w:val="center"/>
+            <w:hideMark/>
+          </w:tcPr>
+          <w:p>
+            <w:pPr>
+              <w:spacing w:after="0" w:line="240" w:lineRule="auto"/>
+              <w:rPr>
+                <w:rFonts w:ascii="Times New Roman" w:eastAsia="Times New Roman" w:hAnsi="Times New Roman" w:cs="Times New Roman"/>
+                <w:sz w:val="20"/>
+                <w:szCs w:val="20"/>
+              </w:rPr>
+            </w:pPr>
+            <w:r>
+              <w:rPr>
+                <w:rFonts w:ascii="Times New Roman" w:eastAsia="Times New Roman" w:hAnsi="Times New Roman" w:cs="Times New Roman"/>
+                <w:sz w:val="20"/>
+                <w:szCs w:val="20"/>
+              </w:rPr>
+              <w:t>7590</w:t>
+            </w:r>
+          </w:p>
+        </w:tc>
+        <w:tc>
+          <w:tcPr>
+            <w:tcW w:w="0" w:type="auto"/>
+            <w:tcMar>
+              <w:top w:w="60" w:type="dxa"/>
+              <w:left w:w="60" w:type="dxa"/>
+              <w:bottom w:w="60" w:type="dxa"/>
+              <w:right w:w="60" w:type="dxa"/>
+            </w:tcMar>
+            <w:vAlign w:val="center"/>
+            <w:hideMark/>
+          </w:tcPr>
+          <w:p>
+            <w:pPr>
+              <w:spacing w:after="0" w:line="240" w:lineRule="auto"/>
+              <w:rPr>
+                <w:rFonts w:ascii="Times New Roman" w:eastAsia="Times New Roman" w:hAnsi="Times New Roman" w:cs="Times New Roman"/>
+                <w:sz w:val="20"/>
+                <w:szCs w:val="20"/>
+              </w:rPr>
+            </w:pPr>
+            <w:r>
+              <w:rPr>
+                <w:rFonts w:ascii="Times New Roman" w:eastAsia="Times New Roman" w:hAnsi="Times New Roman" w:cs="Times New Roman"/>
+                <w:sz w:val="20"/>
+                <w:szCs w:val="20"/>
               </w:rPr>
               <w:t>single</w:t>
             </w:r>
@@ -39210,108 +40340,108 @@
               <w:spacing w:after="0" w:line="240" w:lineRule="auto"/>
               <w:rPr>
                 <w:rFonts w:ascii="Times New Roman" w:eastAsia="Times New Roman" w:hAnsi="Times New Roman" w:cs="Times New Roman"/>
-                <w:sz w:val="16"/>
-                <w:szCs w:val="16"/>
-              </w:rPr>
-            </w:pPr>
-            <w:r>
-              <w:rPr>
-                <w:rFonts w:ascii="Times New Roman" w:eastAsia="Times New Roman" w:hAnsi="Times New Roman" w:cs="Times New Roman"/>
-                <w:sz w:val="16"/>
-                <w:szCs w:val="16"/>
-              </w:rPr>
-              <w:t>5</w:t>
-            </w:r>
-          </w:p>
-        </w:tc>
-        <w:tc>
-          <w:tcPr>
-            <w:tcW w:w="0" w:type="auto"/>
-            <w:tcMar>
-              <w:top w:w="60" w:type="dxa"/>
-              <w:left w:w="60" w:type="dxa"/>
-              <w:bottom w:w="60" w:type="dxa"/>
-              <w:right w:w="60" w:type="dxa"/>
-            </w:tcMar>
-            <w:vAlign w:val="center"/>
-            <w:hideMark/>
-          </w:tcPr>
-          <w:p>
-            <w:pPr>
-              <w:spacing w:after="0" w:line="240" w:lineRule="auto"/>
-              <w:rPr>
-                <w:rFonts w:ascii="Times New Roman" w:eastAsia="Times New Roman" w:hAnsi="Times New Roman" w:cs="Times New Roman"/>
-                <w:sz w:val="16"/>
-                <w:szCs w:val="16"/>
-              </w:rPr>
-            </w:pPr>
-            <w:r>
-              <w:rPr>
-                <w:rFonts w:ascii="Times New Roman" w:eastAsia="Times New Roman" w:hAnsi="Times New Roman" w:cs="Times New Roman"/>
-                <w:sz w:val="16"/>
-                <w:szCs w:val="16"/>
-              </w:rPr>
-              <w:t>5</w:t>
-            </w:r>
-          </w:p>
-        </w:tc>
-        <w:tc>
-          <w:tcPr>
-            <w:tcW w:w="0" w:type="auto"/>
-            <w:tcMar>
-              <w:top w:w="60" w:type="dxa"/>
-              <w:left w:w="60" w:type="dxa"/>
-              <w:bottom w:w="60" w:type="dxa"/>
-              <w:right w:w="60" w:type="dxa"/>
-            </w:tcMar>
-            <w:vAlign w:val="center"/>
-            <w:hideMark/>
-          </w:tcPr>
-          <w:p>
-            <w:pPr>
-              <w:spacing w:after="0" w:line="240" w:lineRule="auto"/>
-              <w:rPr>
-                <w:rFonts w:ascii="Times New Roman" w:eastAsia="Times New Roman" w:hAnsi="Times New Roman" w:cs="Times New Roman"/>
-                <w:sz w:val="16"/>
-                <w:szCs w:val="16"/>
-              </w:rPr>
-            </w:pPr>
-            <w:r>
-              <w:rPr>
-                <w:rFonts w:ascii="Times New Roman" w:eastAsia="Times New Roman" w:hAnsi="Times New Roman" w:cs="Times New Roman"/>
-                <w:sz w:val="16"/>
-                <w:szCs w:val="16"/>
-              </w:rPr>
-              <w:t>9551</w:t>
-            </w:r>
-          </w:p>
-        </w:tc>
-        <w:tc>
-          <w:tcPr>
-            <w:tcW w:w="0" w:type="auto"/>
-            <w:tcMar>
-              <w:top w:w="60" w:type="dxa"/>
-              <w:left w:w="60" w:type="dxa"/>
-              <w:bottom w:w="60" w:type="dxa"/>
-              <w:right w:w="60" w:type="dxa"/>
-            </w:tcMar>
-            <w:vAlign w:val="center"/>
-            <w:hideMark/>
-          </w:tcPr>
-          <w:p>
-            <w:pPr>
-              <w:spacing w:after="0" w:line="240" w:lineRule="auto"/>
-              <w:rPr>
-                <w:rFonts w:ascii="Times New Roman" w:eastAsia="Times New Roman" w:hAnsi="Times New Roman" w:cs="Times New Roman"/>
-                <w:sz w:val="16"/>
-                <w:szCs w:val="16"/>
-              </w:rPr>
-            </w:pPr>
-            <w:r>
-              <w:rPr>
-                <w:rFonts w:ascii="Times New Roman" w:eastAsia="Times New Roman" w:hAnsi="Times New Roman" w:cs="Times New Roman"/>
-                <w:sz w:val="16"/>
-                <w:szCs w:val="16"/>
+                <w:sz w:val="20"/>
+                <w:szCs w:val="20"/>
+              </w:rPr>
+            </w:pPr>
+            <w:r>
+              <w:rPr>
+                <w:rFonts w:ascii="Times New Roman" w:eastAsia="Times New Roman" w:hAnsi="Times New Roman" w:cs="Times New Roman"/>
+                <w:sz w:val="20"/>
+                <w:szCs w:val="20"/>
+              </w:rPr>
+              <w:t>14</w:t>
+            </w:r>
+          </w:p>
+        </w:tc>
+        <w:tc>
+          <w:tcPr>
+            <w:tcW w:w="0" w:type="auto"/>
+            <w:tcMar>
+              <w:top w:w="60" w:type="dxa"/>
+              <w:left w:w="60" w:type="dxa"/>
+              <w:bottom w:w="60" w:type="dxa"/>
+              <w:right w:w="60" w:type="dxa"/>
+            </w:tcMar>
+            <w:vAlign w:val="center"/>
+            <w:hideMark/>
+          </w:tcPr>
+          <w:p>
+            <w:pPr>
+              <w:spacing w:after="0" w:line="240" w:lineRule="auto"/>
+              <w:rPr>
+                <w:rFonts w:ascii="Times New Roman" w:eastAsia="Times New Roman" w:hAnsi="Times New Roman" w:cs="Times New Roman"/>
+                <w:sz w:val="20"/>
+                <w:szCs w:val="20"/>
+              </w:rPr>
+            </w:pPr>
+            <w:r>
+              <w:rPr>
+                <w:rFonts w:ascii="Times New Roman" w:eastAsia="Times New Roman" w:hAnsi="Times New Roman" w:cs="Times New Roman"/>
+                <w:sz w:val="20"/>
+                <w:szCs w:val="20"/>
+              </w:rPr>
+              <w:t>14</w:t>
+            </w:r>
+          </w:p>
+        </w:tc>
+        <w:tc>
+          <w:tcPr>
+            <w:tcW w:w="0" w:type="auto"/>
+            <w:tcMar>
+              <w:top w:w="60" w:type="dxa"/>
+              <w:left w:w="60" w:type="dxa"/>
+              <w:bottom w:w="60" w:type="dxa"/>
+              <w:right w:w="60" w:type="dxa"/>
+            </w:tcMar>
+            <w:vAlign w:val="center"/>
+            <w:hideMark/>
+          </w:tcPr>
+          <w:p>
+            <w:pPr>
+              <w:spacing w:after="0" w:line="240" w:lineRule="auto"/>
+              <w:rPr>
+                <w:rFonts w:ascii="Times New Roman" w:eastAsia="Times New Roman" w:hAnsi="Times New Roman" w:cs="Times New Roman"/>
+                <w:sz w:val="20"/>
+                <w:szCs w:val="20"/>
+              </w:rPr>
+            </w:pPr>
+            <w:r>
+              <w:rPr>
+                <w:rFonts w:ascii="Times New Roman" w:eastAsia="Times New Roman" w:hAnsi="Times New Roman" w:cs="Times New Roman"/>
+                <w:sz w:val="20"/>
+                <w:szCs w:val="20"/>
+              </w:rPr>
+              <w:t>3404</w:t>
+            </w:r>
+          </w:p>
+        </w:tc>
+        <w:tc>
+          <w:tcPr>
+            <w:tcW w:w="0" w:type="auto"/>
+            <w:tcMar>
+              <w:top w:w="60" w:type="dxa"/>
+              <w:left w:w="60" w:type="dxa"/>
+              <w:bottom w:w="60" w:type="dxa"/>
+              <w:right w:w="60" w:type="dxa"/>
+            </w:tcMar>
+            <w:vAlign w:val="center"/>
+            <w:hideMark/>
+          </w:tcPr>
+          <w:p>
+            <w:pPr>
+              <w:spacing w:after="0" w:line="240" w:lineRule="auto"/>
+              <w:rPr>
+                <w:rFonts w:ascii="Times New Roman" w:eastAsia="Times New Roman" w:hAnsi="Times New Roman" w:cs="Times New Roman"/>
+                <w:sz w:val="20"/>
+                <w:szCs w:val="20"/>
+              </w:rPr>
+            </w:pPr>
+            <w:r>
+              <w:rPr>
+                <w:rFonts w:ascii="Times New Roman" w:eastAsia="Times New Roman" w:hAnsi="Times New Roman" w:cs="Times New Roman"/>
+                <w:sz w:val="20"/>
+                <w:szCs w:val="20"/>
               </w:rPr>
               <w:t>married</w:t>
             </w:r>
@@ -39339,1176 +40469,15 @@
               <w:spacing w:after="0" w:line="240" w:lineRule="auto"/>
               <w:rPr>
                 <w:rFonts w:ascii="Times New Roman" w:eastAsia="Times New Roman" w:hAnsi="Times New Roman" w:cs="Times New Roman"/>
-                <w:sz w:val="16"/>
-                <w:szCs w:val="16"/>
-              </w:rPr>
-            </w:pPr>
-            <w:r>
-              <w:rPr>
-                <w:rFonts w:ascii="Times New Roman" w:eastAsia="Times New Roman" w:hAnsi="Times New Roman" w:cs="Times New Roman"/>
-                <w:sz w:val="16"/>
-                <w:szCs w:val="16"/>
-              </w:rPr>
-              <w:t>6</w:t>
-            </w:r>
-          </w:p>
-        </w:tc>
-        <w:tc>
-          <w:tcPr>
-            <w:tcW w:w="0" w:type="auto"/>
-            <w:tcMar>
-              <w:top w:w="60" w:type="dxa"/>
-              <w:left w:w="60" w:type="dxa"/>
-              <w:bottom w:w="60" w:type="dxa"/>
-              <w:right w:w="60" w:type="dxa"/>
-            </w:tcMar>
-            <w:vAlign w:val="center"/>
-            <w:hideMark/>
-          </w:tcPr>
-          <w:p>
-            <w:pPr>
-              <w:spacing w:after="0" w:line="240" w:lineRule="auto"/>
-              <w:rPr>
-                <w:rFonts w:ascii="Times New Roman" w:eastAsia="Times New Roman" w:hAnsi="Times New Roman" w:cs="Times New Roman"/>
-                <w:sz w:val="16"/>
-                <w:szCs w:val="16"/>
-              </w:rPr>
-            </w:pPr>
-            <w:r>
-              <w:rPr>
-                <w:rFonts w:ascii="Times New Roman" w:eastAsia="Times New Roman" w:hAnsi="Times New Roman" w:cs="Times New Roman"/>
-                <w:sz w:val="16"/>
-                <w:szCs w:val="16"/>
-              </w:rPr>
-              <w:t>6</w:t>
-            </w:r>
-          </w:p>
-        </w:tc>
-        <w:tc>
-          <w:tcPr>
-            <w:tcW w:w="0" w:type="auto"/>
-            <w:tcMar>
-              <w:top w:w="60" w:type="dxa"/>
-              <w:left w:w="60" w:type="dxa"/>
-              <w:bottom w:w="60" w:type="dxa"/>
-              <w:right w:w="60" w:type="dxa"/>
-            </w:tcMar>
-            <w:vAlign w:val="center"/>
-            <w:hideMark/>
-          </w:tcPr>
-          <w:p>
-            <w:pPr>
-              <w:spacing w:after="0" w:line="240" w:lineRule="auto"/>
-              <w:rPr>
-                <w:rFonts w:ascii="Times New Roman" w:eastAsia="Times New Roman" w:hAnsi="Times New Roman" w:cs="Times New Roman"/>
-                <w:sz w:val="16"/>
-                <w:szCs w:val="16"/>
-              </w:rPr>
-            </w:pPr>
-            <w:r>
-              <w:rPr>
-                <w:rFonts w:ascii="Times New Roman" w:eastAsia="Times New Roman" w:hAnsi="Times New Roman" w:cs="Times New Roman"/>
-                <w:sz w:val="16"/>
-                <w:szCs w:val="16"/>
-              </w:rPr>
-              <w:t>6505</w:t>
-            </w:r>
-          </w:p>
-        </w:tc>
-        <w:tc>
-          <w:tcPr>
-            <w:tcW w:w="0" w:type="auto"/>
-            <w:tcMar>
-              <w:top w:w="60" w:type="dxa"/>
-              <w:left w:w="60" w:type="dxa"/>
-              <w:bottom w:w="60" w:type="dxa"/>
-              <w:right w:w="60" w:type="dxa"/>
-            </w:tcMar>
-            <w:vAlign w:val="center"/>
-            <w:hideMark/>
-          </w:tcPr>
-          <w:p>
-            <w:pPr>
-              <w:spacing w:after="0" w:line="240" w:lineRule="auto"/>
-              <w:rPr>
-                <w:rFonts w:ascii="Times New Roman" w:eastAsia="Times New Roman" w:hAnsi="Times New Roman" w:cs="Times New Roman"/>
-                <w:sz w:val="16"/>
-                <w:szCs w:val="16"/>
-              </w:rPr>
-            </w:pPr>
-            <w:r>
-              <w:rPr>
-                <w:rFonts w:ascii="Times New Roman" w:eastAsia="Times New Roman" w:hAnsi="Times New Roman" w:cs="Times New Roman"/>
-                <w:sz w:val="16"/>
-                <w:szCs w:val="16"/>
-              </w:rPr>
-              <w:t>married</w:t>
-            </w:r>
-          </w:p>
-        </w:tc>
-      </w:tr>
-      <w:tr>
-        <w:trPr>
-          <w:trHeight w:val="196"/>
-        </w:trPr>
-        <w:tc>
-          <w:tcPr>
-            <w:tcW w:w="0" w:type="auto"/>
-            <w:tcMar>
-              <w:top w:w="60" w:type="dxa"/>
-              <w:left w:w="60" w:type="dxa"/>
-              <w:bottom w:w="60" w:type="dxa"/>
-              <w:right w:w="60" w:type="dxa"/>
-            </w:tcMar>
-            <w:vAlign w:val="center"/>
-            <w:hideMark/>
-          </w:tcPr>
-          <w:p>
-            <w:pPr>
-              <w:spacing w:after="0" w:line="240" w:lineRule="auto"/>
-              <w:rPr>
-                <w:rFonts w:ascii="Times New Roman" w:eastAsia="Times New Roman" w:hAnsi="Times New Roman" w:cs="Times New Roman"/>
-                <w:sz w:val="16"/>
-                <w:szCs w:val="16"/>
-              </w:rPr>
-            </w:pPr>
-            <w:r>
-              <w:rPr>
-                <w:rFonts w:ascii="Times New Roman" w:eastAsia="Times New Roman" w:hAnsi="Times New Roman" w:cs="Times New Roman"/>
-                <w:sz w:val="16"/>
-                <w:szCs w:val="16"/>
-              </w:rPr>
-              <w:t>7</w:t>
-            </w:r>
-          </w:p>
-        </w:tc>
-        <w:tc>
-          <w:tcPr>
-            <w:tcW w:w="0" w:type="auto"/>
-            <w:tcMar>
-              <w:top w:w="60" w:type="dxa"/>
-              <w:left w:w="60" w:type="dxa"/>
-              <w:bottom w:w="60" w:type="dxa"/>
-              <w:right w:w="60" w:type="dxa"/>
-            </w:tcMar>
-            <w:vAlign w:val="center"/>
-            <w:hideMark/>
-          </w:tcPr>
-          <w:p>
-            <w:pPr>
-              <w:spacing w:after="0" w:line="240" w:lineRule="auto"/>
-              <w:rPr>
-                <w:rFonts w:ascii="Times New Roman" w:eastAsia="Times New Roman" w:hAnsi="Times New Roman" w:cs="Times New Roman"/>
-                <w:sz w:val="16"/>
-                <w:szCs w:val="16"/>
-              </w:rPr>
-            </w:pPr>
-            <w:r>
-              <w:rPr>
-                <w:rFonts w:ascii="Times New Roman" w:eastAsia="Times New Roman" w:hAnsi="Times New Roman" w:cs="Times New Roman"/>
-                <w:sz w:val="16"/>
-                <w:szCs w:val="16"/>
-              </w:rPr>
-              <w:t>7</w:t>
-            </w:r>
-          </w:p>
-        </w:tc>
-        <w:tc>
-          <w:tcPr>
-            <w:tcW w:w="0" w:type="auto"/>
-            <w:tcMar>
-              <w:top w:w="60" w:type="dxa"/>
-              <w:left w:w="60" w:type="dxa"/>
-              <w:bottom w:w="60" w:type="dxa"/>
-              <w:right w:w="60" w:type="dxa"/>
-            </w:tcMar>
-            <w:vAlign w:val="center"/>
-            <w:hideMark/>
-          </w:tcPr>
-          <w:p>
-            <w:pPr>
-              <w:spacing w:after="0" w:line="240" w:lineRule="auto"/>
-              <w:rPr>
-                <w:rFonts w:ascii="Times New Roman" w:eastAsia="Times New Roman" w:hAnsi="Times New Roman" w:cs="Times New Roman"/>
-                <w:sz w:val="16"/>
-                <w:szCs w:val="16"/>
-              </w:rPr>
-            </w:pPr>
-            <w:r>
-              <w:rPr>
-                <w:rFonts w:ascii="Times New Roman" w:eastAsia="Times New Roman" w:hAnsi="Times New Roman" w:cs="Times New Roman"/>
-                <w:sz w:val="16"/>
-                <w:szCs w:val="16"/>
-              </w:rPr>
-              <w:t>5753</w:t>
-            </w:r>
-          </w:p>
-        </w:tc>
-        <w:tc>
-          <w:tcPr>
-            <w:tcW w:w="0" w:type="auto"/>
-            <w:tcMar>
-              <w:top w:w="60" w:type="dxa"/>
-              <w:left w:w="60" w:type="dxa"/>
-              <w:bottom w:w="60" w:type="dxa"/>
-              <w:right w:w="60" w:type="dxa"/>
-            </w:tcMar>
-            <w:vAlign w:val="center"/>
-            <w:hideMark/>
-          </w:tcPr>
-          <w:p>
-            <w:pPr>
-              <w:spacing w:after="0" w:line="240" w:lineRule="auto"/>
-              <w:rPr>
-                <w:rFonts w:ascii="Times New Roman" w:eastAsia="Times New Roman" w:hAnsi="Times New Roman" w:cs="Times New Roman"/>
-                <w:sz w:val="16"/>
-                <w:szCs w:val="16"/>
-              </w:rPr>
-            </w:pPr>
-            <w:r>
-              <w:rPr>
-                <w:rFonts w:ascii="Times New Roman" w:eastAsia="Times New Roman" w:hAnsi="Times New Roman" w:cs="Times New Roman"/>
-                <w:sz w:val="16"/>
-                <w:szCs w:val="16"/>
-              </w:rPr>
-              <w:t>single</w:t>
-            </w:r>
-          </w:p>
-        </w:tc>
-      </w:tr>
-      <w:tr>
-        <w:trPr>
-          <w:trHeight w:val="196"/>
-        </w:trPr>
-        <w:tc>
-          <w:tcPr>
-            <w:tcW w:w="0" w:type="auto"/>
-            <w:tcMar>
-              <w:top w:w="60" w:type="dxa"/>
-              <w:left w:w="60" w:type="dxa"/>
-              <w:bottom w:w="60" w:type="dxa"/>
-              <w:right w:w="60" w:type="dxa"/>
-            </w:tcMar>
-            <w:vAlign w:val="center"/>
-            <w:hideMark/>
-          </w:tcPr>
-          <w:p>
-            <w:pPr>
-              <w:spacing w:after="0" w:line="240" w:lineRule="auto"/>
-              <w:rPr>
-                <w:rFonts w:ascii="Times New Roman" w:eastAsia="Times New Roman" w:hAnsi="Times New Roman" w:cs="Times New Roman"/>
-                <w:sz w:val="16"/>
-                <w:szCs w:val="16"/>
-              </w:rPr>
-            </w:pPr>
-            <w:r>
-              <w:rPr>
-                <w:rFonts w:ascii="Times New Roman" w:eastAsia="Times New Roman" w:hAnsi="Times New Roman" w:cs="Times New Roman"/>
-                <w:sz w:val="16"/>
-                <w:szCs w:val="16"/>
-              </w:rPr>
-              <w:t>8</w:t>
-            </w:r>
-          </w:p>
-        </w:tc>
-        <w:tc>
-          <w:tcPr>
-            <w:tcW w:w="0" w:type="auto"/>
-            <w:tcMar>
-              <w:top w:w="60" w:type="dxa"/>
-              <w:left w:w="60" w:type="dxa"/>
-              <w:bottom w:w="60" w:type="dxa"/>
-              <w:right w:w="60" w:type="dxa"/>
-            </w:tcMar>
-            <w:vAlign w:val="center"/>
-            <w:hideMark/>
-          </w:tcPr>
-          <w:p>
-            <w:pPr>
-              <w:spacing w:after="0" w:line="240" w:lineRule="auto"/>
-              <w:rPr>
-                <w:rFonts w:ascii="Times New Roman" w:eastAsia="Times New Roman" w:hAnsi="Times New Roman" w:cs="Times New Roman"/>
-                <w:sz w:val="16"/>
-                <w:szCs w:val="16"/>
-              </w:rPr>
-            </w:pPr>
-            <w:r>
-              <w:rPr>
-                <w:rFonts w:ascii="Times New Roman" w:eastAsia="Times New Roman" w:hAnsi="Times New Roman" w:cs="Times New Roman"/>
-                <w:sz w:val="16"/>
-                <w:szCs w:val="16"/>
-              </w:rPr>
-              <w:t>8</w:t>
-            </w:r>
-          </w:p>
-        </w:tc>
-        <w:tc>
-          <w:tcPr>
-            <w:tcW w:w="0" w:type="auto"/>
-            <w:tcMar>
-              <w:top w:w="60" w:type="dxa"/>
-              <w:left w:w="60" w:type="dxa"/>
-              <w:bottom w:w="60" w:type="dxa"/>
-              <w:right w:w="60" w:type="dxa"/>
-            </w:tcMar>
-            <w:vAlign w:val="center"/>
-            <w:hideMark/>
-          </w:tcPr>
-          <w:p>
-            <w:pPr>
-              <w:spacing w:after="0" w:line="240" w:lineRule="auto"/>
-              <w:rPr>
-                <w:rFonts w:ascii="Times New Roman" w:eastAsia="Times New Roman" w:hAnsi="Times New Roman" w:cs="Times New Roman"/>
-                <w:sz w:val="16"/>
-                <w:szCs w:val="16"/>
-              </w:rPr>
-            </w:pPr>
-            <w:r>
-              <w:rPr>
-                <w:rFonts w:ascii="Times New Roman" w:eastAsia="Times New Roman" w:hAnsi="Times New Roman" w:cs="Times New Roman"/>
-                <w:sz w:val="16"/>
-                <w:szCs w:val="16"/>
-              </w:rPr>
-              <w:t>7313</w:t>
-            </w:r>
-          </w:p>
-        </w:tc>
-        <w:tc>
-          <w:tcPr>
-            <w:tcW w:w="0" w:type="auto"/>
-            <w:tcMar>
-              <w:top w:w="60" w:type="dxa"/>
-              <w:left w:w="60" w:type="dxa"/>
-              <w:bottom w:w="60" w:type="dxa"/>
-              <w:right w:w="60" w:type="dxa"/>
-            </w:tcMar>
-            <w:vAlign w:val="center"/>
-            <w:hideMark/>
-          </w:tcPr>
-          <w:p>
-            <w:pPr>
-              <w:spacing w:after="0" w:line="240" w:lineRule="auto"/>
-              <w:rPr>
-                <w:rFonts w:ascii="Times New Roman" w:eastAsia="Times New Roman" w:hAnsi="Times New Roman" w:cs="Times New Roman"/>
-                <w:sz w:val="16"/>
-                <w:szCs w:val="16"/>
-              </w:rPr>
-            </w:pPr>
-            <w:r>
-              <w:rPr>
-                <w:rFonts w:ascii="Times New Roman" w:eastAsia="Times New Roman" w:hAnsi="Times New Roman" w:cs="Times New Roman"/>
-                <w:sz w:val="16"/>
-                <w:szCs w:val="16"/>
-              </w:rPr>
-              <w:t>single</w:t>
-            </w:r>
-          </w:p>
-        </w:tc>
-      </w:tr>
-      <w:tr>
-        <w:trPr>
-          <w:trHeight w:val="196"/>
-        </w:trPr>
-        <w:tc>
-          <w:tcPr>
-            <w:tcW w:w="0" w:type="auto"/>
-            <w:tcMar>
-              <w:top w:w="60" w:type="dxa"/>
-              <w:left w:w="60" w:type="dxa"/>
-              <w:bottom w:w="60" w:type="dxa"/>
-              <w:right w:w="60" w:type="dxa"/>
-            </w:tcMar>
-            <w:vAlign w:val="center"/>
-            <w:hideMark/>
-          </w:tcPr>
-          <w:p>
-            <w:pPr>
-              <w:spacing w:after="0" w:line="240" w:lineRule="auto"/>
-              <w:rPr>
-                <w:rFonts w:ascii="Times New Roman" w:eastAsia="Times New Roman" w:hAnsi="Times New Roman" w:cs="Times New Roman"/>
-                <w:sz w:val="16"/>
-                <w:szCs w:val="16"/>
-              </w:rPr>
-            </w:pPr>
-            <w:r>
-              <w:rPr>
-                <w:rFonts w:ascii="Times New Roman" w:eastAsia="Times New Roman" w:hAnsi="Times New Roman" w:cs="Times New Roman"/>
-                <w:sz w:val="16"/>
-                <w:szCs w:val="16"/>
-              </w:rPr>
-              <w:t>9</w:t>
-            </w:r>
-          </w:p>
-        </w:tc>
-        <w:tc>
-          <w:tcPr>
-            <w:tcW w:w="0" w:type="auto"/>
-            <w:tcMar>
-              <w:top w:w="60" w:type="dxa"/>
-              <w:left w:w="60" w:type="dxa"/>
-              <w:bottom w:w="60" w:type="dxa"/>
-              <w:right w:w="60" w:type="dxa"/>
-            </w:tcMar>
-            <w:vAlign w:val="center"/>
-            <w:hideMark/>
-          </w:tcPr>
-          <w:p>
-            <w:pPr>
-              <w:spacing w:after="0" w:line="240" w:lineRule="auto"/>
-              <w:rPr>
-                <w:rFonts w:ascii="Times New Roman" w:eastAsia="Times New Roman" w:hAnsi="Times New Roman" w:cs="Times New Roman"/>
-                <w:sz w:val="16"/>
-                <w:szCs w:val="16"/>
-              </w:rPr>
-            </w:pPr>
-            <w:r>
-              <w:rPr>
-                <w:rFonts w:ascii="Times New Roman" w:eastAsia="Times New Roman" w:hAnsi="Times New Roman" w:cs="Times New Roman"/>
-                <w:sz w:val="16"/>
-                <w:szCs w:val="16"/>
-              </w:rPr>
-              <w:t>9</w:t>
-            </w:r>
-          </w:p>
-        </w:tc>
-        <w:tc>
-          <w:tcPr>
-            <w:tcW w:w="0" w:type="auto"/>
-            <w:tcMar>
-              <w:top w:w="60" w:type="dxa"/>
-              <w:left w:w="60" w:type="dxa"/>
-              <w:bottom w:w="60" w:type="dxa"/>
-              <w:right w:w="60" w:type="dxa"/>
-            </w:tcMar>
-            <w:vAlign w:val="center"/>
-            <w:hideMark/>
-          </w:tcPr>
-          <w:p>
-            <w:pPr>
-              <w:spacing w:after="0" w:line="240" w:lineRule="auto"/>
-              <w:rPr>
-                <w:rFonts w:ascii="Times New Roman" w:eastAsia="Times New Roman" w:hAnsi="Times New Roman" w:cs="Times New Roman"/>
-                <w:sz w:val="16"/>
-                <w:szCs w:val="16"/>
-              </w:rPr>
-            </w:pPr>
-            <w:r>
-              <w:rPr>
-                <w:rFonts w:ascii="Times New Roman" w:eastAsia="Times New Roman" w:hAnsi="Times New Roman" w:cs="Times New Roman"/>
-                <w:sz w:val="16"/>
-                <w:szCs w:val="16"/>
-              </w:rPr>
-              <w:t>4219</w:t>
-            </w:r>
-          </w:p>
-        </w:tc>
-        <w:tc>
-          <w:tcPr>
-            <w:tcW w:w="0" w:type="auto"/>
-            <w:tcMar>
-              <w:top w:w="60" w:type="dxa"/>
-              <w:left w:w="60" w:type="dxa"/>
-              <w:bottom w:w="60" w:type="dxa"/>
-              <w:right w:w="60" w:type="dxa"/>
-            </w:tcMar>
-            <w:vAlign w:val="center"/>
-            <w:hideMark/>
-          </w:tcPr>
-          <w:p>
-            <w:pPr>
-              <w:spacing w:after="0" w:line="240" w:lineRule="auto"/>
-              <w:rPr>
-                <w:rFonts w:ascii="Times New Roman" w:eastAsia="Times New Roman" w:hAnsi="Times New Roman" w:cs="Times New Roman"/>
-                <w:sz w:val="16"/>
-                <w:szCs w:val="16"/>
-              </w:rPr>
-            </w:pPr>
-            <w:r>
-              <w:rPr>
-                <w:rFonts w:ascii="Times New Roman" w:eastAsia="Times New Roman" w:hAnsi="Times New Roman" w:cs="Times New Roman"/>
-                <w:sz w:val="16"/>
-                <w:szCs w:val="16"/>
-              </w:rPr>
-              <w:t>single</w:t>
-            </w:r>
-          </w:p>
-        </w:tc>
-      </w:tr>
-      <w:tr>
-        <w:trPr>
-          <w:trHeight w:val="196"/>
-        </w:trPr>
-        <w:tc>
-          <w:tcPr>
-            <w:tcW w:w="0" w:type="auto"/>
-            <w:tcMar>
-              <w:top w:w="60" w:type="dxa"/>
-              <w:left w:w="60" w:type="dxa"/>
-              <w:bottom w:w="60" w:type="dxa"/>
-              <w:right w:w="60" w:type="dxa"/>
-            </w:tcMar>
-            <w:vAlign w:val="center"/>
-            <w:hideMark/>
-          </w:tcPr>
-          <w:p>
-            <w:pPr>
-              <w:spacing w:after="0" w:line="240" w:lineRule="auto"/>
-              <w:rPr>
-                <w:rFonts w:ascii="Times New Roman" w:eastAsia="Times New Roman" w:hAnsi="Times New Roman" w:cs="Times New Roman"/>
-                <w:sz w:val="16"/>
-                <w:szCs w:val="16"/>
-              </w:rPr>
-            </w:pPr>
-            <w:r>
-              <w:rPr>
-                <w:rFonts w:ascii="Times New Roman" w:eastAsia="Times New Roman" w:hAnsi="Times New Roman" w:cs="Times New Roman"/>
-                <w:sz w:val="16"/>
-                <w:szCs w:val="16"/>
-              </w:rPr>
-              <w:t>10</w:t>
-            </w:r>
-          </w:p>
-        </w:tc>
-        <w:tc>
-          <w:tcPr>
-            <w:tcW w:w="0" w:type="auto"/>
-            <w:tcMar>
-              <w:top w:w="60" w:type="dxa"/>
-              <w:left w:w="60" w:type="dxa"/>
-              <w:bottom w:w="60" w:type="dxa"/>
-              <w:right w:w="60" w:type="dxa"/>
-            </w:tcMar>
-            <w:vAlign w:val="center"/>
-            <w:hideMark/>
-          </w:tcPr>
-          <w:p>
-            <w:pPr>
-              <w:spacing w:after="0" w:line="240" w:lineRule="auto"/>
-              <w:rPr>
-                <w:rFonts w:ascii="Times New Roman" w:eastAsia="Times New Roman" w:hAnsi="Times New Roman" w:cs="Times New Roman"/>
-                <w:sz w:val="16"/>
-                <w:szCs w:val="16"/>
-              </w:rPr>
-            </w:pPr>
-            <w:r>
-              <w:rPr>
-                <w:rFonts w:ascii="Times New Roman" w:eastAsia="Times New Roman" w:hAnsi="Times New Roman" w:cs="Times New Roman"/>
-                <w:sz w:val="16"/>
-                <w:szCs w:val="16"/>
-              </w:rPr>
-              <w:t>10</w:t>
-            </w:r>
-          </w:p>
-        </w:tc>
-        <w:tc>
-          <w:tcPr>
-            <w:tcW w:w="0" w:type="auto"/>
-            <w:tcMar>
-              <w:top w:w="60" w:type="dxa"/>
-              <w:left w:w="60" w:type="dxa"/>
-              <w:bottom w:w="60" w:type="dxa"/>
-              <w:right w:w="60" w:type="dxa"/>
-            </w:tcMar>
-            <w:vAlign w:val="center"/>
-            <w:hideMark/>
-          </w:tcPr>
-          <w:p>
-            <w:pPr>
-              <w:spacing w:after="0" w:line="240" w:lineRule="auto"/>
-              <w:rPr>
-                <w:rFonts w:ascii="Times New Roman" w:eastAsia="Times New Roman" w:hAnsi="Times New Roman" w:cs="Times New Roman"/>
-                <w:sz w:val="16"/>
-                <w:szCs w:val="16"/>
-              </w:rPr>
-            </w:pPr>
-            <w:r>
-              <w:rPr>
-                <w:rFonts w:ascii="Times New Roman" w:eastAsia="Times New Roman" w:hAnsi="Times New Roman" w:cs="Times New Roman"/>
-                <w:sz w:val="16"/>
-                <w:szCs w:val="16"/>
-              </w:rPr>
-              <w:t>3140</w:t>
-            </w:r>
-          </w:p>
-        </w:tc>
-        <w:tc>
-          <w:tcPr>
-            <w:tcW w:w="0" w:type="auto"/>
-            <w:tcMar>
-              <w:top w:w="60" w:type="dxa"/>
-              <w:left w:w="60" w:type="dxa"/>
-              <w:bottom w:w="60" w:type="dxa"/>
-              <w:right w:w="60" w:type="dxa"/>
-            </w:tcMar>
-            <w:vAlign w:val="center"/>
-            <w:hideMark/>
-          </w:tcPr>
-          <w:p>
-            <w:pPr>
-              <w:spacing w:after="0" w:line="240" w:lineRule="auto"/>
-              <w:rPr>
-                <w:rFonts w:ascii="Times New Roman" w:eastAsia="Times New Roman" w:hAnsi="Times New Roman" w:cs="Times New Roman"/>
-                <w:sz w:val="16"/>
-                <w:szCs w:val="16"/>
-              </w:rPr>
-            </w:pPr>
-            <w:r>
-              <w:rPr>
-                <w:rFonts w:ascii="Times New Roman" w:eastAsia="Times New Roman" w:hAnsi="Times New Roman" w:cs="Times New Roman"/>
-                <w:sz w:val="16"/>
-                <w:szCs w:val="16"/>
-              </w:rPr>
-              <w:t>married</w:t>
-            </w:r>
-          </w:p>
-        </w:tc>
-      </w:tr>
-      <w:tr>
-        <w:trPr>
-          <w:trHeight w:val="210"/>
-        </w:trPr>
-        <w:tc>
-          <w:tcPr>
-            <w:tcW w:w="0" w:type="auto"/>
-            <w:tcMar>
-              <w:top w:w="60" w:type="dxa"/>
-              <w:left w:w="60" w:type="dxa"/>
-              <w:bottom w:w="60" w:type="dxa"/>
-              <w:right w:w="60" w:type="dxa"/>
-            </w:tcMar>
-            <w:vAlign w:val="center"/>
-            <w:hideMark/>
-          </w:tcPr>
-          <w:p>
-            <w:pPr>
-              <w:spacing w:after="0" w:line="240" w:lineRule="auto"/>
-              <w:rPr>
-                <w:rFonts w:ascii="Times New Roman" w:eastAsia="Times New Roman" w:hAnsi="Times New Roman" w:cs="Times New Roman"/>
-                <w:sz w:val="16"/>
-                <w:szCs w:val="16"/>
-              </w:rPr>
-            </w:pPr>
-            <w:r>
-              <w:rPr>
-                <w:rFonts w:ascii="Times New Roman" w:eastAsia="Times New Roman" w:hAnsi="Times New Roman" w:cs="Times New Roman"/>
-                <w:sz w:val="16"/>
-                <w:szCs w:val="16"/>
-              </w:rPr>
-              <w:t>11</w:t>
-            </w:r>
-          </w:p>
-        </w:tc>
-        <w:tc>
-          <w:tcPr>
-            <w:tcW w:w="0" w:type="auto"/>
-            <w:tcMar>
-              <w:top w:w="60" w:type="dxa"/>
-              <w:left w:w="60" w:type="dxa"/>
-              <w:bottom w:w="60" w:type="dxa"/>
-              <w:right w:w="60" w:type="dxa"/>
-            </w:tcMar>
-            <w:vAlign w:val="center"/>
-            <w:hideMark/>
-          </w:tcPr>
-          <w:p>
-            <w:pPr>
-              <w:spacing w:after="0" w:line="240" w:lineRule="auto"/>
-              <w:rPr>
-                <w:rFonts w:ascii="Times New Roman" w:eastAsia="Times New Roman" w:hAnsi="Times New Roman" w:cs="Times New Roman"/>
-                <w:sz w:val="16"/>
-                <w:szCs w:val="16"/>
-              </w:rPr>
-            </w:pPr>
-            <w:r>
-              <w:rPr>
-                <w:rFonts w:ascii="Times New Roman" w:eastAsia="Times New Roman" w:hAnsi="Times New Roman" w:cs="Times New Roman"/>
-                <w:sz w:val="16"/>
-                <w:szCs w:val="16"/>
-              </w:rPr>
-              <w:t>11</w:t>
-            </w:r>
-          </w:p>
-        </w:tc>
-        <w:tc>
-          <w:tcPr>
-            <w:tcW w:w="0" w:type="auto"/>
-            <w:tcMar>
-              <w:top w:w="60" w:type="dxa"/>
-              <w:left w:w="60" w:type="dxa"/>
-              <w:bottom w:w="60" w:type="dxa"/>
-              <w:right w:w="60" w:type="dxa"/>
-            </w:tcMar>
-            <w:vAlign w:val="center"/>
-            <w:hideMark/>
-          </w:tcPr>
-          <w:p>
-            <w:pPr>
-              <w:spacing w:after="0" w:line="240" w:lineRule="auto"/>
-              <w:rPr>
-                <w:rFonts w:ascii="Times New Roman" w:eastAsia="Times New Roman" w:hAnsi="Times New Roman" w:cs="Times New Roman"/>
-                <w:sz w:val="16"/>
-                <w:szCs w:val="16"/>
-              </w:rPr>
-            </w:pPr>
-            <w:r>
-              <w:rPr>
-                <w:rFonts w:ascii="Times New Roman" w:eastAsia="Times New Roman" w:hAnsi="Times New Roman" w:cs="Times New Roman"/>
-                <w:sz w:val="16"/>
-                <w:szCs w:val="16"/>
-              </w:rPr>
-              <w:t>2702</w:t>
-            </w:r>
-          </w:p>
-        </w:tc>
-        <w:tc>
-          <w:tcPr>
-            <w:tcW w:w="0" w:type="auto"/>
-            <w:tcMar>
-              <w:top w:w="60" w:type="dxa"/>
-              <w:left w:w="60" w:type="dxa"/>
-              <w:bottom w:w="60" w:type="dxa"/>
-              <w:right w:w="60" w:type="dxa"/>
-            </w:tcMar>
-            <w:vAlign w:val="center"/>
-            <w:hideMark/>
-          </w:tcPr>
-          <w:p>
-            <w:pPr>
-              <w:spacing w:after="0" w:line="240" w:lineRule="auto"/>
-              <w:rPr>
-                <w:rFonts w:ascii="Times New Roman" w:eastAsia="Times New Roman" w:hAnsi="Times New Roman" w:cs="Times New Roman"/>
-                <w:sz w:val="16"/>
-                <w:szCs w:val="16"/>
-              </w:rPr>
-            </w:pPr>
-            <w:r>
-              <w:rPr>
-                <w:rFonts w:ascii="Times New Roman" w:eastAsia="Times New Roman" w:hAnsi="Times New Roman" w:cs="Times New Roman"/>
-                <w:sz w:val="16"/>
-                <w:szCs w:val="16"/>
-              </w:rPr>
-              <w:t>married</w:t>
-            </w:r>
-          </w:p>
-        </w:tc>
-      </w:tr>
-      <w:tr>
-        <w:trPr>
-          <w:trHeight w:val="196"/>
-        </w:trPr>
-        <w:tc>
-          <w:tcPr>
-            <w:tcW w:w="0" w:type="auto"/>
-            <w:tcMar>
-              <w:top w:w="60" w:type="dxa"/>
-              <w:left w:w="60" w:type="dxa"/>
-              <w:bottom w:w="60" w:type="dxa"/>
-              <w:right w:w="60" w:type="dxa"/>
-            </w:tcMar>
-            <w:vAlign w:val="center"/>
-            <w:hideMark/>
-          </w:tcPr>
-          <w:p>
-            <w:pPr>
-              <w:spacing w:after="0" w:line="240" w:lineRule="auto"/>
-              <w:rPr>
-                <w:rFonts w:ascii="Times New Roman" w:eastAsia="Times New Roman" w:hAnsi="Times New Roman" w:cs="Times New Roman"/>
-                <w:sz w:val="16"/>
-                <w:szCs w:val="16"/>
-              </w:rPr>
-            </w:pPr>
-            <w:r>
-              <w:rPr>
-                <w:rFonts w:ascii="Times New Roman" w:eastAsia="Times New Roman" w:hAnsi="Times New Roman" w:cs="Times New Roman"/>
-                <w:sz w:val="16"/>
-                <w:szCs w:val="16"/>
-              </w:rPr>
-              <w:t>12</w:t>
-            </w:r>
-          </w:p>
-        </w:tc>
-        <w:tc>
-          <w:tcPr>
-            <w:tcW w:w="0" w:type="auto"/>
-            <w:tcMar>
-              <w:top w:w="60" w:type="dxa"/>
-              <w:left w:w="60" w:type="dxa"/>
-              <w:bottom w:w="60" w:type="dxa"/>
-              <w:right w:w="60" w:type="dxa"/>
-            </w:tcMar>
-            <w:vAlign w:val="center"/>
-            <w:hideMark/>
-          </w:tcPr>
-          <w:p>
-            <w:pPr>
-              <w:spacing w:after="0" w:line="240" w:lineRule="auto"/>
-              <w:rPr>
-                <w:rFonts w:ascii="Times New Roman" w:eastAsia="Times New Roman" w:hAnsi="Times New Roman" w:cs="Times New Roman"/>
-                <w:sz w:val="16"/>
-                <w:szCs w:val="16"/>
-              </w:rPr>
-            </w:pPr>
-            <w:r>
-              <w:rPr>
-                <w:rFonts w:ascii="Times New Roman" w:eastAsia="Times New Roman" w:hAnsi="Times New Roman" w:cs="Times New Roman"/>
-                <w:sz w:val="16"/>
-                <w:szCs w:val="16"/>
-              </w:rPr>
-              <w:t>12</w:t>
-            </w:r>
-          </w:p>
-        </w:tc>
-        <w:tc>
-          <w:tcPr>
-            <w:tcW w:w="0" w:type="auto"/>
-            <w:tcMar>
-              <w:top w:w="60" w:type="dxa"/>
-              <w:left w:w="60" w:type="dxa"/>
-              <w:bottom w:w="60" w:type="dxa"/>
-              <w:right w:w="60" w:type="dxa"/>
-            </w:tcMar>
-            <w:vAlign w:val="center"/>
-            <w:hideMark/>
-          </w:tcPr>
-          <w:p>
-            <w:pPr>
-              <w:spacing w:after="0" w:line="240" w:lineRule="auto"/>
-              <w:rPr>
-                <w:rFonts w:ascii="Times New Roman" w:eastAsia="Times New Roman" w:hAnsi="Times New Roman" w:cs="Times New Roman"/>
-                <w:sz w:val="16"/>
-                <w:szCs w:val="16"/>
-              </w:rPr>
-            </w:pPr>
-            <w:r>
-              <w:rPr>
-                <w:rFonts w:ascii="Times New Roman" w:eastAsia="Times New Roman" w:hAnsi="Times New Roman" w:cs="Times New Roman"/>
-                <w:sz w:val="16"/>
-                <w:szCs w:val="16"/>
-              </w:rPr>
-              <w:t>3035</w:t>
-            </w:r>
-          </w:p>
-        </w:tc>
-        <w:tc>
-          <w:tcPr>
-            <w:tcW w:w="0" w:type="auto"/>
-            <w:tcMar>
-              <w:top w:w="60" w:type="dxa"/>
-              <w:left w:w="60" w:type="dxa"/>
-              <w:bottom w:w="60" w:type="dxa"/>
-              <w:right w:w="60" w:type="dxa"/>
-            </w:tcMar>
-            <w:vAlign w:val="center"/>
-            <w:hideMark/>
-          </w:tcPr>
-          <w:p>
-            <w:pPr>
-              <w:spacing w:after="0" w:line="240" w:lineRule="auto"/>
-              <w:rPr>
-                <w:rFonts w:ascii="Times New Roman" w:eastAsia="Times New Roman" w:hAnsi="Times New Roman" w:cs="Times New Roman"/>
-                <w:sz w:val="16"/>
-                <w:szCs w:val="16"/>
-              </w:rPr>
-            </w:pPr>
-            <w:r>
-              <w:rPr>
-                <w:rFonts w:ascii="Times New Roman" w:eastAsia="Times New Roman" w:hAnsi="Times New Roman" w:cs="Times New Roman"/>
-                <w:sz w:val="16"/>
-                <w:szCs w:val="16"/>
-              </w:rPr>
-              <w:t>single</w:t>
-            </w:r>
-          </w:p>
-        </w:tc>
-      </w:tr>
-      <w:tr>
-        <w:trPr>
-          <w:trHeight w:val="196"/>
-        </w:trPr>
-        <w:tc>
-          <w:tcPr>
-            <w:tcW w:w="0" w:type="auto"/>
-            <w:tcMar>
-              <w:top w:w="60" w:type="dxa"/>
-              <w:left w:w="60" w:type="dxa"/>
-              <w:bottom w:w="60" w:type="dxa"/>
-              <w:right w:w="60" w:type="dxa"/>
-            </w:tcMar>
-            <w:vAlign w:val="center"/>
-            <w:hideMark/>
-          </w:tcPr>
-          <w:p>
-            <w:pPr>
-              <w:spacing w:after="0" w:line="240" w:lineRule="auto"/>
-              <w:rPr>
-                <w:rFonts w:ascii="Times New Roman" w:eastAsia="Times New Roman" w:hAnsi="Times New Roman" w:cs="Times New Roman"/>
-                <w:sz w:val="16"/>
-                <w:szCs w:val="16"/>
-              </w:rPr>
-            </w:pPr>
-            <w:r>
-              <w:rPr>
-                <w:rFonts w:ascii="Times New Roman" w:eastAsia="Times New Roman" w:hAnsi="Times New Roman" w:cs="Times New Roman"/>
-                <w:sz w:val="16"/>
-                <w:szCs w:val="16"/>
-              </w:rPr>
-              <w:t>13</w:t>
-            </w:r>
-          </w:p>
-        </w:tc>
-        <w:tc>
-          <w:tcPr>
-            <w:tcW w:w="0" w:type="auto"/>
-            <w:tcMar>
-              <w:top w:w="60" w:type="dxa"/>
-              <w:left w:w="60" w:type="dxa"/>
-              <w:bottom w:w="60" w:type="dxa"/>
-              <w:right w:w="60" w:type="dxa"/>
-            </w:tcMar>
-            <w:vAlign w:val="center"/>
-            <w:hideMark/>
-          </w:tcPr>
-          <w:p>
-            <w:pPr>
-              <w:spacing w:after="0" w:line="240" w:lineRule="auto"/>
-              <w:rPr>
-                <w:rFonts w:ascii="Times New Roman" w:eastAsia="Times New Roman" w:hAnsi="Times New Roman" w:cs="Times New Roman"/>
-                <w:sz w:val="16"/>
-                <w:szCs w:val="16"/>
-              </w:rPr>
-            </w:pPr>
-            <w:r>
-              <w:rPr>
-                <w:rFonts w:ascii="Times New Roman" w:eastAsia="Times New Roman" w:hAnsi="Times New Roman" w:cs="Times New Roman"/>
-                <w:sz w:val="16"/>
-                <w:szCs w:val="16"/>
-              </w:rPr>
-              <w:t>13</w:t>
-            </w:r>
-          </w:p>
-        </w:tc>
-        <w:tc>
-          <w:tcPr>
-            <w:tcW w:w="0" w:type="auto"/>
-            <w:tcMar>
-              <w:top w:w="60" w:type="dxa"/>
-              <w:left w:w="60" w:type="dxa"/>
-              <w:bottom w:w="60" w:type="dxa"/>
-              <w:right w:w="60" w:type="dxa"/>
-            </w:tcMar>
-            <w:vAlign w:val="center"/>
-            <w:hideMark/>
-          </w:tcPr>
-          <w:p>
-            <w:pPr>
-              <w:spacing w:after="0" w:line="240" w:lineRule="auto"/>
-              <w:rPr>
-                <w:rFonts w:ascii="Times New Roman" w:eastAsia="Times New Roman" w:hAnsi="Times New Roman" w:cs="Times New Roman"/>
-                <w:sz w:val="16"/>
-                <w:szCs w:val="16"/>
-              </w:rPr>
-            </w:pPr>
-            <w:r>
-              <w:rPr>
-                <w:rFonts w:ascii="Times New Roman" w:eastAsia="Times New Roman" w:hAnsi="Times New Roman" w:cs="Times New Roman"/>
-                <w:sz w:val="16"/>
-                <w:szCs w:val="16"/>
-              </w:rPr>
-              <w:t>7590</w:t>
-            </w:r>
-          </w:p>
-        </w:tc>
-        <w:tc>
-          <w:tcPr>
-            <w:tcW w:w="0" w:type="auto"/>
-            <w:tcMar>
-              <w:top w:w="60" w:type="dxa"/>
-              <w:left w:w="60" w:type="dxa"/>
-              <w:bottom w:w="60" w:type="dxa"/>
-              <w:right w:w="60" w:type="dxa"/>
-            </w:tcMar>
-            <w:vAlign w:val="center"/>
-            <w:hideMark/>
-          </w:tcPr>
-          <w:p>
-            <w:pPr>
-              <w:spacing w:after="0" w:line="240" w:lineRule="auto"/>
-              <w:rPr>
-                <w:rFonts w:ascii="Times New Roman" w:eastAsia="Times New Roman" w:hAnsi="Times New Roman" w:cs="Times New Roman"/>
-                <w:sz w:val="16"/>
-                <w:szCs w:val="16"/>
-              </w:rPr>
-            </w:pPr>
-            <w:r>
-              <w:rPr>
-                <w:rFonts w:ascii="Times New Roman" w:eastAsia="Times New Roman" w:hAnsi="Times New Roman" w:cs="Times New Roman"/>
-                <w:sz w:val="16"/>
-                <w:szCs w:val="16"/>
-              </w:rPr>
-              <w:t>single</w:t>
-            </w:r>
-          </w:p>
-        </w:tc>
-      </w:tr>
-      <w:tr>
-        <w:trPr>
-          <w:trHeight w:val="196"/>
-        </w:trPr>
-        <w:tc>
-          <w:tcPr>
-            <w:tcW w:w="0" w:type="auto"/>
-            <w:tcMar>
-              <w:top w:w="60" w:type="dxa"/>
-              <w:left w:w="60" w:type="dxa"/>
-              <w:bottom w:w="60" w:type="dxa"/>
-              <w:right w:w="60" w:type="dxa"/>
-            </w:tcMar>
-            <w:vAlign w:val="center"/>
-            <w:hideMark/>
-          </w:tcPr>
-          <w:p>
-            <w:pPr>
-              <w:spacing w:after="0" w:line="240" w:lineRule="auto"/>
-              <w:rPr>
-                <w:rFonts w:ascii="Times New Roman" w:eastAsia="Times New Roman" w:hAnsi="Times New Roman" w:cs="Times New Roman"/>
-                <w:sz w:val="16"/>
-                <w:szCs w:val="16"/>
-              </w:rPr>
-            </w:pPr>
-            <w:r>
-              <w:rPr>
-                <w:rFonts w:ascii="Times New Roman" w:eastAsia="Times New Roman" w:hAnsi="Times New Roman" w:cs="Times New Roman"/>
-                <w:sz w:val="16"/>
-                <w:szCs w:val="16"/>
-              </w:rPr>
-              <w:t>14</w:t>
-            </w:r>
-          </w:p>
-        </w:tc>
-        <w:tc>
-          <w:tcPr>
-            <w:tcW w:w="0" w:type="auto"/>
-            <w:tcMar>
-              <w:top w:w="60" w:type="dxa"/>
-              <w:left w:w="60" w:type="dxa"/>
-              <w:bottom w:w="60" w:type="dxa"/>
-              <w:right w:w="60" w:type="dxa"/>
-            </w:tcMar>
-            <w:vAlign w:val="center"/>
-            <w:hideMark/>
-          </w:tcPr>
-          <w:p>
-            <w:pPr>
-              <w:spacing w:after="0" w:line="240" w:lineRule="auto"/>
-              <w:rPr>
-                <w:rFonts w:ascii="Times New Roman" w:eastAsia="Times New Roman" w:hAnsi="Times New Roman" w:cs="Times New Roman"/>
-                <w:sz w:val="16"/>
-                <w:szCs w:val="16"/>
-              </w:rPr>
-            </w:pPr>
-            <w:r>
-              <w:rPr>
-                <w:rFonts w:ascii="Times New Roman" w:eastAsia="Times New Roman" w:hAnsi="Times New Roman" w:cs="Times New Roman"/>
-                <w:sz w:val="16"/>
-                <w:szCs w:val="16"/>
-              </w:rPr>
-              <w:t>14</w:t>
-            </w:r>
-          </w:p>
-        </w:tc>
-        <w:tc>
-          <w:tcPr>
-            <w:tcW w:w="0" w:type="auto"/>
-            <w:tcMar>
-              <w:top w:w="60" w:type="dxa"/>
-              <w:left w:w="60" w:type="dxa"/>
-              <w:bottom w:w="60" w:type="dxa"/>
-              <w:right w:w="60" w:type="dxa"/>
-            </w:tcMar>
-            <w:vAlign w:val="center"/>
-            <w:hideMark/>
-          </w:tcPr>
-          <w:p>
-            <w:pPr>
-              <w:spacing w:after="0" w:line="240" w:lineRule="auto"/>
-              <w:rPr>
-                <w:rFonts w:ascii="Times New Roman" w:eastAsia="Times New Roman" w:hAnsi="Times New Roman" w:cs="Times New Roman"/>
-                <w:sz w:val="16"/>
-                <w:szCs w:val="16"/>
-              </w:rPr>
-            </w:pPr>
-            <w:r>
-              <w:rPr>
-                <w:rFonts w:ascii="Times New Roman" w:eastAsia="Times New Roman" w:hAnsi="Times New Roman" w:cs="Times New Roman"/>
-                <w:sz w:val="16"/>
-                <w:szCs w:val="16"/>
-              </w:rPr>
-              <w:t>3404</w:t>
-            </w:r>
-          </w:p>
-        </w:tc>
-        <w:tc>
-          <w:tcPr>
-            <w:tcW w:w="0" w:type="auto"/>
-            <w:tcMar>
-              <w:top w:w="60" w:type="dxa"/>
-              <w:left w:w="60" w:type="dxa"/>
-              <w:bottom w:w="60" w:type="dxa"/>
-              <w:right w:w="60" w:type="dxa"/>
-            </w:tcMar>
-            <w:vAlign w:val="center"/>
-            <w:hideMark/>
-          </w:tcPr>
-          <w:p>
-            <w:pPr>
-              <w:spacing w:after="0" w:line="240" w:lineRule="auto"/>
-              <w:rPr>
-                <w:rFonts w:ascii="Times New Roman" w:eastAsia="Times New Roman" w:hAnsi="Times New Roman" w:cs="Times New Roman"/>
-                <w:sz w:val="16"/>
-                <w:szCs w:val="16"/>
-              </w:rPr>
-            </w:pPr>
-            <w:r>
-              <w:rPr>
-                <w:rFonts w:ascii="Times New Roman" w:eastAsia="Times New Roman" w:hAnsi="Times New Roman" w:cs="Times New Roman"/>
-                <w:sz w:val="16"/>
-                <w:szCs w:val="16"/>
-              </w:rPr>
-              <w:t>married</w:t>
-            </w:r>
-          </w:p>
-        </w:tc>
-      </w:tr>
-      <w:tr>
-        <w:trPr>
-          <w:trHeight w:val="196"/>
-        </w:trPr>
-        <w:tc>
-          <w:tcPr>
-            <w:tcW w:w="0" w:type="auto"/>
-            <w:tcMar>
-              <w:top w:w="60" w:type="dxa"/>
-              <w:left w:w="60" w:type="dxa"/>
-              <w:bottom w:w="60" w:type="dxa"/>
-              <w:right w:w="60" w:type="dxa"/>
-            </w:tcMar>
-            <w:vAlign w:val="center"/>
-            <w:hideMark/>
-          </w:tcPr>
-          <w:p>
-            <w:pPr>
-              <w:spacing w:after="0" w:line="240" w:lineRule="auto"/>
-              <w:rPr>
-                <w:rFonts w:ascii="Times New Roman" w:eastAsia="Times New Roman" w:hAnsi="Times New Roman" w:cs="Times New Roman"/>
-                <w:sz w:val="16"/>
-                <w:szCs w:val="16"/>
-              </w:rPr>
-            </w:pPr>
-            <w:r>
-              <w:rPr>
-                <w:rFonts w:ascii="Times New Roman" w:eastAsia="Times New Roman" w:hAnsi="Times New Roman" w:cs="Times New Roman"/>
-                <w:sz w:val="16"/>
-                <w:szCs w:val="16"/>
+                <w:sz w:val="20"/>
+                <w:szCs w:val="20"/>
+              </w:rPr>
+            </w:pPr>
+            <w:r>
+              <w:rPr>
+                <w:rFonts w:ascii="Times New Roman" w:eastAsia="Times New Roman" w:hAnsi="Times New Roman" w:cs="Times New Roman"/>
+                <w:sz w:val="20"/>
+                <w:szCs w:val="20"/>
               </w:rPr>
               <w:t>15</w:t>
             </w:r>
@@ -40531,15 +40500,15 @@
               <w:spacing w:after="0" w:line="240" w:lineRule="auto"/>
               <w:rPr>
                 <w:rFonts w:ascii="Times New Roman" w:eastAsia="Times New Roman" w:hAnsi="Times New Roman" w:cs="Times New Roman"/>
-                <w:sz w:val="16"/>
-                <w:szCs w:val="16"/>
-              </w:rPr>
-            </w:pPr>
-            <w:r>
-              <w:rPr>
-                <w:rFonts w:ascii="Times New Roman" w:eastAsia="Times New Roman" w:hAnsi="Times New Roman" w:cs="Times New Roman"/>
-                <w:sz w:val="16"/>
-                <w:szCs w:val="16"/>
+                <w:sz w:val="20"/>
+                <w:szCs w:val="20"/>
+              </w:rPr>
+            </w:pPr>
+            <w:r>
+              <w:rPr>
+                <w:rFonts w:ascii="Times New Roman" w:eastAsia="Times New Roman" w:hAnsi="Times New Roman" w:cs="Times New Roman"/>
+                <w:sz w:val="20"/>
+                <w:szCs w:val="20"/>
               </w:rPr>
               <w:t>15</w:t>
             </w:r>
@@ -40562,15 +40531,15 @@
               <w:spacing w:after="0" w:line="240" w:lineRule="auto"/>
               <w:rPr>
                 <w:rFonts w:ascii="Times New Roman" w:eastAsia="Times New Roman" w:hAnsi="Times New Roman" w:cs="Times New Roman"/>
-                <w:sz w:val="16"/>
-                <w:szCs w:val="16"/>
-              </w:rPr>
-            </w:pPr>
-            <w:r>
-              <w:rPr>
-                <w:rFonts w:ascii="Times New Roman" w:eastAsia="Times New Roman" w:hAnsi="Times New Roman" w:cs="Times New Roman"/>
-                <w:sz w:val="16"/>
-                <w:szCs w:val="16"/>
+                <w:sz w:val="20"/>
+                <w:szCs w:val="20"/>
+              </w:rPr>
+            </w:pPr>
+            <w:r>
+              <w:rPr>
+                <w:rFonts w:ascii="Times New Roman" w:eastAsia="Times New Roman" w:hAnsi="Times New Roman" w:cs="Times New Roman"/>
+                <w:sz w:val="20"/>
+                <w:szCs w:val="20"/>
               </w:rPr>
               <w:t>4551</w:t>
             </w:r>
@@ -40593,15 +40562,15 @@
               <w:spacing w:after="0" w:line="240" w:lineRule="auto"/>
               <w:rPr>
                 <w:rFonts w:ascii="Times New Roman" w:eastAsia="Times New Roman" w:hAnsi="Times New Roman" w:cs="Times New Roman"/>
-                <w:sz w:val="16"/>
-                <w:szCs w:val="16"/>
-              </w:rPr>
-            </w:pPr>
-            <w:r>
-              <w:rPr>
-                <w:rFonts w:ascii="Times New Roman" w:eastAsia="Times New Roman" w:hAnsi="Times New Roman" w:cs="Times New Roman"/>
-                <w:sz w:val="16"/>
-                <w:szCs w:val="16"/>
+                <w:sz w:val="20"/>
+                <w:szCs w:val="20"/>
+              </w:rPr>
+            </w:pPr>
+            <w:r>
+              <w:rPr>
+                <w:rFonts w:ascii="Times New Roman" w:eastAsia="Times New Roman" w:hAnsi="Times New Roman" w:cs="Times New Roman"/>
+                <w:sz w:val="20"/>
+                <w:szCs w:val="20"/>
               </w:rPr>
               <w:t>married</w:t>
             </w:r>
@@ -40658,6 +40627,18 @@
     <w:p>
       <w:pPr>
         <w:shd w:val="clear" w:color="auto" w:fill="FFFFFF"/>
+        <w:spacing w:before="100" w:beforeAutospacing="1" w:after="100" w:afterAutospacing="1" w:line="240" w:lineRule="auto"/>
+        <w:rPr>
+          <w:rFonts w:ascii="Arial" w:eastAsia="Times New Roman" w:hAnsi="Arial" w:cs="Arial"/>
+          <w:color w:val="000000"/>
+          <w:sz w:val="27"/>
+          <w:szCs w:val="27"/>
+        </w:rPr>
+      </w:pPr>
+    </w:p>
+    <w:p>
+      <w:pPr>
+        <w:shd w:val="clear" w:color="auto" w:fill="FFFFFF"/>
         <w:spacing w:after="0" w:line="240" w:lineRule="auto"/>
         <w:rPr>
           <w:rFonts w:ascii="Arial" w:eastAsia="Times New Roman" w:hAnsi="Arial" w:cs="Arial"/>
@@ -40666,6 +40647,228 @@
           <w:szCs w:val="27"/>
         </w:rPr>
       </w:pPr>
+    </w:p>
+    <w:p>
+      <w:pPr>
+        <w:shd w:val="clear" w:color="auto" w:fill="1E1E1E"/>
+        <w:spacing w:after="0" w:line="360" w:lineRule="atLeast"/>
+        <w:rPr>
+          <w:rFonts w:ascii="Consolas" w:eastAsia="Times New Roman" w:hAnsi="Consolas" w:cs="Times New Roman"/>
+          <w:color w:val="00B050"/>
+          <w:sz w:val="32"/>
+          <w:szCs w:val="32"/>
+        </w:rPr>
+      </w:pPr>
+      <w:r>
+        <w:rPr>
+          <w:rFonts w:ascii="Consolas" w:eastAsia="Times New Roman" w:hAnsi="Consolas" w:cs="Times New Roman"/>
+          <w:color w:val="00B050"/>
+          <w:sz w:val="32"/>
+          <w:szCs w:val="32"/>
+        </w:rPr>
+        <w:t xml:space="preserve">SOLUTION: </w:t>
+      </w:r>
+    </w:p>
+    <w:p>
+      <w:pPr>
+        <w:shd w:val="clear" w:color="auto" w:fill="1E1E1E"/>
+        <w:spacing w:after="0" w:line="360" w:lineRule="atLeast"/>
+        <w:rPr>
+          <w:rFonts w:ascii="Consolas" w:eastAsia="Times New Roman" w:hAnsi="Consolas" w:cs="Times New Roman"/>
+          <w:color w:val="D4D4D4"/>
+          <w:sz w:val="27"/>
+          <w:szCs w:val="27"/>
+        </w:rPr>
+      </w:pPr>
+      <w:r>
+        <w:rPr>
+          <w:rFonts w:ascii="Consolas" w:eastAsia="Times New Roman" w:hAnsi="Consolas" w:cs="Times New Roman"/>
+          <w:color w:val="569CD6"/>
+          <w:sz w:val="27"/>
+          <w:szCs w:val="27"/>
+        </w:rPr>
+        <w:t>SELECT</w:t>
+      </w:r>
+      <w:r>
+        <w:rPr>
+          <w:rFonts w:ascii="Consolas" w:eastAsia="Times New Roman" w:hAnsi="Consolas" w:cs="Times New Roman"/>
+          <w:color w:val="D4D4D4"/>
+          <w:sz w:val="27"/>
+          <w:szCs w:val="27"/>
+        </w:rPr>
+        <w:t xml:space="preserve"> id </w:t>
+      </w:r>
+      <w:r>
+        <w:rPr>
+          <w:rFonts w:ascii="Consolas" w:eastAsia="Times New Roman" w:hAnsi="Consolas" w:cs="Times New Roman"/>
+          <w:color w:val="569CD6"/>
+          <w:sz w:val="27"/>
+          <w:szCs w:val="27"/>
+        </w:rPr>
+        <w:t>FROM</w:t>
+      </w:r>
+      <w:r>
+        <w:rPr>
+          <w:rFonts w:ascii="Consolas" w:eastAsia="Times New Roman" w:hAnsi="Consolas" w:cs="Times New Roman"/>
+          <w:color w:val="D4D4D4"/>
+          <w:sz w:val="27"/>
+          <w:szCs w:val="27"/>
+        </w:rPr>
+        <w:t xml:space="preserve"> employees</w:t>
+      </w:r>
+    </w:p>
+    <w:p>
+      <w:pPr>
+        <w:shd w:val="clear" w:color="auto" w:fill="1E1E1E"/>
+        <w:spacing w:after="0" w:line="360" w:lineRule="atLeast"/>
+        <w:rPr>
+          <w:rFonts w:ascii="Consolas" w:eastAsia="Times New Roman" w:hAnsi="Consolas" w:cs="Times New Roman"/>
+          <w:color w:val="D4D4D4"/>
+          <w:sz w:val="27"/>
+          <w:szCs w:val="27"/>
+        </w:rPr>
+      </w:pPr>
+      <w:r>
+        <w:rPr>
+          <w:rFonts w:ascii="Consolas" w:eastAsia="Times New Roman" w:hAnsi="Consolas" w:cs="Times New Roman"/>
+          <w:color w:val="569CD6"/>
+          <w:sz w:val="27"/>
+          <w:szCs w:val="27"/>
+        </w:rPr>
+        <w:t>WHERE</w:t>
+      </w:r>
+      <w:r>
+        <w:rPr>
+          <w:rFonts w:ascii="Consolas" w:eastAsia="Times New Roman" w:hAnsi="Consolas" w:cs="Times New Roman"/>
+          <w:color w:val="D4D4D4"/>
+          <w:sz w:val="27"/>
+          <w:szCs w:val="27"/>
+        </w:rPr>
+        <w:t xml:space="preserve"> status </w:t>
+      </w:r>
+      <w:r>
+        <w:rPr>
+          <w:rFonts w:ascii="Consolas" w:eastAsia="Times New Roman" w:hAnsi="Consolas" w:cs="Times New Roman"/>
+          <w:color w:val="778899"/>
+          <w:sz w:val="27"/>
+          <w:szCs w:val="27"/>
+        </w:rPr>
+        <w:t>=</w:t>
+      </w:r>
+      <w:r>
+        <w:rPr>
+          <w:rFonts w:ascii="Consolas" w:eastAsia="Times New Roman" w:hAnsi="Consolas" w:cs="Times New Roman"/>
+          <w:color w:val="D4D4D4"/>
+          <w:sz w:val="27"/>
+          <w:szCs w:val="27"/>
+        </w:rPr>
+        <w:t xml:space="preserve"> </w:t>
+      </w:r>
+      <w:r>
+        <w:rPr>
+          <w:rFonts w:ascii="Consolas" w:eastAsia="Times New Roman" w:hAnsi="Consolas" w:cs="Times New Roman"/>
+          <w:color w:val="FF0000"/>
+          <w:sz w:val="27"/>
+          <w:szCs w:val="27"/>
+        </w:rPr>
+        <w:t>'married'</w:t>
+      </w:r>
+    </w:p>
+    <w:p>
+      <w:pPr>
+        <w:shd w:val="clear" w:color="auto" w:fill="1E1E1E"/>
+        <w:spacing w:after="0" w:line="360" w:lineRule="atLeast"/>
+        <w:rPr>
+          <w:rFonts w:ascii="Consolas" w:eastAsia="Times New Roman" w:hAnsi="Consolas" w:cs="Times New Roman"/>
+          <w:color w:val="D4D4D4"/>
+          <w:sz w:val="27"/>
+          <w:szCs w:val="27"/>
+        </w:rPr>
+      </w:pPr>
+      <w:r>
+        <w:rPr>
+          <w:rFonts w:ascii="Consolas" w:eastAsia="Times New Roman" w:hAnsi="Consolas" w:cs="Times New Roman"/>
+          <w:color w:val="569CD6"/>
+          <w:sz w:val="27"/>
+          <w:szCs w:val="27"/>
+        </w:rPr>
+        <w:t>ORDER</w:t>
+      </w:r>
+      <w:r>
+        <w:rPr>
+          <w:rFonts w:ascii="Consolas" w:eastAsia="Times New Roman" w:hAnsi="Consolas" w:cs="Times New Roman"/>
+          <w:color w:val="D4D4D4"/>
+          <w:sz w:val="27"/>
+          <w:szCs w:val="27"/>
+        </w:rPr>
+        <w:t xml:space="preserve"> </w:t>
+      </w:r>
+      <w:r>
+        <w:rPr>
+          <w:rFonts w:ascii="Consolas" w:eastAsia="Times New Roman" w:hAnsi="Consolas" w:cs="Times New Roman"/>
+          <w:color w:val="569CD6"/>
+          <w:sz w:val="27"/>
+          <w:szCs w:val="27"/>
+        </w:rPr>
+        <w:t>BY</w:t>
+      </w:r>
+      <w:r>
+        <w:rPr>
+          <w:rFonts w:ascii="Consolas" w:eastAsia="Times New Roman" w:hAnsi="Consolas" w:cs="Times New Roman"/>
+          <w:color w:val="D4D4D4"/>
+          <w:sz w:val="27"/>
+          <w:szCs w:val="27"/>
+        </w:rPr>
+        <w:t xml:space="preserve"> salary </w:t>
+      </w:r>
+      <w:r>
+        <w:rPr>
+          <w:rFonts w:ascii="Consolas" w:eastAsia="Times New Roman" w:hAnsi="Consolas" w:cs="Times New Roman"/>
+          <w:color w:val="569CD6"/>
+          <w:sz w:val="27"/>
+          <w:szCs w:val="27"/>
+        </w:rPr>
+        <w:t>ASC</w:t>
+      </w:r>
+    </w:p>
+    <w:p>
+      <w:pPr>
+        <w:shd w:val="clear" w:color="auto" w:fill="1E1E1E"/>
+        <w:spacing w:after="0" w:line="360" w:lineRule="atLeast"/>
+        <w:rPr>
+          <w:rFonts w:ascii="Consolas" w:eastAsia="Times New Roman" w:hAnsi="Consolas" w:cs="Times New Roman"/>
+          <w:color w:val="D4D4D4"/>
+          <w:sz w:val="27"/>
+          <w:szCs w:val="27"/>
+        </w:rPr>
+      </w:pPr>
+      <w:r>
+        <w:rPr>
+          <w:rFonts w:ascii="Consolas" w:eastAsia="Times New Roman" w:hAnsi="Consolas" w:cs="Times New Roman"/>
+          <w:color w:val="569CD6"/>
+          <w:sz w:val="27"/>
+          <w:szCs w:val="27"/>
+        </w:rPr>
+        <w:t>LIMIT</w:t>
+      </w:r>
+      <w:r>
+        <w:rPr>
+          <w:rFonts w:ascii="Consolas" w:eastAsia="Times New Roman" w:hAnsi="Consolas" w:cs="Times New Roman"/>
+          <w:color w:val="D4D4D4"/>
+          <w:sz w:val="27"/>
+          <w:szCs w:val="27"/>
+        </w:rPr>
+        <w:t xml:space="preserve"> </w:t>
+      </w:r>
+      <w:r>
+        <w:rPr>
+          <w:rFonts w:ascii="Consolas" w:eastAsia="Times New Roman" w:hAnsi="Consolas" w:cs="Times New Roman"/>
+          <w:color w:val="B5CEA8"/>
+          <w:sz w:val="27"/>
+          <w:szCs w:val="27"/>
+        </w:rPr>
+        <w:t>4</w:t>
+      </w:r>
     </w:p>
     <w:p>
       <w:bookmarkStart w:id="0" w:name="_GoBack"/>

</xml_diff>

<commit_message>
SQL Doc updated 08
</commit_message>
<xml_diff>
--- a/SQL.docx
+++ b/SQL.docx
@@ -14786,7 +14786,7 @@
           </mc:Choice>
           <mc:Fallback>
             <w:pict>
-              <v:rect w14:anchorId="16FF60DB" id="AutoShape 4" o:spid="_x0000_s1026" alt="https://coddy.tech/icons/challenge.svg" style="width:24pt;height:24pt;visibility:visible;mso-wrap-style:square;mso-left-percent:-10001;mso-top-percent:-10001;mso-position-horizontal:absolute;mso-position-horizontal-relative:char;mso-position-vertical:absolute;mso-position-vertical-relative:line;mso-left-percent:-10001;mso-top-percent:-10001;v-text-anchor:top" o:gfxdata="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" filled="f" stroked="f">
+              <v:rect w14:anchorId="19357A66" id="AutoShape 4" o:spid="_x0000_s1026" alt="https://coddy.tech/icons/challenge.svg" style="width:24pt;height:24pt;visibility:visible;mso-wrap-style:square;mso-left-percent:-10001;mso-top-percent:-10001;mso-position-horizontal:absolute;mso-position-horizontal-relative:char;mso-position-vertical:absolute;mso-position-vertical-relative:line;mso-left-percent:-10001;mso-top-percent:-10001;v-text-anchor:top" o:gfxdata="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" filled="f" stroked="f">
                 <o:lock v:ext="edit" aspectratio="t"/>
                 <w10:anchorlock/>
               </v:rect>
@@ -22323,7 +22323,7 @@
           </mc:Choice>
           <mc:Fallback>
             <w:pict>
-              <v:rect w14:anchorId="54FB94B1" id="Rectangle 6" o:spid="_x0000_s1026" alt="https://coddy.tech/icons/challenge.svg" style="width:24pt;height:24pt;visibility:visible;mso-wrap-style:square;mso-left-percent:-10001;mso-top-percent:-10001;mso-position-horizontal:absolute;mso-position-horizontal-relative:char;mso-position-vertical:absolute;mso-position-vertical-relative:line;mso-left-percent:-10001;mso-top-percent:-10001;v-text-anchor:top" o:gfxdata="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" filled="f" stroked="f">
+              <v:rect w14:anchorId="0EC4CD39" id="Rectangle 6" o:spid="_x0000_s1026" alt="https://coddy.tech/icons/challenge.svg" style="width:24pt;height:24pt;visibility:visible;mso-wrap-style:square;mso-left-percent:-10001;mso-top-percent:-10001;mso-position-horizontal:absolute;mso-position-horizontal-relative:char;mso-position-vertical:absolute;mso-position-vertical-relative:line;mso-left-percent:-10001;mso-top-percent:-10001;v-text-anchor:top" o:gfxdata="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" filled="f" stroked="f">
                 <o:lock v:ext="edit" aspectratio="t"/>
                 <w10:anchorlock/>
               </v:rect>
@@ -40870,10 +40870,1579 @@
         <w:t>4</w:t>
       </w:r>
     </w:p>
+    <w:p/>
+    <w:p/>
+    <w:p/>
     <w:p>
+      <w:pPr>
+        <w:shd w:val="clear" w:color="auto" w:fill="FFFFFF"/>
+        <w:spacing w:after="0" w:line="240" w:lineRule="auto"/>
+        <w:rPr>
+          <w:rFonts w:ascii="Arial" w:eastAsia="Times New Roman" w:hAnsi="Arial" w:cs="Arial"/>
+          <w:b/>
+          <w:bCs/>
+          <w:sz w:val="36"/>
+          <w:szCs w:val="36"/>
+        </w:rPr>
+      </w:pPr>
+      <w:r>
+        <w:rPr>
+          <w:rFonts w:ascii="Arial" w:eastAsia="Times New Roman" w:hAnsi="Arial" w:cs="Arial"/>
+          <w:b/>
+          <w:bCs/>
+          <w:sz w:val="36"/>
+          <w:szCs w:val="36"/>
+        </w:rPr>
+        <w:lastRenderedPageBreak/>
+        <w:t>Aliases</w:t>
+      </w:r>
+    </w:p>
+    <w:p>
+      <w:pPr>
+        <w:shd w:val="clear" w:color="auto" w:fill="FFFFFF"/>
+        <w:spacing w:before="100" w:beforeAutospacing="1" w:after="100" w:afterAutospacing="1" w:line="240" w:lineRule="auto"/>
+        <w:rPr>
+          <w:rFonts w:ascii="Arial" w:eastAsia="Times New Roman" w:hAnsi="Arial" w:cs="Arial"/>
+          <w:color w:val="000000"/>
+          <w:sz w:val="27"/>
+          <w:szCs w:val="27"/>
+        </w:rPr>
+      </w:pPr>
       <w:bookmarkStart w:id="0" w:name="_GoBack"/>
       <w:bookmarkEnd w:id="0"/>
+      <w:r>
+        <w:rPr>
+          <w:rFonts w:ascii="Arial" w:eastAsia="Times New Roman" w:hAnsi="Arial" w:cs="Arial"/>
+          <w:color w:val="000000"/>
+          <w:sz w:val="27"/>
+          <w:szCs w:val="27"/>
+        </w:rPr>
+        <w:t xml:space="preserve">Column names are important to present data in a meaningful way. If you show a table with bad column names it will be hard for your audience to understand what </w:t>
+      </w:r>
+      <w:proofErr w:type="gramStart"/>
+      <w:r>
+        <w:rPr>
+          <w:rFonts w:ascii="Arial" w:eastAsia="Times New Roman" w:hAnsi="Arial" w:cs="Arial"/>
+          <w:color w:val="000000"/>
+          <w:sz w:val="27"/>
+          <w:szCs w:val="27"/>
+        </w:rPr>
+        <w:t>are you</w:t>
+      </w:r>
+      <w:proofErr w:type="gramEnd"/>
+      <w:r>
+        <w:rPr>
+          <w:rFonts w:ascii="Arial" w:eastAsia="Times New Roman" w:hAnsi="Arial" w:cs="Arial"/>
+          <w:color w:val="000000"/>
+          <w:sz w:val="27"/>
+          <w:szCs w:val="27"/>
+        </w:rPr>
+        <w:t xml:space="preserve"> talking about.</w:t>
+      </w:r>
+      <w:r>
+        <w:rPr>
+          <w:rFonts w:ascii="Arial" w:eastAsia="Times New Roman" w:hAnsi="Arial" w:cs="Arial"/>
+          <w:color w:val="000000"/>
+          <w:sz w:val="27"/>
+          <w:szCs w:val="27"/>
+        </w:rPr>
+        <w:t xml:space="preserve"> </w:t>
+      </w:r>
+      <w:r>
+        <w:rPr>
+          <w:rFonts w:ascii="Arial" w:eastAsia="Times New Roman" w:hAnsi="Arial" w:cs="Arial"/>
+          <w:color w:val="000000"/>
+          <w:sz w:val="27"/>
+          <w:szCs w:val="27"/>
+        </w:rPr>
+        <w:t>To change column names you may use the </w:t>
+      </w:r>
+      <w:r>
+        <w:rPr>
+          <w:rFonts w:ascii="Courier New" w:eastAsia="Times New Roman" w:hAnsi="Courier New" w:cs="Courier New"/>
+          <w:color w:val="000000"/>
+          <w:sz w:val="20"/>
+          <w:szCs w:val="20"/>
+          <w:bdr w:val="single" w:sz="6" w:space="0" w:color="CCCCCC" w:frame="1"/>
+          <w:shd w:val="clear" w:color="auto" w:fill="E5ECF4"/>
+        </w:rPr>
+        <w:t>AS</w:t>
+      </w:r>
+      <w:r>
+        <w:rPr>
+          <w:rFonts w:ascii="Arial" w:eastAsia="Times New Roman" w:hAnsi="Arial" w:cs="Arial"/>
+          <w:color w:val="000000"/>
+          <w:sz w:val="27"/>
+          <w:szCs w:val="27"/>
+        </w:rPr>
+        <w:t> keyword</w:t>
+      </w:r>
+      <w:r>
+        <w:rPr>
+          <w:rFonts w:ascii="Arial" w:eastAsia="Times New Roman" w:hAnsi="Arial" w:cs="Arial"/>
+          <w:color w:val="000000"/>
+          <w:sz w:val="27"/>
+          <w:szCs w:val="27"/>
+        </w:rPr>
+        <w:t>.</w:t>
+      </w:r>
     </w:p>
+    <w:p>
+      <w:pPr>
+        <w:shd w:val="clear" w:color="auto" w:fill="1E1E1E"/>
+        <w:tabs>
+          <w:tab w:val="left" w:pos="916"/>
+          <w:tab w:val="left" w:pos="1832"/>
+          <w:tab w:val="left" w:pos="2748"/>
+          <w:tab w:val="left" w:pos="3664"/>
+          <w:tab w:val="left" w:pos="4580"/>
+          <w:tab w:val="left" w:pos="5496"/>
+          <w:tab w:val="left" w:pos="6412"/>
+          <w:tab w:val="left" w:pos="7328"/>
+          <w:tab w:val="left" w:pos="8244"/>
+          <w:tab w:val="left" w:pos="9160"/>
+          <w:tab w:val="left" w:pos="10076"/>
+          <w:tab w:val="left" w:pos="10992"/>
+          <w:tab w:val="left" w:pos="11908"/>
+          <w:tab w:val="left" w:pos="12824"/>
+          <w:tab w:val="left" w:pos="13740"/>
+          <w:tab w:val="left" w:pos="14656"/>
+        </w:tabs>
+        <w:spacing w:after="0" w:line="240" w:lineRule="auto"/>
+        <w:rPr>
+          <w:rFonts w:ascii="Courier New" w:eastAsia="Times New Roman" w:hAnsi="Courier New" w:cs="Courier New"/>
+          <w:color w:val="000000"/>
+          <w:sz w:val="28"/>
+        </w:rPr>
+      </w:pPr>
+      <w:r>
+        <w:rPr>
+          <w:rFonts w:ascii="Courier New" w:eastAsia="Times New Roman" w:hAnsi="Courier New" w:cs="Courier New"/>
+          <w:color w:val="569CD6"/>
+          <w:sz w:val="28"/>
+          <w:shd w:val="clear" w:color="auto" w:fill="1E1E1E"/>
+        </w:rPr>
+        <w:t>SELECT</w:t>
+      </w:r>
+      <w:r>
+        <w:rPr>
+          <w:rFonts w:ascii="Courier New" w:eastAsia="Times New Roman" w:hAnsi="Courier New" w:cs="Courier New"/>
+          <w:color w:val="D4D4D4"/>
+          <w:sz w:val="28"/>
+          <w:shd w:val="clear" w:color="auto" w:fill="1E1E1E"/>
+        </w:rPr>
+        <w:t> col1 </w:t>
+      </w:r>
+      <w:r>
+        <w:rPr>
+          <w:rFonts w:ascii="Courier New" w:eastAsia="Times New Roman" w:hAnsi="Courier New" w:cs="Courier New"/>
+          <w:color w:val="569CD6"/>
+          <w:sz w:val="28"/>
+          <w:shd w:val="clear" w:color="auto" w:fill="1E1E1E"/>
+        </w:rPr>
+        <w:t>AS</w:t>
+      </w:r>
+      <w:r>
+        <w:rPr>
+          <w:rFonts w:ascii="Courier New" w:eastAsia="Times New Roman" w:hAnsi="Courier New" w:cs="Courier New"/>
+          <w:color w:val="D4D4D4"/>
+          <w:sz w:val="28"/>
+          <w:shd w:val="clear" w:color="auto" w:fill="1E1E1E"/>
+        </w:rPr>
+        <w:t> </w:t>
+      </w:r>
+      <w:proofErr w:type="spellStart"/>
+      <w:r>
+        <w:rPr>
+          <w:rFonts w:ascii="Courier New" w:eastAsia="Times New Roman" w:hAnsi="Courier New" w:cs="Courier New"/>
+          <w:color w:val="D4D4D4"/>
+          <w:sz w:val="28"/>
+          <w:shd w:val="clear" w:color="auto" w:fill="1E1E1E"/>
+        </w:rPr>
+        <w:t>firstColumn</w:t>
+      </w:r>
+      <w:proofErr w:type="spellEnd"/>
+      <w:r>
+        <w:rPr>
+          <w:rFonts w:ascii="Courier New" w:eastAsia="Times New Roman" w:hAnsi="Courier New" w:cs="Courier New"/>
+          <w:color w:val="DCDCDC"/>
+          <w:sz w:val="28"/>
+          <w:shd w:val="clear" w:color="auto" w:fill="1E1E1E"/>
+        </w:rPr>
+        <w:t>,</w:t>
+      </w:r>
+      <w:r>
+        <w:rPr>
+          <w:rFonts w:ascii="Courier New" w:eastAsia="Times New Roman" w:hAnsi="Courier New" w:cs="Courier New"/>
+          <w:color w:val="D4D4D4"/>
+          <w:sz w:val="28"/>
+          <w:shd w:val="clear" w:color="auto" w:fill="1E1E1E"/>
+        </w:rPr>
+        <w:t> col2 </w:t>
+      </w:r>
+      <w:r>
+        <w:rPr>
+          <w:rFonts w:ascii="Courier New" w:eastAsia="Times New Roman" w:hAnsi="Courier New" w:cs="Courier New"/>
+          <w:color w:val="569CD6"/>
+          <w:sz w:val="28"/>
+          <w:shd w:val="clear" w:color="auto" w:fill="1E1E1E"/>
+        </w:rPr>
+        <w:t>AS</w:t>
+      </w:r>
+      <w:r>
+        <w:rPr>
+          <w:rFonts w:ascii="Courier New" w:eastAsia="Times New Roman" w:hAnsi="Courier New" w:cs="Courier New"/>
+          <w:color w:val="D4D4D4"/>
+          <w:sz w:val="28"/>
+          <w:shd w:val="clear" w:color="auto" w:fill="1E1E1E"/>
+        </w:rPr>
+        <w:t> </w:t>
+      </w:r>
+      <w:proofErr w:type="spellStart"/>
+      <w:proofErr w:type="gramStart"/>
+      <w:r>
+        <w:rPr>
+          <w:rFonts w:ascii="Courier New" w:eastAsia="Times New Roman" w:hAnsi="Courier New" w:cs="Courier New"/>
+          <w:color w:val="D4D4D4"/>
+          <w:sz w:val="28"/>
+          <w:shd w:val="clear" w:color="auto" w:fill="1E1E1E"/>
+        </w:rPr>
+        <w:t>secondColumn</w:t>
+      </w:r>
+      <w:proofErr w:type="spellEnd"/>
+      <w:r>
+        <w:rPr>
+          <w:rFonts w:ascii="Courier New" w:eastAsia="Times New Roman" w:hAnsi="Courier New" w:cs="Courier New"/>
+          <w:color w:val="DCDCDC"/>
+          <w:sz w:val="28"/>
+          <w:shd w:val="clear" w:color="auto" w:fill="1E1E1E"/>
+        </w:rPr>
+        <w:t>,</w:t>
+      </w:r>
+      <w:r>
+        <w:rPr>
+          <w:rFonts w:ascii="Courier New" w:eastAsia="Times New Roman" w:hAnsi="Courier New" w:cs="Courier New"/>
+          <w:color w:val="D4D4D4"/>
+          <w:sz w:val="28"/>
+          <w:shd w:val="clear" w:color="auto" w:fill="1E1E1E"/>
+        </w:rPr>
+        <w:t> </w:t>
+      </w:r>
+      <w:r>
+        <w:rPr>
+          <w:rFonts w:ascii="Courier New" w:eastAsia="Times New Roman" w:hAnsi="Courier New" w:cs="Courier New"/>
+          <w:color w:val="DCDCDC"/>
+          <w:sz w:val="28"/>
+          <w:shd w:val="clear" w:color="auto" w:fill="1E1E1E"/>
+        </w:rPr>
+        <w:t>...</w:t>
+      </w:r>
+      <w:proofErr w:type="gramEnd"/>
+      <w:r>
+        <w:rPr>
+          <w:rFonts w:ascii="Courier New" w:eastAsia="Times New Roman" w:hAnsi="Courier New" w:cs="Courier New"/>
+          <w:color w:val="D4D4D4"/>
+          <w:sz w:val="28"/>
+          <w:shd w:val="clear" w:color="auto" w:fill="1E1E1E"/>
+        </w:rPr>
+        <w:br/>
+      </w:r>
+      <w:r>
+        <w:rPr>
+          <w:rFonts w:ascii="Courier New" w:eastAsia="Times New Roman" w:hAnsi="Courier New" w:cs="Courier New"/>
+          <w:color w:val="569CD6"/>
+          <w:sz w:val="28"/>
+          <w:shd w:val="clear" w:color="auto" w:fill="1E1E1E"/>
+        </w:rPr>
+        <w:t>FROM</w:t>
+      </w:r>
+      <w:r>
+        <w:rPr>
+          <w:rFonts w:ascii="Courier New" w:eastAsia="Times New Roman" w:hAnsi="Courier New" w:cs="Courier New"/>
+          <w:color w:val="D4D4D4"/>
+          <w:sz w:val="28"/>
+          <w:shd w:val="clear" w:color="auto" w:fill="1E1E1E"/>
+        </w:rPr>
+        <w:t> table1</w:t>
+      </w:r>
+    </w:p>
+    <w:p>
+      <w:pPr>
+        <w:shd w:val="clear" w:color="auto" w:fill="FFFFFF"/>
+        <w:spacing w:after="0" w:line="240" w:lineRule="auto"/>
+        <w:rPr>
+          <w:rFonts w:ascii="Arial" w:eastAsia="Times New Roman" w:hAnsi="Arial" w:cs="Arial"/>
+          <w:color w:val="000000"/>
+          <w:sz w:val="27"/>
+          <w:szCs w:val="27"/>
+        </w:rPr>
+      </w:pPr>
+    </w:p>
+    <w:tbl>
+      <w:tblPr>
+        <w:tblpPr w:leftFromText="180" w:rightFromText="180" w:vertAnchor="text" w:horzAnchor="page" w:tblpX="8763" w:tblpY="70"/>
+        <w:tblW w:w="0" w:type="auto"/>
+        <w:tblBorders>
+          <w:top w:val="single" w:sz="4" w:space="0" w:color="auto"/>
+          <w:left w:val="single" w:sz="4" w:space="0" w:color="auto"/>
+          <w:bottom w:val="single" w:sz="4" w:space="0" w:color="auto"/>
+          <w:right w:val="single" w:sz="4" w:space="0" w:color="auto"/>
+          <w:insideH w:val="single" w:sz="4" w:space="0" w:color="auto"/>
+          <w:insideV w:val="single" w:sz="4" w:space="0" w:color="auto"/>
+        </w:tblBorders>
+        <w:tblCellMar>
+          <w:top w:w="15" w:type="dxa"/>
+          <w:left w:w="15" w:type="dxa"/>
+          <w:bottom w:w="15" w:type="dxa"/>
+          <w:right w:w="15" w:type="dxa"/>
+        </w:tblCellMar>
+        <w:tblLook w:val="04A0" w:firstRow="1" w:lastRow="0" w:firstColumn="1" w:lastColumn="0" w:noHBand="0" w:noVBand="1"/>
+      </w:tblPr>
+      <w:tblGrid>
+        <w:gridCol w:w="343"/>
+        <w:gridCol w:w="1277"/>
+        <w:gridCol w:w="843"/>
+      </w:tblGrid>
+      <w:tr>
+        <w:tc>
+          <w:tcPr>
+            <w:tcW w:w="0" w:type="auto"/>
+            <w:gridSpan w:val="3"/>
+            <w:tcMar>
+              <w:top w:w="60" w:type="dxa"/>
+              <w:left w:w="60" w:type="dxa"/>
+              <w:bottom w:w="60" w:type="dxa"/>
+              <w:right w:w="60" w:type="dxa"/>
+            </w:tcMar>
+            <w:vAlign w:val="center"/>
+            <w:hideMark/>
+          </w:tcPr>
+          <w:p>
+            <w:pPr>
+              <w:spacing w:after="0" w:line="240" w:lineRule="auto"/>
+              <w:jc w:val="center"/>
+              <w:rPr>
+                <w:rFonts w:ascii="Arial" w:eastAsia="Times New Roman" w:hAnsi="Arial" w:cs="Arial"/>
+                <w:b/>
+                <w:bCs/>
+                <w:color w:val="000000"/>
+                <w:sz w:val="20"/>
+                <w:szCs w:val="20"/>
+              </w:rPr>
+            </w:pPr>
+            <w:proofErr w:type="spellStart"/>
+            <w:r>
+              <w:rPr>
+                <w:rFonts w:ascii="Arial" w:eastAsia="Times New Roman" w:hAnsi="Arial" w:cs="Arial"/>
+                <w:b/>
+                <w:bCs/>
+                <w:color w:val="000000"/>
+                <w:sz w:val="20"/>
+                <w:szCs w:val="20"/>
+              </w:rPr>
+              <w:t>kitchen_items</w:t>
+            </w:r>
+            <w:proofErr w:type="spellEnd"/>
+          </w:p>
+        </w:tc>
+      </w:tr>
+      <w:tr>
+        <w:tc>
+          <w:tcPr>
+            <w:tcW w:w="0" w:type="auto"/>
+            <w:tcMar>
+              <w:top w:w="60" w:type="dxa"/>
+              <w:left w:w="60" w:type="dxa"/>
+              <w:bottom w:w="60" w:type="dxa"/>
+              <w:right w:w="60" w:type="dxa"/>
+            </w:tcMar>
+            <w:vAlign w:val="center"/>
+            <w:hideMark/>
+          </w:tcPr>
+          <w:p>
+            <w:pPr>
+              <w:spacing w:after="0" w:line="240" w:lineRule="auto"/>
+              <w:jc w:val="center"/>
+              <w:rPr>
+                <w:rFonts w:ascii="Arial" w:eastAsia="Times New Roman" w:hAnsi="Arial" w:cs="Arial"/>
+                <w:b/>
+                <w:bCs/>
+                <w:color w:val="000000"/>
+                <w:sz w:val="20"/>
+                <w:szCs w:val="20"/>
+              </w:rPr>
+            </w:pPr>
+          </w:p>
+        </w:tc>
+        <w:tc>
+          <w:tcPr>
+            <w:tcW w:w="0" w:type="auto"/>
+            <w:tcMar>
+              <w:top w:w="60" w:type="dxa"/>
+              <w:left w:w="60" w:type="dxa"/>
+              <w:bottom w:w="60" w:type="dxa"/>
+              <w:right w:w="60" w:type="dxa"/>
+            </w:tcMar>
+            <w:vAlign w:val="center"/>
+            <w:hideMark/>
+          </w:tcPr>
+          <w:p>
+            <w:pPr>
+              <w:spacing w:after="0" w:line="240" w:lineRule="auto"/>
+              <w:jc w:val="center"/>
+              <w:rPr>
+                <w:rFonts w:ascii="Arial" w:eastAsia="Times New Roman" w:hAnsi="Arial" w:cs="Arial"/>
+                <w:b/>
+                <w:bCs/>
+                <w:color w:val="000000"/>
+                <w:sz w:val="20"/>
+                <w:szCs w:val="20"/>
+              </w:rPr>
+            </w:pPr>
+            <w:r>
+              <w:rPr>
+                <w:rFonts w:ascii="Arial" w:eastAsia="Times New Roman" w:hAnsi="Arial" w:cs="Arial"/>
+                <w:b/>
+                <w:bCs/>
+                <w:color w:val="000000"/>
+                <w:sz w:val="20"/>
+                <w:szCs w:val="20"/>
+              </w:rPr>
+              <w:t>cutlery</w:t>
+            </w:r>
+          </w:p>
+        </w:tc>
+        <w:tc>
+          <w:tcPr>
+            <w:tcW w:w="0" w:type="auto"/>
+            <w:tcMar>
+              <w:top w:w="60" w:type="dxa"/>
+              <w:left w:w="60" w:type="dxa"/>
+              <w:bottom w:w="60" w:type="dxa"/>
+              <w:right w:w="60" w:type="dxa"/>
+            </w:tcMar>
+            <w:vAlign w:val="center"/>
+            <w:hideMark/>
+          </w:tcPr>
+          <w:p>
+            <w:pPr>
+              <w:spacing w:after="0" w:line="240" w:lineRule="auto"/>
+              <w:jc w:val="center"/>
+              <w:rPr>
+                <w:rFonts w:ascii="Arial" w:eastAsia="Times New Roman" w:hAnsi="Arial" w:cs="Arial"/>
+                <w:b/>
+                <w:bCs/>
+                <w:color w:val="000000"/>
+                <w:sz w:val="20"/>
+                <w:szCs w:val="20"/>
+              </w:rPr>
+            </w:pPr>
+            <w:r>
+              <w:rPr>
+                <w:rFonts w:ascii="Arial" w:eastAsia="Times New Roman" w:hAnsi="Arial" w:cs="Arial"/>
+                <w:b/>
+                <w:bCs/>
+                <w:color w:val="000000"/>
+                <w:sz w:val="20"/>
+                <w:szCs w:val="20"/>
+              </w:rPr>
+              <w:t>amount</w:t>
+            </w:r>
+          </w:p>
+        </w:tc>
+      </w:tr>
+      <w:tr>
+        <w:tc>
+          <w:tcPr>
+            <w:tcW w:w="0" w:type="auto"/>
+            <w:tcMar>
+              <w:top w:w="60" w:type="dxa"/>
+              <w:left w:w="60" w:type="dxa"/>
+              <w:bottom w:w="60" w:type="dxa"/>
+              <w:right w:w="60" w:type="dxa"/>
+            </w:tcMar>
+            <w:vAlign w:val="center"/>
+            <w:hideMark/>
+          </w:tcPr>
+          <w:p>
+            <w:pPr>
+              <w:spacing w:after="0" w:line="240" w:lineRule="auto"/>
+              <w:rPr>
+                <w:rFonts w:ascii="Arial" w:eastAsia="Times New Roman" w:hAnsi="Arial" w:cs="Arial"/>
+                <w:color w:val="000000"/>
+                <w:sz w:val="20"/>
+                <w:szCs w:val="20"/>
+              </w:rPr>
+            </w:pPr>
+            <w:r>
+              <w:rPr>
+                <w:rFonts w:ascii="Arial" w:eastAsia="Times New Roman" w:hAnsi="Arial" w:cs="Arial"/>
+                <w:color w:val="000000"/>
+                <w:sz w:val="20"/>
+                <w:szCs w:val="20"/>
+              </w:rPr>
+              <w:t>1</w:t>
+            </w:r>
+          </w:p>
+        </w:tc>
+        <w:tc>
+          <w:tcPr>
+            <w:tcW w:w="0" w:type="auto"/>
+            <w:tcMar>
+              <w:top w:w="60" w:type="dxa"/>
+              <w:left w:w="60" w:type="dxa"/>
+              <w:bottom w:w="60" w:type="dxa"/>
+              <w:right w:w="60" w:type="dxa"/>
+            </w:tcMar>
+            <w:vAlign w:val="center"/>
+            <w:hideMark/>
+          </w:tcPr>
+          <w:p>
+            <w:pPr>
+              <w:spacing w:after="0" w:line="240" w:lineRule="auto"/>
+              <w:rPr>
+                <w:rFonts w:ascii="Arial" w:eastAsia="Times New Roman" w:hAnsi="Arial" w:cs="Arial"/>
+                <w:color w:val="000000"/>
+                <w:sz w:val="20"/>
+                <w:szCs w:val="20"/>
+              </w:rPr>
+            </w:pPr>
+            <w:r>
+              <w:rPr>
+                <w:rFonts w:ascii="Arial" w:eastAsia="Times New Roman" w:hAnsi="Arial" w:cs="Arial"/>
+                <w:color w:val="000000"/>
+                <w:sz w:val="20"/>
+                <w:szCs w:val="20"/>
+              </w:rPr>
+              <w:t>knife</w:t>
+            </w:r>
+          </w:p>
+        </w:tc>
+        <w:tc>
+          <w:tcPr>
+            <w:tcW w:w="0" w:type="auto"/>
+            <w:tcMar>
+              <w:top w:w="60" w:type="dxa"/>
+              <w:left w:w="60" w:type="dxa"/>
+              <w:bottom w:w="60" w:type="dxa"/>
+              <w:right w:w="60" w:type="dxa"/>
+            </w:tcMar>
+            <w:vAlign w:val="center"/>
+            <w:hideMark/>
+          </w:tcPr>
+          <w:p>
+            <w:pPr>
+              <w:spacing w:after="0" w:line="240" w:lineRule="auto"/>
+              <w:rPr>
+                <w:rFonts w:ascii="Arial" w:eastAsia="Times New Roman" w:hAnsi="Arial" w:cs="Arial"/>
+                <w:color w:val="000000"/>
+                <w:sz w:val="20"/>
+                <w:szCs w:val="20"/>
+              </w:rPr>
+            </w:pPr>
+            <w:r>
+              <w:rPr>
+                <w:rFonts w:ascii="Arial" w:eastAsia="Times New Roman" w:hAnsi="Arial" w:cs="Arial"/>
+                <w:color w:val="000000"/>
+                <w:sz w:val="20"/>
+                <w:szCs w:val="20"/>
+              </w:rPr>
+              <w:t>3</w:t>
+            </w:r>
+          </w:p>
+        </w:tc>
+      </w:tr>
+      <w:tr>
+        <w:tc>
+          <w:tcPr>
+            <w:tcW w:w="0" w:type="auto"/>
+            <w:tcMar>
+              <w:top w:w="60" w:type="dxa"/>
+              <w:left w:w="60" w:type="dxa"/>
+              <w:bottom w:w="60" w:type="dxa"/>
+              <w:right w:w="60" w:type="dxa"/>
+            </w:tcMar>
+            <w:vAlign w:val="center"/>
+            <w:hideMark/>
+          </w:tcPr>
+          <w:p>
+            <w:pPr>
+              <w:spacing w:after="0" w:line="240" w:lineRule="auto"/>
+              <w:rPr>
+                <w:rFonts w:ascii="Arial" w:eastAsia="Times New Roman" w:hAnsi="Arial" w:cs="Arial"/>
+                <w:color w:val="000000"/>
+                <w:sz w:val="20"/>
+                <w:szCs w:val="20"/>
+              </w:rPr>
+            </w:pPr>
+            <w:r>
+              <w:rPr>
+                <w:rFonts w:ascii="Arial" w:eastAsia="Times New Roman" w:hAnsi="Arial" w:cs="Arial"/>
+                <w:color w:val="000000"/>
+                <w:sz w:val="20"/>
+                <w:szCs w:val="20"/>
+              </w:rPr>
+              <w:t>2</w:t>
+            </w:r>
+          </w:p>
+        </w:tc>
+        <w:tc>
+          <w:tcPr>
+            <w:tcW w:w="0" w:type="auto"/>
+            <w:tcMar>
+              <w:top w:w="60" w:type="dxa"/>
+              <w:left w:w="60" w:type="dxa"/>
+              <w:bottom w:w="60" w:type="dxa"/>
+              <w:right w:w="60" w:type="dxa"/>
+            </w:tcMar>
+            <w:vAlign w:val="center"/>
+            <w:hideMark/>
+          </w:tcPr>
+          <w:p>
+            <w:pPr>
+              <w:spacing w:after="0" w:line="240" w:lineRule="auto"/>
+              <w:rPr>
+                <w:rFonts w:ascii="Arial" w:eastAsia="Times New Roman" w:hAnsi="Arial" w:cs="Arial"/>
+                <w:color w:val="000000"/>
+                <w:sz w:val="20"/>
+                <w:szCs w:val="20"/>
+              </w:rPr>
+            </w:pPr>
+            <w:r>
+              <w:rPr>
+                <w:rFonts w:ascii="Arial" w:eastAsia="Times New Roman" w:hAnsi="Arial" w:cs="Arial"/>
+                <w:color w:val="000000"/>
+                <w:sz w:val="20"/>
+                <w:szCs w:val="20"/>
+              </w:rPr>
+              <w:t>spoon</w:t>
+            </w:r>
+          </w:p>
+        </w:tc>
+        <w:tc>
+          <w:tcPr>
+            <w:tcW w:w="0" w:type="auto"/>
+            <w:tcMar>
+              <w:top w:w="60" w:type="dxa"/>
+              <w:left w:w="60" w:type="dxa"/>
+              <w:bottom w:w="60" w:type="dxa"/>
+              <w:right w:w="60" w:type="dxa"/>
+            </w:tcMar>
+            <w:vAlign w:val="center"/>
+            <w:hideMark/>
+          </w:tcPr>
+          <w:p>
+            <w:pPr>
+              <w:spacing w:after="0" w:line="240" w:lineRule="auto"/>
+              <w:rPr>
+                <w:rFonts w:ascii="Arial" w:eastAsia="Times New Roman" w:hAnsi="Arial" w:cs="Arial"/>
+                <w:color w:val="000000"/>
+                <w:sz w:val="20"/>
+                <w:szCs w:val="20"/>
+              </w:rPr>
+            </w:pPr>
+            <w:r>
+              <w:rPr>
+                <w:rFonts w:ascii="Arial" w:eastAsia="Times New Roman" w:hAnsi="Arial" w:cs="Arial"/>
+                <w:color w:val="000000"/>
+                <w:sz w:val="20"/>
+                <w:szCs w:val="20"/>
+              </w:rPr>
+              <w:t>13</w:t>
+            </w:r>
+          </w:p>
+        </w:tc>
+      </w:tr>
+      <w:tr>
+        <w:tc>
+          <w:tcPr>
+            <w:tcW w:w="0" w:type="auto"/>
+            <w:tcMar>
+              <w:top w:w="60" w:type="dxa"/>
+              <w:left w:w="60" w:type="dxa"/>
+              <w:bottom w:w="60" w:type="dxa"/>
+              <w:right w:w="60" w:type="dxa"/>
+            </w:tcMar>
+            <w:vAlign w:val="center"/>
+            <w:hideMark/>
+          </w:tcPr>
+          <w:p>
+            <w:pPr>
+              <w:spacing w:after="0" w:line="240" w:lineRule="auto"/>
+              <w:rPr>
+                <w:rFonts w:ascii="Arial" w:eastAsia="Times New Roman" w:hAnsi="Arial" w:cs="Arial"/>
+                <w:color w:val="000000"/>
+                <w:sz w:val="20"/>
+                <w:szCs w:val="20"/>
+              </w:rPr>
+            </w:pPr>
+            <w:r>
+              <w:rPr>
+                <w:rFonts w:ascii="Arial" w:eastAsia="Times New Roman" w:hAnsi="Arial" w:cs="Arial"/>
+                <w:color w:val="000000"/>
+                <w:sz w:val="20"/>
+                <w:szCs w:val="20"/>
+              </w:rPr>
+              <w:t>3</w:t>
+            </w:r>
+          </w:p>
+        </w:tc>
+        <w:tc>
+          <w:tcPr>
+            <w:tcW w:w="0" w:type="auto"/>
+            <w:tcMar>
+              <w:top w:w="60" w:type="dxa"/>
+              <w:left w:w="60" w:type="dxa"/>
+              <w:bottom w:w="60" w:type="dxa"/>
+              <w:right w:w="60" w:type="dxa"/>
+            </w:tcMar>
+            <w:vAlign w:val="center"/>
+            <w:hideMark/>
+          </w:tcPr>
+          <w:p>
+            <w:pPr>
+              <w:spacing w:after="0" w:line="240" w:lineRule="auto"/>
+              <w:rPr>
+                <w:rFonts w:ascii="Arial" w:eastAsia="Times New Roman" w:hAnsi="Arial" w:cs="Arial"/>
+                <w:color w:val="000000"/>
+                <w:sz w:val="20"/>
+                <w:szCs w:val="20"/>
+              </w:rPr>
+            </w:pPr>
+            <w:r>
+              <w:rPr>
+                <w:rFonts w:ascii="Arial" w:eastAsia="Times New Roman" w:hAnsi="Arial" w:cs="Arial"/>
+                <w:color w:val="000000"/>
+                <w:sz w:val="20"/>
+                <w:szCs w:val="20"/>
+              </w:rPr>
+              <w:t>fork</w:t>
+            </w:r>
+          </w:p>
+        </w:tc>
+        <w:tc>
+          <w:tcPr>
+            <w:tcW w:w="0" w:type="auto"/>
+            <w:tcMar>
+              <w:top w:w="60" w:type="dxa"/>
+              <w:left w:w="60" w:type="dxa"/>
+              <w:bottom w:w="60" w:type="dxa"/>
+              <w:right w:w="60" w:type="dxa"/>
+            </w:tcMar>
+            <w:vAlign w:val="center"/>
+            <w:hideMark/>
+          </w:tcPr>
+          <w:p>
+            <w:pPr>
+              <w:spacing w:after="0" w:line="240" w:lineRule="auto"/>
+              <w:rPr>
+                <w:rFonts w:ascii="Arial" w:eastAsia="Times New Roman" w:hAnsi="Arial" w:cs="Arial"/>
+                <w:color w:val="000000"/>
+                <w:sz w:val="20"/>
+                <w:szCs w:val="20"/>
+              </w:rPr>
+            </w:pPr>
+            <w:r>
+              <w:rPr>
+                <w:rFonts w:ascii="Arial" w:eastAsia="Times New Roman" w:hAnsi="Arial" w:cs="Arial"/>
+                <w:color w:val="000000"/>
+                <w:sz w:val="20"/>
+                <w:szCs w:val="20"/>
+              </w:rPr>
+              <w:t>9</w:t>
+            </w:r>
+          </w:p>
+        </w:tc>
+      </w:tr>
+      <w:tr>
+        <w:tc>
+          <w:tcPr>
+            <w:tcW w:w="0" w:type="auto"/>
+            <w:tcMar>
+              <w:top w:w="60" w:type="dxa"/>
+              <w:left w:w="60" w:type="dxa"/>
+              <w:bottom w:w="60" w:type="dxa"/>
+              <w:right w:w="60" w:type="dxa"/>
+            </w:tcMar>
+            <w:vAlign w:val="center"/>
+            <w:hideMark/>
+          </w:tcPr>
+          <w:p>
+            <w:pPr>
+              <w:spacing w:after="0" w:line="240" w:lineRule="auto"/>
+              <w:rPr>
+                <w:rFonts w:ascii="Arial" w:eastAsia="Times New Roman" w:hAnsi="Arial" w:cs="Arial"/>
+                <w:color w:val="000000"/>
+                <w:sz w:val="20"/>
+                <w:szCs w:val="20"/>
+              </w:rPr>
+            </w:pPr>
+            <w:r>
+              <w:rPr>
+                <w:rFonts w:ascii="Arial" w:eastAsia="Times New Roman" w:hAnsi="Arial" w:cs="Arial"/>
+                <w:color w:val="000000"/>
+                <w:sz w:val="20"/>
+                <w:szCs w:val="20"/>
+              </w:rPr>
+              <w:t>4</w:t>
+            </w:r>
+          </w:p>
+        </w:tc>
+        <w:tc>
+          <w:tcPr>
+            <w:tcW w:w="0" w:type="auto"/>
+            <w:tcMar>
+              <w:top w:w="60" w:type="dxa"/>
+              <w:left w:w="60" w:type="dxa"/>
+              <w:bottom w:w="60" w:type="dxa"/>
+              <w:right w:w="60" w:type="dxa"/>
+            </w:tcMar>
+            <w:vAlign w:val="center"/>
+            <w:hideMark/>
+          </w:tcPr>
+          <w:p>
+            <w:pPr>
+              <w:spacing w:after="0" w:line="240" w:lineRule="auto"/>
+              <w:rPr>
+                <w:rFonts w:ascii="Arial" w:eastAsia="Times New Roman" w:hAnsi="Arial" w:cs="Arial"/>
+                <w:color w:val="000000"/>
+                <w:sz w:val="20"/>
+                <w:szCs w:val="20"/>
+              </w:rPr>
+            </w:pPr>
+            <w:r>
+              <w:rPr>
+                <w:rFonts w:ascii="Arial" w:eastAsia="Times New Roman" w:hAnsi="Arial" w:cs="Arial"/>
+                <w:color w:val="000000"/>
+                <w:sz w:val="20"/>
+                <w:szCs w:val="20"/>
+              </w:rPr>
+              <w:t>toothpick</w:t>
+            </w:r>
+          </w:p>
+        </w:tc>
+        <w:tc>
+          <w:tcPr>
+            <w:tcW w:w="0" w:type="auto"/>
+            <w:tcMar>
+              <w:top w:w="60" w:type="dxa"/>
+              <w:left w:w="60" w:type="dxa"/>
+              <w:bottom w:w="60" w:type="dxa"/>
+              <w:right w:w="60" w:type="dxa"/>
+            </w:tcMar>
+            <w:vAlign w:val="center"/>
+            <w:hideMark/>
+          </w:tcPr>
+          <w:p>
+            <w:pPr>
+              <w:spacing w:after="0" w:line="240" w:lineRule="auto"/>
+              <w:rPr>
+                <w:rFonts w:ascii="Arial" w:eastAsia="Times New Roman" w:hAnsi="Arial" w:cs="Arial"/>
+                <w:color w:val="000000"/>
+                <w:sz w:val="20"/>
+                <w:szCs w:val="20"/>
+              </w:rPr>
+            </w:pPr>
+            <w:r>
+              <w:rPr>
+                <w:rFonts w:ascii="Arial" w:eastAsia="Times New Roman" w:hAnsi="Arial" w:cs="Arial"/>
+                <w:color w:val="000000"/>
+                <w:sz w:val="20"/>
+                <w:szCs w:val="20"/>
+              </w:rPr>
+              <w:t>49</w:t>
+            </w:r>
+          </w:p>
+        </w:tc>
+      </w:tr>
+      <w:tr>
+        <w:tc>
+          <w:tcPr>
+            <w:tcW w:w="0" w:type="auto"/>
+            <w:tcMar>
+              <w:top w:w="60" w:type="dxa"/>
+              <w:left w:w="60" w:type="dxa"/>
+              <w:bottom w:w="60" w:type="dxa"/>
+              <w:right w:w="60" w:type="dxa"/>
+            </w:tcMar>
+            <w:vAlign w:val="center"/>
+            <w:hideMark/>
+          </w:tcPr>
+          <w:p>
+            <w:pPr>
+              <w:spacing w:after="0" w:line="240" w:lineRule="auto"/>
+              <w:rPr>
+                <w:rFonts w:ascii="Arial" w:eastAsia="Times New Roman" w:hAnsi="Arial" w:cs="Arial"/>
+                <w:color w:val="000000"/>
+                <w:sz w:val="20"/>
+                <w:szCs w:val="20"/>
+              </w:rPr>
+            </w:pPr>
+            <w:r>
+              <w:rPr>
+                <w:rFonts w:ascii="Arial" w:eastAsia="Times New Roman" w:hAnsi="Arial" w:cs="Arial"/>
+                <w:color w:val="000000"/>
+                <w:sz w:val="20"/>
+                <w:szCs w:val="20"/>
+              </w:rPr>
+              <w:t>5</w:t>
+            </w:r>
+          </w:p>
+        </w:tc>
+        <w:tc>
+          <w:tcPr>
+            <w:tcW w:w="0" w:type="auto"/>
+            <w:tcMar>
+              <w:top w:w="60" w:type="dxa"/>
+              <w:left w:w="60" w:type="dxa"/>
+              <w:bottom w:w="60" w:type="dxa"/>
+              <w:right w:w="60" w:type="dxa"/>
+            </w:tcMar>
+            <w:vAlign w:val="center"/>
+            <w:hideMark/>
+          </w:tcPr>
+          <w:p>
+            <w:pPr>
+              <w:spacing w:after="0" w:line="240" w:lineRule="auto"/>
+              <w:rPr>
+                <w:rFonts w:ascii="Arial" w:eastAsia="Times New Roman" w:hAnsi="Arial" w:cs="Arial"/>
+                <w:color w:val="000000"/>
+                <w:sz w:val="20"/>
+                <w:szCs w:val="20"/>
+              </w:rPr>
+            </w:pPr>
+            <w:r>
+              <w:rPr>
+                <w:rFonts w:ascii="Arial" w:eastAsia="Times New Roman" w:hAnsi="Arial" w:cs="Arial"/>
+                <w:color w:val="000000"/>
+                <w:sz w:val="20"/>
+                <w:szCs w:val="20"/>
+              </w:rPr>
+              <w:t>straw</w:t>
+            </w:r>
+          </w:p>
+        </w:tc>
+        <w:tc>
+          <w:tcPr>
+            <w:tcW w:w="0" w:type="auto"/>
+            <w:tcMar>
+              <w:top w:w="60" w:type="dxa"/>
+              <w:left w:w="60" w:type="dxa"/>
+              <w:bottom w:w="60" w:type="dxa"/>
+              <w:right w:w="60" w:type="dxa"/>
+            </w:tcMar>
+            <w:vAlign w:val="center"/>
+            <w:hideMark/>
+          </w:tcPr>
+          <w:p>
+            <w:pPr>
+              <w:spacing w:after="0" w:line="240" w:lineRule="auto"/>
+              <w:rPr>
+                <w:rFonts w:ascii="Arial" w:eastAsia="Times New Roman" w:hAnsi="Arial" w:cs="Arial"/>
+                <w:color w:val="000000"/>
+                <w:sz w:val="20"/>
+                <w:szCs w:val="20"/>
+              </w:rPr>
+            </w:pPr>
+            <w:r>
+              <w:rPr>
+                <w:rFonts w:ascii="Arial" w:eastAsia="Times New Roman" w:hAnsi="Arial" w:cs="Arial"/>
+                <w:color w:val="000000"/>
+                <w:sz w:val="20"/>
+                <w:szCs w:val="20"/>
+              </w:rPr>
+              <w:t>32</w:t>
+            </w:r>
+          </w:p>
+        </w:tc>
+      </w:tr>
+      <w:tr>
+        <w:tc>
+          <w:tcPr>
+            <w:tcW w:w="0" w:type="auto"/>
+            <w:tcMar>
+              <w:top w:w="60" w:type="dxa"/>
+              <w:left w:w="60" w:type="dxa"/>
+              <w:bottom w:w="60" w:type="dxa"/>
+              <w:right w:w="60" w:type="dxa"/>
+            </w:tcMar>
+            <w:vAlign w:val="center"/>
+            <w:hideMark/>
+          </w:tcPr>
+          <w:p>
+            <w:pPr>
+              <w:spacing w:after="0" w:line="240" w:lineRule="auto"/>
+              <w:rPr>
+                <w:rFonts w:ascii="Arial" w:eastAsia="Times New Roman" w:hAnsi="Arial" w:cs="Arial"/>
+                <w:color w:val="000000"/>
+                <w:sz w:val="20"/>
+                <w:szCs w:val="20"/>
+              </w:rPr>
+            </w:pPr>
+            <w:r>
+              <w:rPr>
+                <w:rFonts w:ascii="Arial" w:eastAsia="Times New Roman" w:hAnsi="Arial" w:cs="Arial"/>
+                <w:color w:val="000000"/>
+                <w:sz w:val="20"/>
+                <w:szCs w:val="20"/>
+              </w:rPr>
+              <w:t>6</w:t>
+            </w:r>
+          </w:p>
+        </w:tc>
+        <w:tc>
+          <w:tcPr>
+            <w:tcW w:w="0" w:type="auto"/>
+            <w:tcMar>
+              <w:top w:w="60" w:type="dxa"/>
+              <w:left w:w="60" w:type="dxa"/>
+              <w:bottom w:w="60" w:type="dxa"/>
+              <w:right w:w="60" w:type="dxa"/>
+            </w:tcMar>
+            <w:vAlign w:val="center"/>
+            <w:hideMark/>
+          </w:tcPr>
+          <w:p>
+            <w:pPr>
+              <w:spacing w:after="0" w:line="240" w:lineRule="auto"/>
+              <w:rPr>
+                <w:rFonts w:ascii="Arial" w:eastAsia="Times New Roman" w:hAnsi="Arial" w:cs="Arial"/>
+                <w:color w:val="000000"/>
+                <w:sz w:val="20"/>
+                <w:szCs w:val="20"/>
+              </w:rPr>
+            </w:pPr>
+            <w:r>
+              <w:rPr>
+                <w:rFonts w:ascii="Arial" w:eastAsia="Times New Roman" w:hAnsi="Arial" w:cs="Arial"/>
+                <w:color w:val="000000"/>
+                <w:sz w:val="20"/>
+                <w:szCs w:val="20"/>
+              </w:rPr>
+              <w:t>chopsticks</w:t>
+            </w:r>
+          </w:p>
+        </w:tc>
+        <w:tc>
+          <w:tcPr>
+            <w:tcW w:w="0" w:type="auto"/>
+            <w:tcMar>
+              <w:top w:w="60" w:type="dxa"/>
+              <w:left w:w="60" w:type="dxa"/>
+              <w:bottom w:w="60" w:type="dxa"/>
+              <w:right w:w="60" w:type="dxa"/>
+            </w:tcMar>
+            <w:vAlign w:val="center"/>
+            <w:hideMark/>
+          </w:tcPr>
+          <w:p>
+            <w:pPr>
+              <w:spacing w:after="0" w:line="240" w:lineRule="auto"/>
+              <w:rPr>
+                <w:rFonts w:ascii="Arial" w:eastAsia="Times New Roman" w:hAnsi="Arial" w:cs="Arial"/>
+                <w:color w:val="000000"/>
+                <w:sz w:val="20"/>
+                <w:szCs w:val="20"/>
+              </w:rPr>
+            </w:pPr>
+            <w:r>
+              <w:rPr>
+                <w:rFonts w:ascii="Arial" w:eastAsia="Times New Roman" w:hAnsi="Arial" w:cs="Arial"/>
+                <w:color w:val="000000"/>
+                <w:sz w:val="20"/>
+                <w:szCs w:val="20"/>
+              </w:rPr>
+              <w:t>14</w:t>
+            </w:r>
+          </w:p>
+        </w:tc>
+      </w:tr>
+      <w:tr>
+        <w:tc>
+          <w:tcPr>
+            <w:tcW w:w="0" w:type="auto"/>
+            <w:tcMar>
+              <w:top w:w="60" w:type="dxa"/>
+              <w:left w:w="60" w:type="dxa"/>
+              <w:bottom w:w="60" w:type="dxa"/>
+              <w:right w:w="60" w:type="dxa"/>
+            </w:tcMar>
+            <w:vAlign w:val="center"/>
+            <w:hideMark/>
+          </w:tcPr>
+          <w:p>
+            <w:pPr>
+              <w:spacing w:after="0" w:line="240" w:lineRule="auto"/>
+              <w:rPr>
+                <w:rFonts w:ascii="Arial" w:eastAsia="Times New Roman" w:hAnsi="Arial" w:cs="Arial"/>
+                <w:color w:val="000000"/>
+                <w:sz w:val="20"/>
+                <w:szCs w:val="20"/>
+              </w:rPr>
+            </w:pPr>
+            <w:r>
+              <w:rPr>
+                <w:rFonts w:ascii="Arial" w:eastAsia="Times New Roman" w:hAnsi="Arial" w:cs="Arial"/>
+                <w:color w:val="000000"/>
+                <w:sz w:val="20"/>
+                <w:szCs w:val="20"/>
+              </w:rPr>
+              <w:t>7</w:t>
+            </w:r>
+          </w:p>
+        </w:tc>
+        <w:tc>
+          <w:tcPr>
+            <w:tcW w:w="0" w:type="auto"/>
+            <w:tcMar>
+              <w:top w:w="60" w:type="dxa"/>
+              <w:left w:w="60" w:type="dxa"/>
+              <w:bottom w:w="60" w:type="dxa"/>
+              <w:right w:w="60" w:type="dxa"/>
+            </w:tcMar>
+            <w:vAlign w:val="center"/>
+            <w:hideMark/>
+          </w:tcPr>
+          <w:p>
+            <w:pPr>
+              <w:spacing w:after="0" w:line="240" w:lineRule="auto"/>
+              <w:rPr>
+                <w:rFonts w:ascii="Arial" w:eastAsia="Times New Roman" w:hAnsi="Arial" w:cs="Arial"/>
+                <w:color w:val="000000"/>
+                <w:sz w:val="20"/>
+                <w:szCs w:val="20"/>
+              </w:rPr>
+            </w:pPr>
+            <w:r>
+              <w:rPr>
+                <w:rFonts w:ascii="Arial" w:eastAsia="Times New Roman" w:hAnsi="Arial" w:cs="Arial"/>
+                <w:color w:val="000000"/>
+                <w:sz w:val="20"/>
+                <w:szCs w:val="20"/>
+              </w:rPr>
+              <w:t>nutcracker</w:t>
+            </w:r>
+          </w:p>
+        </w:tc>
+        <w:tc>
+          <w:tcPr>
+            <w:tcW w:w="0" w:type="auto"/>
+            <w:tcMar>
+              <w:top w:w="60" w:type="dxa"/>
+              <w:left w:w="60" w:type="dxa"/>
+              <w:bottom w:w="60" w:type="dxa"/>
+              <w:right w:w="60" w:type="dxa"/>
+            </w:tcMar>
+            <w:vAlign w:val="center"/>
+            <w:hideMark/>
+          </w:tcPr>
+          <w:p>
+            <w:pPr>
+              <w:spacing w:after="0" w:line="240" w:lineRule="auto"/>
+              <w:rPr>
+                <w:rFonts w:ascii="Arial" w:eastAsia="Times New Roman" w:hAnsi="Arial" w:cs="Arial"/>
+                <w:color w:val="000000"/>
+                <w:sz w:val="20"/>
+                <w:szCs w:val="20"/>
+              </w:rPr>
+            </w:pPr>
+            <w:r>
+              <w:rPr>
+                <w:rFonts w:ascii="Arial" w:eastAsia="Times New Roman" w:hAnsi="Arial" w:cs="Arial"/>
+                <w:color w:val="000000"/>
+                <w:sz w:val="20"/>
+                <w:szCs w:val="20"/>
+              </w:rPr>
+              <w:t>1</w:t>
+            </w:r>
+          </w:p>
+        </w:tc>
+      </w:tr>
+      <w:tr>
+        <w:tc>
+          <w:tcPr>
+            <w:tcW w:w="0" w:type="auto"/>
+            <w:tcMar>
+              <w:top w:w="60" w:type="dxa"/>
+              <w:left w:w="60" w:type="dxa"/>
+              <w:bottom w:w="60" w:type="dxa"/>
+              <w:right w:w="60" w:type="dxa"/>
+            </w:tcMar>
+            <w:vAlign w:val="center"/>
+            <w:hideMark/>
+          </w:tcPr>
+          <w:p>
+            <w:pPr>
+              <w:spacing w:after="0" w:line="240" w:lineRule="auto"/>
+              <w:rPr>
+                <w:rFonts w:ascii="Arial" w:eastAsia="Times New Roman" w:hAnsi="Arial" w:cs="Arial"/>
+                <w:color w:val="000000"/>
+                <w:sz w:val="20"/>
+                <w:szCs w:val="20"/>
+              </w:rPr>
+            </w:pPr>
+            <w:r>
+              <w:rPr>
+                <w:rFonts w:ascii="Arial" w:eastAsia="Times New Roman" w:hAnsi="Arial" w:cs="Arial"/>
+                <w:color w:val="000000"/>
+                <w:sz w:val="20"/>
+                <w:szCs w:val="20"/>
+              </w:rPr>
+              <w:t>8</w:t>
+            </w:r>
+          </w:p>
+        </w:tc>
+        <w:tc>
+          <w:tcPr>
+            <w:tcW w:w="0" w:type="auto"/>
+            <w:tcMar>
+              <w:top w:w="60" w:type="dxa"/>
+              <w:left w:w="60" w:type="dxa"/>
+              <w:bottom w:w="60" w:type="dxa"/>
+              <w:right w:w="60" w:type="dxa"/>
+            </w:tcMar>
+            <w:vAlign w:val="center"/>
+            <w:hideMark/>
+          </w:tcPr>
+          <w:p>
+            <w:pPr>
+              <w:spacing w:after="0" w:line="240" w:lineRule="auto"/>
+              <w:rPr>
+                <w:rFonts w:ascii="Arial" w:eastAsia="Times New Roman" w:hAnsi="Arial" w:cs="Arial"/>
+                <w:color w:val="000000"/>
+                <w:sz w:val="20"/>
+                <w:szCs w:val="20"/>
+              </w:rPr>
+            </w:pPr>
+            <w:r>
+              <w:rPr>
+                <w:rFonts w:ascii="Arial" w:eastAsia="Times New Roman" w:hAnsi="Arial" w:cs="Arial"/>
+                <w:color w:val="000000"/>
+                <w:sz w:val="20"/>
+                <w:szCs w:val="20"/>
+              </w:rPr>
+              <w:t>spatula</w:t>
+            </w:r>
+          </w:p>
+        </w:tc>
+        <w:tc>
+          <w:tcPr>
+            <w:tcW w:w="0" w:type="auto"/>
+            <w:tcMar>
+              <w:top w:w="60" w:type="dxa"/>
+              <w:left w:w="60" w:type="dxa"/>
+              <w:bottom w:w="60" w:type="dxa"/>
+              <w:right w:w="60" w:type="dxa"/>
+            </w:tcMar>
+            <w:vAlign w:val="center"/>
+            <w:hideMark/>
+          </w:tcPr>
+          <w:p>
+            <w:pPr>
+              <w:spacing w:after="0" w:line="240" w:lineRule="auto"/>
+              <w:rPr>
+                <w:rFonts w:ascii="Arial" w:eastAsia="Times New Roman" w:hAnsi="Arial" w:cs="Arial"/>
+                <w:color w:val="000000"/>
+                <w:sz w:val="20"/>
+                <w:szCs w:val="20"/>
+              </w:rPr>
+            </w:pPr>
+            <w:r>
+              <w:rPr>
+                <w:rFonts w:ascii="Arial" w:eastAsia="Times New Roman" w:hAnsi="Arial" w:cs="Arial"/>
+                <w:color w:val="000000"/>
+                <w:sz w:val="20"/>
+                <w:szCs w:val="20"/>
+              </w:rPr>
+              <w:t>2</w:t>
+            </w:r>
+          </w:p>
+        </w:tc>
+      </w:tr>
+      <w:tr>
+        <w:tc>
+          <w:tcPr>
+            <w:tcW w:w="0" w:type="auto"/>
+            <w:tcMar>
+              <w:top w:w="60" w:type="dxa"/>
+              <w:left w:w="60" w:type="dxa"/>
+              <w:bottom w:w="60" w:type="dxa"/>
+              <w:right w:w="60" w:type="dxa"/>
+            </w:tcMar>
+            <w:vAlign w:val="center"/>
+            <w:hideMark/>
+          </w:tcPr>
+          <w:p>
+            <w:pPr>
+              <w:spacing w:after="0" w:line="240" w:lineRule="auto"/>
+              <w:rPr>
+                <w:rFonts w:ascii="Arial" w:eastAsia="Times New Roman" w:hAnsi="Arial" w:cs="Arial"/>
+                <w:color w:val="000000"/>
+                <w:sz w:val="20"/>
+                <w:szCs w:val="20"/>
+              </w:rPr>
+            </w:pPr>
+            <w:r>
+              <w:rPr>
+                <w:rFonts w:ascii="Arial" w:eastAsia="Times New Roman" w:hAnsi="Arial" w:cs="Arial"/>
+                <w:color w:val="000000"/>
+                <w:sz w:val="20"/>
+                <w:szCs w:val="20"/>
+              </w:rPr>
+              <w:t>9</w:t>
+            </w:r>
+          </w:p>
+        </w:tc>
+        <w:tc>
+          <w:tcPr>
+            <w:tcW w:w="0" w:type="auto"/>
+            <w:tcMar>
+              <w:top w:w="60" w:type="dxa"/>
+              <w:left w:w="60" w:type="dxa"/>
+              <w:bottom w:w="60" w:type="dxa"/>
+              <w:right w:w="60" w:type="dxa"/>
+            </w:tcMar>
+            <w:vAlign w:val="center"/>
+            <w:hideMark/>
+          </w:tcPr>
+          <w:p>
+            <w:pPr>
+              <w:spacing w:after="0" w:line="240" w:lineRule="auto"/>
+              <w:rPr>
+                <w:rFonts w:ascii="Arial" w:eastAsia="Times New Roman" w:hAnsi="Arial" w:cs="Arial"/>
+                <w:color w:val="000000"/>
+                <w:sz w:val="20"/>
+                <w:szCs w:val="20"/>
+              </w:rPr>
+            </w:pPr>
+            <w:r>
+              <w:rPr>
+                <w:rFonts w:ascii="Arial" w:eastAsia="Times New Roman" w:hAnsi="Arial" w:cs="Arial"/>
+                <w:color w:val="000000"/>
+                <w:sz w:val="20"/>
+                <w:szCs w:val="20"/>
+              </w:rPr>
+              <w:t>rolling pin</w:t>
+            </w:r>
+          </w:p>
+        </w:tc>
+        <w:tc>
+          <w:tcPr>
+            <w:tcW w:w="0" w:type="auto"/>
+            <w:tcMar>
+              <w:top w:w="60" w:type="dxa"/>
+              <w:left w:w="60" w:type="dxa"/>
+              <w:bottom w:w="60" w:type="dxa"/>
+              <w:right w:w="60" w:type="dxa"/>
+            </w:tcMar>
+            <w:vAlign w:val="center"/>
+            <w:hideMark/>
+          </w:tcPr>
+          <w:p>
+            <w:pPr>
+              <w:spacing w:after="0" w:line="240" w:lineRule="auto"/>
+              <w:rPr>
+                <w:rFonts w:ascii="Arial" w:eastAsia="Times New Roman" w:hAnsi="Arial" w:cs="Arial"/>
+                <w:color w:val="000000"/>
+                <w:sz w:val="20"/>
+                <w:szCs w:val="20"/>
+              </w:rPr>
+            </w:pPr>
+            <w:r>
+              <w:rPr>
+                <w:rFonts w:ascii="Arial" w:eastAsia="Times New Roman" w:hAnsi="Arial" w:cs="Arial"/>
+                <w:color w:val="000000"/>
+                <w:sz w:val="20"/>
+                <w:szCs w:val="20"/>
+              </w:rPr>
+              <w:t>1</w:t>
+            </w:r>
+          </w:p>
+        </w:tc>
+      </w:tr>
+      <w:tr>
+        <w:tc>
+          <w:tcPr>
+            <w:tcW w:w="0" w:type="auto"/>
+            <w:tcMar>
+              <w:top w:w="60" w:type="dxa"/>
+              <w:left w:w="60" w:type="dxa"/>
+              <w:bottom w:w="60" w:type="dxa"/>
+              <w:right w:w="60" w:type="dxa"/>
+            </w:tcMar>
+            <w:vAlign w:val="center"/>
+            <w:hideMark/>
+          </w:tcPr>
+          <w:p>
+            <w:pPr>
+              <w:spacing w:after="0" w:line="240" w:lineRule="auto"/>
+              <w:rPr>
+                <w:rFonts w:ascii="Arial" w:eastAsia="Times New Roman" w:hAnsi="Arial" w:cs="Arial"/>
+                <w:color w:val="000000"/>
+                <w:sz w:val="20"/>
+                <w:szCs w:val="20"/>
+              </w:rPr>
+            </w:pPr>
+            <w:r>
+              <w:rPr>
+                <w:rFonts w:ascii="Arial" w:eastAsia="Times New Roman" w:hAnsi="Arial" w:cs="Arial"/>
+                <w:color w:val="000000"/>
+                <w:sz w:val="20"/>
+                <w:szCs w:val="20"/>
+              </w:rPr>
+              <w:t>10</w:t>
+            </w:r>
+          </w:p>
+        </w:tc>
+        <w:tc>
+          <w:tcPr>
+            <w:tcW w:w="0" w:type="auto"/>
+            <w:tcMar>
+              <w:top w:w="60" w:type="dxa"/>
+              <w:left w:w="60" w:type="dxa"/>
+              <w:bottom w:w="60" w:type="dxa"/>
+              <w:right w:w="60" w:type="dxa"/>
+            </w:tcMar>
+            <w:vAlign w:val="center"/>
+            <w:hideMark/>
+          </w:tcPr>
+          <w:p>
+            <w:pPr>
+              <w:spacing w:after="0" w:line="240" w:lineRule="auto"/>
+              <w:rPr>
+                <w:rFonts w:ascii="Arial" w:eastAsia="Times New Roman" w:hAnsi="Arial" w:cs="Arial"/>
+                <w:color w:val="000000"/>
+                <w:sz w:val="20"/>
+                <w:szCs w:val="20"/>
+              </w:rPr>
+            </w:pPr>
+            <w:r>
+              <w:rPr>
+                <w:rFonts w:ascii="Arial" w:eastAsia="Times New Roman" w:hAnsi="Arial" w:cs="Arial"/>
+                <w:color w:val="000000"/>
+                <w:sz w:val="20"/>
+                <w:szCs w:val="20"/>
+              </w:rPr>
+              <w:t>honey dipper</w:t>
+            </w:r>
+          </w:p>
+        </w:tc>
+        <w:tc>
+          <w:tcPr>
+            <w:tcW w:w="0" w:type="auto"/>
+            <w:tcMar>
+              <w:top w:w="60" w:type="dxa"/>
+              <w:left w:w="60" w:type="dxa"/>
+              <w:bottom w:w="60" w:type="dxa"/>
+              <w:right w:w="60" w:type="dxa"/>
+            </w:tcMar>
+            <w:vAlign w:val="center"/>
+            <w:hideMark/>
+          </w:tcPr>
+          <w:p>
+            <w:pPr>
+              <w:spacing w:after="0" w:line="240" w:lineRule="auto"/>
+              <w:rPr>
+                <w:rFonts w:ascii="Arial" w:eastAsia="Times New Roman" w:hAnsi="Arial" w:cs="Arial"/>
+                <w:color w:val="000000"/>
+                <w:sz w:val="20"/>
+                <w:szCs w:val="20"/>
+              </w:rPr>
+            </w:pPr>
+            <w:r>
+              <w:rPr>
+                <w:rFonts w:ascii="Arial" w:eastAsia="Times New Roman" w:hAnsi="Arial" w:cs="Arial"/>
+                <w:color w:val="000000"/>
+                <w:sz w:val="20"/>
+                <w:szCs w:val="20"/>
+              </w:rPr>
+              <w:t>1</w:t>
+            </w:r>
+          </w:p>
+        </w:tc>
+      </w:tr>
+    </w:tbl>
+    <w:p>
+      <w:pPr>
+        <w:shd w:val="clear" w:color="auto" w:fill="FFFFFF"/>
+        <w:spacing w:after="0" w:line="240" w:lineRule="auto"/>
+        <w:rPr>
+          <w:rFonts w:ascii="Arial" w:eastAsia="Times New Roman" w:hAnsi="Arial" w:cs="Arial"/>
+          <w:b/>
+          <w:bCs/>
+          <w:color w:val="000000"/>
+          <w:sz w:val="36"/>
+          <w:szCs w:val="36"/>
+        </w:rPr>
+      </w:pPr>
+      <w:r>
+        <w:rPr>
+          <w:rFonts w:ascii="Arial" w:eastAsia="Times New Roman" w:hAnsi="Arial" w:cs="Arial"/>
+          <w:b/>
+          <w:bCs/>
+          <w:color w:val="000000"/>
+          <w:sz w:val="36"/>
+          <w:szCs w:val="36"/>
+        </w:rPr>
+        <w:t>Challenge</w:t>
+      </w:r>
+    </w:p>
+    <w:p>
+      <w:pPr>
+        <w:shd w:val="clear" w:color="auto" w:fill="FFFFFF"/>
+        <w:spacing w:before="100" w:beforeAutospacing="1" w:after="100" w:afterAutospacing="1" w:line="240" w:lineRule="auto"/>
+        <w:rPr>
+          <w:rFonts w:ascii="Arial" w:eastAsia="Times New Roman" w:hAnsi="Arial" w:cs="Arial"/>
+          <w:color w:val="000000"/>
+          <w:sz w:val="27"/>
+          <w:szCs w:val="27"/>
+        </w:rPr>
+      </w:pPr>
+      <w:r>
+        <w:rPr>
+          <w:rFonts w:ascii="Arial" w:eastAsia="Times New Roman" w:hAnsi="Arial" w:cs="Arial"/>
+          <w:color w:val="000000"/>
+          <w:sz w:val="27"/>
+          <w:szCs w:val="27"/>
+        </w:rPr>
+        <w:t>Fetch all of the kitchen items that the cutlery have less than 3 items. Change the cutlery column name to </w:t>
+      </w:r>
+      <w:proofErr w:type="gramStart"/>
+      <w:r>
+        <w:rPr>
+          <w:rFonts w:ascii="Courier New" w:eastAsia="Times New Roman" w:hAnsi="Courier New" w:cs="Courier New"/>
+          <w:color w:val="000000"/>
+          <w:sz w:val="20"/>
+          <w:szCs w:val="20"/>
+          <w:bdr w:val="single" w:sz="6" w:space="0" w:color="CCCCCC" w:frame="1"/>
+          <w:shd w:val="clear" w:color="auto" w:fill="E5ECF4"/>
+        </w:rPr>
+        <w:t>silverware</w:t>
+      </w:r>
+      <w:r>
+        <w:rPr>
+          <w:rFonts w:ascii="Arial" w:eastAsia="Times New Roman" w:hAnsi="Arial" w:cs="Arial"/>
+          <w:color w:val="000000"/>
+          <w:sz w:val="27"/>
+          <w:szCs w:val="27"/>
+        </w:rPr>
+        <w:t> .</w:t>
+      </w:r>
+      <w:proofErr w:type="gramEnd"/>
+    </w:p>
+    <w:p>
+      <w:pPr>
+        <w:shd w:val="clear" w:color="auto" w:fill="FFFFFF"/>
+        <w:spacing w:before="100" w:beforeAutospacing="1" w:after="100" w:afterAutospacing="1" w:line="240" w:lineRule="auto"/>
+        <w:rPr>
+          <w:rFonts w:ascii="Arial" w:eastAsia="Times New Roman" w:hAnsi="Arial" w:cs="Arial"/>
+          <w:color w:val="000000"/>
+          <w:sz w:val="27"/>
+          <w:szCs w:val="27"/>
+        </w:rPr>
+      </w:pPr>
+    </w:p>
+    <w:p/>
     <w:sectPr>
       <w:pgSz w:w="12240" w:h="15840"/>
       <w:pgMar w:top="1440" w:right="1440" w:bottom="1440" w:left="1440" w:header="720" w:footer="720" w:gutter="0"/>

</xml_diff>

<commit_message>
SQL Doc updated 09
</commit_message>
<xml_diff>
--- a/SQL.docx
+++ b/SQL.docx
@@ -14786,7 +14786,7 @@
           </mc:Choice>
           <mc:Fallback>
             <w:pict>
-              <v:rect w14:anchorId="19357A66" id="AutoShape 4" o:spid="_x0000_s1026" alt="https://coddy.tech/icons/challenge.svg" style="width:24pt;height:24pt;visibility:visible;mso-wrap-style:square;mso-left-percent:-10001;mso-top-percent:-10001;mso-position-horizontal:absolute;mso-position-horizontal-relative:char;mso-position-vertical:absolute;mso-position-vertical-relative:line;mso-left-percent:-10001;mso-top-percent:-10001;v-text-anchor:top" o:gfxdata="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" filled="f" stroked="f">
+              <v:rect w14:anchorId="056AED2C" id="AutoShape 4" o:spid="_x0000_s1026" alt="https://coddy.tech/icons/challenge.svg" style="width:24pt;height:24pt;visibility:visible;mso-wrap-style:square;mso-left-percent:-10001;mso-top-percent:-10001;mso-position-horizontal:absolute;mso-position-horizontal-relative:char;mso-position-vertical:absolute;mso-position-vertical-relative:line;mso-left-percent:-10001;mso-top-percent:-10001;v-text-anchor:top" o:gfxdata="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" filled="f" stroked="f">
                 <o:lock v:ext="edit" aspectratio="t"/>
                 <w10:anchorlock/>
               </v:rect>
@@ -22323,7 +22323,7 @@
           </mc:Choice>
           <mc:Fallback>
             <w:pict>
-              <v:rect w14:anchorId="0EC4CD39" id="Rectangle 6" o:spid="_x0000_s1026" alt="https://coddy.tech/icons/challenge.svg" style="width:24pt;height:24pt;visibility:visible;mso-wrap-style:square;mso-left-percent:-10001;mso-top-percent:-10001;mso-position-horizontal:absolute;mso-position-horizontal-relative:char;mso-position-vertical:absolute;mso-position-vertical-relative:line;mso-left-percent:-10001;mso-top-percent:-10001;v-text-anchor:top" o:gfxdata="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" filled="f" stroked="f">
+              <v:rect w14:anchorId="4A7FEB88" id="Rectangle 6" o:spid="_x0000_s1026" alt="https://coddy.tech/icons/challenge.svg" style="width:24pt;height:24pt;visibility:visible;mso-wrap-style:square;mso-left-percent:-10001;mso-top-percent:-10001;mso-position-horizontal:absolute;mso-position-horizontal-relative:char;mso-position-vertical:absolute;mso-position-vertical-relative:line;mso-left-percent:-10001;mso-top-percent:-10001;v-text-anchor:top" o:gfxdata="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" filled="f" stroked="f">
                 <o:lock v:ext="edit" aspectratio="t"/>
                 <w10:anchorlock/>
               </v:rect>
@@ -36470,6 +36470,8 @@
         </w:rPr>
         <w:t>a</w:t>
       </w:r>
+      <w:bookmarkStart w:id="0" w:name="_GoBack"/>
+      <w:bookmarkEnd w:id="0"/>
     </w:p>
     <w:p>
       <w:pPr>
@@ -40908,8 +40910,6 @@
           <w:szCs w:val="27"/>
         </w:rPr>
       </w:pPr>
-      <w:bookmarkStart w:id="0" w:name="_GoBack"/>
-      <w:bookmarkEnd w:id="0"/>
       <w:r>
         <w:rPr>
           <w:rFonts w:ascii="Arial" w:eastAsia="Times New Roman" w:hAnsi="Arial" w:cs="Arial"/>
@@ -42442,6 +42442,220 @@
         </w:rPr>
       </w:pPr>
     </w:p>
+    <w:p>
+      <w:pPr>
+        <w:shd w:val="clear" w:color="auto" w:fill="1E1E1E"/>
+        <w:spacing w:after="0" w:line="360" w:lineRule="atLeast"/>
+        <w:rPr>
+          <w:rFonts w:ascii="Consolas" w:eastAsia="Times New Roman" w:hAnsi="Consolas" w:cs="Times New Roman"/>
+          <w:color w:val="00B050"/>
+          <w:sz w:val="32"/>
+          <w:szCs w:val="32"/>
+        </w:rPr>
+      </w:pPr>
+      <w:r>
+        <w:rPr>
+          <w:rFonts w:ascii="Consolas" w:eastAsia="Times New Roman" w:hAnsi="Consolas" w:cs="Times New Roman"/>
+          <w:color w:val="00B050"/>
+          <w:sz w:val="32"/>
+          <w:szCs w:val="32"/>
+        </w:rPr>
+        <w:t xml:space="preserve">SOLUTION: </w:t>
+      </w:r>
+    </w:p>
+    <w:p>
+      <w:pPr>
+        <w:shd w:val="clear" w:color="auto" w:fill="1E1E1E"/>
+        <w:spacing w:after="0" w:line="360" w:lineRule="atLeast"/>
+        <w:rPr>
+          <w:rFonts w:ascii="Consolas" w:eastAsia="Times New Roman" w:hAnsi="Consolas" w:cs="Times New Roman"/>
+          <w:color w:val="D4D4D4"/>
+          <w:sz w:val="27"/>
+          <w:szCs w:val="27"/>
+        </w:rPr>
+      </w:pPr>
+      <w:r>
+        <w:rPr>
+          <w:rFonts w:ascii="Consolas" w:eastAsia="Times New Roman" w:hAnsi="Consolas" w:cs="Times New Roman"/>
+          <w:color w:val="569CD6"/>
+          <w:sz w:val="27"/>
+          <w:szCs w:val="27"/>
+        </w:rPr>
+        <w:t>SELECT</w:t>
+      </w:r>
+      <w:r>
+        <w:rPr>
+          <w:rFonts w:ascii="Consolas" w:eastAsia="Times New Roman" w:hAnsi="Consolas" w:cs="Times New Roman"/>
+          <w:color w:val="D4D4D4"/>
+          <w:sz w:val="27"/>
+          <w:szCs w:val="27"/>
+        </w:rPr>
+        <w:t xml:space="preserve"> cutlery </w:t>
+      </w:r>
+      <w:r>
+        <w:rPr>
+          <w:rFonts w:ascii="Consolas" w:eastAsia="Times New Roman" w:hAnsi="Consolas" w:cs="Times New Roman"/>
+          <w:color w:val="569CD6"/>
+          <w:sz w:val="27"/>
+          <w:szCs w:val="27"/>
+        </w:rPr>
+        <w:t>AS</w:t>
+      </w:r>
+      <w:r>
+        <w:rPr>
+          <w:rFonts w:ascii="Consolas" w:eastAsia="Times New Roman" w:hAnsi="Consolas" w:cs="Times New Roman"/>
+          <w:color w:val="D4D4D4"/>
+          <w:sz w:val="27"/>
+          <w:szCs w:val="27"/>
+        </w:rPr>
+        <w:t xml:space="preserve"> silverware</w:t>
+      </w:r>
+      <w:r>
+        <w:rPr>
+          <w:rFonts w:ascii="Consolas" w:eastAsia="Times New Roman" w:hAnsi="Consolas" w:cs="Times New Roman"/>
+          <w:color w:val="DCDCDC"/>
+          <w:sz w:val="27"/>
+          <w:szCs w:val="27"/>
+        </w:rPr>
+        <w:t>,</w:t>
+      </w:r>
+      <w:r>
+        <w:rPr>
+          <w:rFonts w:ascii="Consolas" w:eastAsia="Times New Roman" w:hAnsi="Consolas" w:cs="Times New Roman"/>
+          <w:color w:val="D4D4D4"/>
+          <w:sz w:val="27"/>
+          <w:szCs w:val="27"/>
+        </w:rPr>
+        <w:t xml:space="preserve"> </w:t>
+      </w:r>
+    </w:p>
+    <w:p>
+      <w:pPr>
+        <w:shd w:val="clear" w:color="auto" w:fill="1E1E1E"/>
+        <w:spacing w:after="0" w:line="360" w:lineRule="atLeast"/>
+        <w:rPr>
+          <w:rFonts w:ascii="Consolas" w:eastAsia="Times New Roman" w:hAnsi="Consolas" w:cs="Times New Roman"/>
+          <w:color w:val="D4D4D4"/>
+          <w:sz w:val="27"/>
+          <w:szCs w:val="27"/>
+        </w:rPr>
+      </w:pPr>
+      <w:proofErr w:type="gramStart"/>
+      <w:r>
+        <w:rPr>
+          <w:rFonts w:ascii="Consolas" w:eastAsia="Times New Roman" w:hAnsi="Consolas" w:cs="Times New Roman"/>
+          <w:color w:val="D4D4D4"/>
+          <w:sz w:val="27"/>
+          <w:szCs w:val="27"/>
+        </w:rPr>
+        <w:t>amount</w:t>
+      </w:r>
+      <w:proofErr w:type="gramEnd"/>
+      <w:r>
+        <w:rPr>
+          <w:rFonts w:ascii="Consolas" w:eastAsia="Times New Roman" w:hAnsi="Consolas" w:cs="Times New Roman"/>
+          <w:color w:val="D4D4D4"/>
+          <w:sz w:val="27"/>
+          <w:szCs w:val="27"/>
+        </w:rPr>
+        <w:t xml:space="preserve"> </w:t>
+      </w:r>
+      <w:r>
+        <w:rPr>
+          <w:rFonts w:ascii="Consolas" w:eastAsia="Times New Roman" w:hAnsi="Consolas" w:cs="Times New Roman"/>
+          <w:color w:val="569CD6"/>
+          <w:sz w:val="27"/>
+          <w:szCs w:val="27"/>
+        </w:rPr>
+        <w:t>AS</w:t>
+      </w:r>
+      <w:r>
+        <w:rPr>
+          <w:rFonts w:ascii="Consolas" w:eastAsia="Times New Roman" w:hAnsi="Consolas" w:cs="Times New Roman"/>
+          <w:color w:val="D4D4D4"/>
+          <w:sz w:val="27"/>
+          <w:szCs w:val="27"/>
+        </w:rPr>
+        <w:t xml:space="preserve"> amount </w:t>
+      </w:r>
+      <w:r>
+        <w:rPr>
+          <w:rFonts w:ascii="Consolas" w:eastAsia="Times New Roman" w:hAnsi="Consolas" w:cs="Times New Roman"/>
+          <w:color w:val="569CD6"/>
+          <w:sz w:val="27"/>
+          <w:szCs w:val="27"/>
+        </w:rPr>
+        <w:t>FROM</w:t>
+      </w:r>
+      <w:r>
+        <w:rPr>
+          <w:rFonts w:ascii="Consolas" w:eastAsia="Times New Roman" w:hAnsi="Consolas" w:cs="Times New Roman"/>
+          <w:color w:val="D4D4D4"/>
+          <w:sz w:val="27"/>
+          <w:szCs w:val="27"/>
+        </w:rPr>
+        <w:t xml:space="preserve"> kitchen_items</w:t>
+      </w:r>
+    </w:p>
+    <w:p>
+      <w:pPr>
+        <w:shd w:val="clear" w:color="auto" w:fill="1E1E1E"/>
+        <w:spacing w:after="0" w:line="360" w:lineRule="atLeast"/>
+        <w:rPr>
+          <w:rFonts w:ascii="Consolas" w:eastAsia="Times New Roman" w:hAnsi="Consolas" w:cs="Times New Roman"/>
+          <w:color w:val="D4D4D4"/>
+          <w:sz w:val="27"/>
+          <w:szCs w:val="27"/>
+        </w:rPr>
+      </w:pPr>
+      <w:r>
+        <w:rPr>
+          <w:rFonts w:ascii="Consolas" w:eastAsia="Times New Roman" w:hAnsi="Consolas" w:cs="Times New Roman"/>
+          <w:color w:val="569CD6"/>
+          <w:sz w:val="27"/>
+          <w:szCs w:val="27"/>
+        </w:rPr>
+        <w:t>WHERE</w:t>
+      </w:r>
+      <w:r>
+        <w:rPr>
+          <w:rFonts w:ascii="Consolas" w:eastAsia="Times New Roman" w:hAnsi="Consolas" w:cs="Times New Roman"/>
+          <w:color w:val="D4D4D4"/>
+          <w:sz w:val="27"/>
+          <w:szCs w:val="27"/>
+        </w:rPr>
+        <w:t xml:space="preserve"> amount </w:t>
+      </w:r>
+      <w:r>
+        <w:rPr>
+          <w:rFonts w:ascii="Consolas" w:eastAsia="Times New Roman" w:hAnsi="Consolas" w:cs="Times New Roman"/>
+          <w:color w:val="778899"/>
+          <w:sz w:val="27"/>
+          <w:szCs w:val="27"/>
+        </w:rPr>
+        <w:t>&lt;</w:t>
+      </w:r>
+      <w:r>
+        <w:rPr>
+          <w:rFonts w:ascii="Consolas" w:eastAsia="Times New Roman" w:hAnsi="Consolas" w:cs="Times New Roman"/>
+          <w:color w:val="D4D4D4"/>
+          <w:sz w:val="27"/>
+          <w:szCs w:val="27"/>
+        </w:rPr>
+        <w:t xml:space="preserve"> </w:t>
+      </w:r>
+      <w:r>
+        <w:rPr>
+          <w:rFonts w:ascii="Consolas" w:eastAsia="Times New Roman" w:hAnsi="Consolas" w:cs="Times New Roman"/>
+          <w:color w:val="B5CEA8"/>
+          <w:sz w:val="27"/>
+          <w:szCs w:val="27"/>
+        </w:rPr>
+        <w:t>3</w:t>
+      </w:r>
+    </w:p>
+    <w:p/>
+    <w:p/>
     <w:p/>
     <w:sectPr>
       <w:pgSz w:w="12240" w:h="15840"/>

</xml_diff>

<commit_message>
SQL Doc updated 10
</commit_message>
<xml_diff>
--- a/SQL.docx
+++ b/SQL.docx
@@ -14786,7 +14786,7 @@
           </mc:Choice>
           <mc:Fallback>
             <w:pict>
-              <v:rect w14:anchorId="056AED2C" id="AutoShape 4" o:spid="_x0000_s1026" alt="https://coddy.tech/icons/challenge.svg" style="width:24pt;height:24pt;visibility:visible;mso-wrap-style:square;mso-left-percent:-10001;mso-top-percent:-10001;mso-position-horizontal:absolute;mso-position-horizontal-relative:char;mso-position-vertical:absolute;mso-position-vertical-relative:line;mso-left-percent:-10001;mso-top-percent:-10001;v-text-anchor:top" o:gfxdata="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" filled="f" stroked="f">
+              <v:rect w14:anchorId="17E22AF1" id="AutoShape 4" o:spid="_x0000_s1026" alt="https://coddy.tech/icons/challenge.svg" style="width:24pt;height:24pt;visibility:visible;mso-wrap-style:square;mso-left-percent:-10001;mso-top-percent:-10001;mso-position-horizontal:absolute;mso-position-horizontal-relative:char;mso-position-vertical:absolute;mso-position-vertical-relative:line;mso-left-percent:-10001;mso-top-percent:-10001;v-text-anchor:top" o:gfxdata="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" filled="f" stroked="f">
                 <o:lock v:ext="edit" aspectratio="t"/>
                 <w10:anchorlock/>
               </v:rect>
@@ -22323,7 +22323,7 @@
           </mc:Choice>
           <mc:Fallback>
             <w:pict>
-              <v:rect w14:anchorId="4A7FEB88" id="Rectangle 6" o:spid="_x0000_s1026" alt="https://coddy.tech/icons/challenge.svg" style="width:24pt;height:24pt;visibility:visible;mso-wrap-style:square;mso-left-percent:-10001;mso-top-percent:-10001;mso-position-horizontal:absolute;mso-position-horizontal-relative:char;mso-position-vertical:absolute;mso-position-vertical-relative:line;mso-left-percent:-10001;mso-top-percent:-10001;v-text-anchor:top" o:gfxdata="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" filled="f" stroked="f">
+              <v:rect w14:anchorId="11F023BC" id="Rectangle 6" o:spid="_x0000_s1026" alt="https://coddy.tech/icons/challenge.svg" style="width:24pt;height:24pt;visibility:visible;mso-wrap-style:square;mso-left-percent:-10001;mso-top-percent:-10001;mso-position-horizontal:absolute;mso-position-horizontal-relative:char;mso-position-vertical:absolute;mso-position-vertical-relative:line;mso-left-percent:-10001;mso-top-percent:-10001;v-text-anchor:top" o:gfxdata="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" filled="f" stroked="f">
                 <o:lock v:ext="edit" aspectratio="t"/>
                 <w10:anchorlock/>
               </v:rect>
@@ -36470,8 +36470,6 @@
         </w:rPr>
         <w:t>a</w:t>
       </w:r>
-      <w:bookmarkStart w:id="0" w:name="_GoBack"/>
-      <w:bookmarkEnd w:id="0"/>
     </w:p>
     <w:p>
       <w:pPr>
@@ -42656,6 +42654,2097 @@
     </w:p>
     <w:p/>
     <w:p/>
+    <w:p>
+      <w:pPr>
+        <w:shd w:val="clear" w:color="auto" w:fill="FFFFFF"/>
+        <w:spacing w:after="0" w:line="240" w:lineRule="auto"/>
+        <w:rPr>
+          <w:rFonts w:ascii="Arial" w:eastAsia="Times New Roman" w:hAnsi="Arial" w:cs="Arial"/>
+          <w:b/>
+          <w:bCs/>
+          <w:sz w:val="36"/>
+          <w:szCs w:val="36"/>
+        </w:rPr>
+      </w:pPr>
+      <w:r>
+        <w:rPr>
+          <w:rFonts w:ascii="Arial" w:eastAsia="Times New Roman" w:hAnsi="Arial" w:cs="Arial"/>
+          <w:b/>
+          <w:bCs/>
+          <w:sz w:val="36"/>
+          <w:szCs w:val="36"/>
+        </w:rPr>
+        <w:t>Recap challenge #1</w:t>
+      </w:r>
+    </w:p>
+    <w:p>
+      <w:pPr>
+        <w:shd w:val="clear" w:color="auto" w:fill="FFFFFF"/>
+        <w:spacing w:after="0" w:line="240" w:lineRule="auto"/>
+        <w:rPr>
+          <w:rFonts w:ascii="Arial" w:eastAsia="Times New Roman" w:hAnsi="Arial" w:cs="Arial"/>
+          <w:b/>
+          <w:bCs/>
+          <w:color w:val="000000"/>
+          <w:sz w:val="36"/>
+          <w:szCs w:val="36"/>
+        </w:rPr>
+      </w:pPr>
+      <w:r>
+        <w:rPr>
+          <w:rFonts w:ascii="Arial" w:eastAsia="Times New Roman" w:hAnsi="Arial" w:cs="Arial"/>
+          <w:b/>
+          <w:bCs/>
+          <w:color w:val="000000"/>
+          <w:sz w:val="36"/>
+          <w:szCs w:val="36"/>
+        </w:rPr>
+        <w:t>Challenge</w:t>
+      </w:r>
+    </w:p>
+    <w:tbl>
+      <w:tblPr>
+        <w:tblpPr w:leftFromText="180" w:rightFromText="180" w:vertAnchor="text" w:horzAnchor="page" w:tblpX="8778" w:tblpY="36"/>
+        <w:tblW w:w="0" w:type="auto"/>
+        <w:tblBorders>
+          <w:top w:val="single" w:sz="4" w:space="0" w:color="auto"/>
+          <w:left w:val="single" w:sz="4" w:space="0" w:color="auto"/>
+          <w:bottom w:val="single" w:sz="4" w:space="0" w:color="auto"/>
+          <w:right w:val="single" w:sz="4" w:space="0" w:color="auto"/>
+          <w:insideH w:val="single" w:sz="4" w:space="0" w:color="auto"/>
+          <w:insideV w:val="single" w:sz="4" w:space="0" w:color="auto"/>
+        </w:tblBorders>
+        <w:tblCellMar>
+          <w:top w:w="15" w:type="dxa"/>
+          <w:left w:w="15" w:type="dxa"/>
+          <w:bottom w:w="15" w:type="dxa"/>
+          <w:right w:w="15" w:type="dxa"/>
+        </w:tblCellMar>
+        <w:tblLook w:val="04A0" w:firstRow="1" w:lastRow="0" w:firstColumn="1" w:lastColumn="0" w:noHBand="0" w:noVBand="1"/>
+      </w:tblPr>
+      <w:tblGrid>
+        <w:gridCol w:w="343"/>
+        <w:gridCol w:w="876"/>
+        <w:gridCol w:w="599"/>
+        <w:gridCol w:w="798"/>
+      </w:tblGrid>
+      <w:tr>
+        <w:tc>
+          <w:tcPr>
+            <w:tcW w:w="0" w:type="auto"/>
+            <w:gridSpan w:val="4"/>
+            <w:tcMar>
+              <w:top w:w="60" w:type="dxa"/>
+              <w:left w:w="60" w:type="dxa"/>
+              <w:bottom w:w="60" w:type="dxa"/>
+              <w:right w:w="60" w:type="dxa"/>
+            </w:tcMar>
+            <w:vAlign w:val="center"/>
+            <w:hideMark/>
+          </w:tcPr>
+          <w:p>
+            <w:pPr>
+              <w:spacing w:after="0" w:line="240" w:lineRule="auto"/>
+              <w:jc w:val="center"/>
+              <w:rPr>
+                <w:rFonts w:ascii="Arial" w:eastAsia="Times New Roman" w:hAnsi="Arial" w:cs="Arial"/>
+                <w:b/>
+                <w:bCs/>
+                <w:color w:val="000000"/>
+                <w:sz w:val="20"/>
+                <w:szCs w:val="20"/>
+              </w:rPr>
+            </w:pPr>
+            <w:r>
+              <w:rPr>
+                <w:rFonts w:ascii="Arial" w:eastAsia="Times New Roman" w:hAnsi="Arial" w:cs="Arial"/>
+                <w:b/>
+                <w:bCs/>
+                <w:color w:val="000000"/>
+                <w:sz w:val="20"/>
+                <w:szCs w:val="20"/>
+              </w:rPr>
+              <w:t>cellphones</w:t>
+            </w:r>
+          </w:p>
+        </w:tc>
+      </w:tr>
+      <w:tr>
+        <w:tc>
+          <w:tcPr>
+            <w:tcW w:w="0" w:type="auto"/>
+            <w:tcMar>
+              <w:top w:w="60" w:type="dxa"/>
+              <w:left w:w="60" w:type="dxa"/>
+              <w:bottom w:w="60" w:type="dxa"/>
+              <w:right w:w="60" w:type="dxa"/>
+            </w:tcMar>
+            <w:vAlign w:val="center"/>
+            <w:hideMark/>
+          </w:tcPr>
+          <w:p>
+            <w:pPr>
+              <w:spacing w:after="0" w:line="240" w:lineRule="auto"/>
+              <w:jc w:val="center"/>
+              <w:rPr>
+                <w:rFonts w:ascii="Arial" w:eastAsia="Times New Roman" w:hAnsi="Arial" w:cs="Arial"/>
+                <w:b/>
+                <w:bCs/>
+                <w:color w:val="000000"/>
+                <w:sz w:val="20"/>
+                <w:szCs w:val="20"/>
+              </w:rPr>
+            </w:pPr>
+          </w:p>
+        </w:tc>
+        <w:tc>
+          <w:tcPr>
+            <w:tcW w:w="0" w:type="auto"/>
+            <w:tcMar>
+              <w:top w:w="60" w:type="dxa"/>
+              <w:left w:w="60" w:type="dxa"/>
+              <w:bottom w:w="60" w:type="dxa"/>
+              <w:right w:w="60" w:type="dxa"/>
+            </w:tcMar>
+            <w:vAlign w:val="center"/>
+            <w:hideMark/>
+          </w:tcPr>
+          <w:p>
+            <w:pPr>
+              <w:spacing w:after="0" w:line="240" w:lineRule="auto"/>
+              <w:jc w:val="center"/>
+              <w:rPr>
+                <w:rFonts w:ascii="Arial" w:eastAsia="Times New Roman" w:hAnsi="Arial" w:cs="Arial"/>
+                <w:b/>
+                <w:bCs/>
+                <w:color w:val="000000"/>
+                <w:sz w:val="20"/>
+                <w:szCs w:val="20"/>
+              </w:rPr>
+            </w:pPr>
+            <w:r>
+              <w:rPr>
+                <w:rFonts w:ascii="Arial" w:eastAsia="Times New Roman" w:hAnsi="Arial" w:cs="Arial"/>
+                <w:b/>
+                <w:bCs/>
+                <w:color w:val="000000"/>
+                <w:sz w:val="20"/>
+                <w:szCs w:val="20"/>
+              </w:rPr>
+              <w:t>model</w:t>
+            </w:r>
+          </w:p>
+        </w:tc>
+        <w:tc>
+          <w:tcPr>
+            <w:tcW w:w="0" w:type="auto"/>
+            <w:tcMar>
+              <w:top w:w="60" w:type="dxa"/>
+              <w:left w:w="60" w:type="dxa"/>
+              <w:bottom w:w="60" w:type="dxa"/>
+              <w:right w:w="60" w:type="dxa"/>
+            </w:tcMar>
+            <w:vAlign w:val="center"/>
+            <w:hideMark/>
+          </w:tcPr>
+          <w:p>
+            <w:pPr>
+              <w:spacing w:after="0" w:line="240" w:lineRule="auto"/>
+              <w:jc w:val="center"/>
+              <w:rPr>
+                <w:rFonts w:ascii="Arial" w:eastAsia="Times New Roman" w:hAnsi="Arial" w:cs="Arial"/>
+                <w:b/>
+                <w:bCs/>
+                <w:color w:val="000000"/>
+                <w:sz w:val="20"/>
+                <w:szCs w:val="20"/>
+              </w:rPr>
+            </w:pPr>
+            <w:r>
+              <w:rPr>
+                <w:rFonts w:ascii="Arial" w:eastAsia="Times New Roman" w:hAnsi="Arial" w:cs="Arial"/>
+                <w:b/>
+                <w:bCs/>
+                <w:color w:val="000000"/>
+                <w:sz w:val="20"/>
+                <w:szCs w:val="20"/>
+              </w:rPr>
+              <w:t>price</w:t>
+            </w:r>
+          </w:p>
+        </w:tc>
+        <w:tc>
+          <w:tcPr>
+            <w:tcW w:w="0" w:type="auto"/>
+            <w:tcMar>
+              <w:top w:w="60" w:type="dxa"/>
+              <w:left w:w="60" w:type="dxa"/>
+              <w:bottom w:w="60" w:type="dxa"/>
+              <w:right w:w="60" w:type="dxa"/>
+            </w:tcMar>
+            <w:vAlign w:val="center"/>
+            <w:hideMark/>
+          </w:tcPr>
+          <w:p>
+            <w:pPr>
+              <w:spacing w:after="0" w:line="240" w:lineRule="auto"/>
+              <w:jc w:val="center"/>
+              <w:rPr>
+                <w:rFonts w:ascii="Arial" w:eastAsia="Times New Roman" w:hAnsi="Arial" w:cs="Arial"/>
+                <w:b/>
+                <w:bCs/>
+                <w:color w:val="000000"/>
+                <w:sz w:val="20"/>
+                <w:szCs w:val="20"/>
+              </w:rPr>
+            </w:pPr>
+            <w:r>
+              <w:rPr>
+                <w:rFonts w:ascii="Arial" w:eastAsia="Times New Roman" w:hAnsi="Arial" w:cs="Arial"/>
+                <w:b/>
+                <w:bCs/>
+                <w:color w:val="000000"/>
+                <w:sz w:val="20"/>
+                <w:szCs w:val="20"/>
+              </w:rPr>
+              <w:t>wifi_5g</w:t>
+            </w:r>
+          </w:p>
+        </w:tc>
+      </w:tr>
+      <w:tr>
+        <w:tc>
+          <w:tcPr>
+            <w:tcW w:w="0" w:type="auto"/>
+            <w:tcMar>
+              <w:top w:w="60" w:type="dxa"/>
+              <w:left w:w="60" w:type="dxa"/>
+              <w:bottom w:w="60" w:type="dxa"/>
+              <w:right w:w="60" w:type="dxa"/>
+            </w:tcMar>
+            <w:vAlign w:val="center"/>
+            <w:hideMark/>
+          </w:tcPr>
+          <w:p>
+            <w:pPr>
+              <w:spacing w:after="0" w:line="240" w:lineRule="auto"/>
+              <w:rPr>
+                <w:rFonts w:ascii="Arial" w:eastAsia="Times New Roman" w:hAnsi="Arial" w:cs="Arial"/>
+                <w:color w:val="000000"/>
+                <w:sz w:val="20"/>
+                <w:szCs w:val="20"/>
+              </w:rPr>
+            </w:pPr>
+            <w:r>
+              <w:rPr>
+                <w:rFonts w:ascii="Arial" w:eastAsia="Times New Roman" w:hAnsi="Arial" w:cs="Arial"/>
+                <w:color w:val="000000"/>
+                <w:sz w:val="20"/>
+                <w:szCs w:val="20"/>
+              </w:rPr>
+              <w:t>1</w:t>
+            </w:r>
+          </w:p>
+        </w:tc>
+        <w:tc>
+          <w:tcPr>
+            <w:tcW w:w="0" w:type="auto"/>
+            <w:tcMar>
+              <w:top w:w="60" w:type="dxa"/>
+              <w:left w:w="60" w:type="dxa"/>
+              <w:bottom w:w="60" w:type="dxa"/>
+              <w:right w:w="60" w:type="dxa"/>
+            </w:tcMar>
+            <w:vAlign w:val="center"/>
+            <w:hideMark/>
+          </w:tcPr>
+          <w:p>
+            <w:pPr>
+              <w:spacing w:after="0" w:line="240" w:lineRule="auto"/>
+              <w:rPr>
+                <w:rFonts w:ascii="Arial" w:eastAsia="Times New Roman" w:hAnsi="Arial" w:cs="Arial"/>
+                <w:color w:val="000000"/>
+                <w:sz w:val="20"/>
+                <w:szCs w:val="20"/>
+              </w:rPr>
+            </w:pPr>
+            <w:proofErr w:type="spellStart"/>
+            <w:r>
+              <w:rPr>
+                <w:rFonts w:ascii="Arial" w:eastAsia="Times New Roman" w:hAnsi="Arial" w:cs="Arial"/>
+                <w:color w:val="000000"/>
+                <w:sz w:val="20"/>
+                <w:szCs w:val="20"/>
+              </w:rPr>
+              <w:t>mqopal</w:t>
+            </w:r>
+            <w:proofErr w:type="spellEnd"/>
+          </w:p>
+        </w:tc>
+        <w:tc>
+          <w:tcPr>
+            <w:tcW w:w="0" w:type="auto"/>
+            <w:tcMar>
+              <w:top w:w="60" w:type="dxa"/>
+              <w:left w:w="60" w:type="dxa"/>
+              <w:bottom w:w="60" w:type="dxa"/>
+              <w:right w:w="60" w:type="dxa"/>
+            </w:tcMar>
+            <w:vAlign w:val="center"/>
+            <w:hideMark/>
+          </w:tcPr>
+          <w:p>
+            <w:pPr>
+              <w:spacing w:after="0" w:line="240" w:lineRule="auto"/>
+              <w:rPr>
+                <w:rFonts w:ascii="Arial" w:eastAsia="Times New Roman" w:hAnsi="Arial" w:cs="Arial"/>
+                <w:color w:val="000000"/>
+                <w:sz w:val="20"/>
+                <w:szCs w:val="20"/>
+              </w:rPr>
+            </w:pPr>
+            <w:r>
+              <w:rPr>
+                <w:rFonts w:ascii="Arial" w:eastAsia="Times New Roman" w:hAnsi="Arial" w:cs="Arial"/>
+                <w:color w:val="000000"/>
+                <w:sz w:val="20"/>
+                <w:szCs w:val="20"/>
+              </w:rPr>
+              <w:t>2590</w:t>
+            </w:r>
+          </w:p>
+        </w:tc>
+        <w:tc>
+          <w:tcPr>
+            <w:tcW w:w="0" w:type="auto"/>
+            <w:tcMar>
+              <w:top w:w="60" w:type="dxa"/>
+              <w:left w:w="60" w:type="dxa"/>
+              <w:bottom w:w="60" w:type="dxa"/>
+              <w:right w:w="60" w:type="dxa"/>
+            </w:tcMar>
+            <w:vAlign w:val="center"/>
+            <w:hideMark/>
+          </w:tcPr>
+          <w:p>
+            <w:pPr>
+              <w:spacing w:after="0" w:line="240" w:lineRule="auto"/>
+              <w:rPr>
+                <w:rFonts w:ascii="Arial" w:eastAsia="Times New Roman" w:hAnsi="Arial" w:cs="Arial"/>
+                <w:color w:val="000000"/>
+                <w:sz w:val="20"/>
+                <w:szCs w:val="20"/>
+              </w:rPr>
+            </w:pPr>
+            <w:r>
+              <w:rPr>
+                <w:rFonts w:ascii="Arial" w:eastAsia="Times New Roman" w:hAnsi="Arial" w:cs="Arial"/>
+                <w:color w:val="000000"/>
+                <w:sz w:val="20"/>
+                <w:szCs w:val="20"/>
+              </w:rPr>
+              <w:t>1</w:t>
+            </w:r>
+          </w:p>
+        </w:tc>
+      </w:tr>
+      <w:tr>
+        <w:tc>
+          <w:tcPr>
+            <w:tcW w:w="0" w:type="auto"/>
+            <w:tcMar>
+              <w:top w:w="60" w:type="dxa"/>
+              <w:left w:w="60" w:type="dxa"/>
+              <w:bottom w:w="60" w:type="dxa"/>
+              <w:right w:w="60" w:type="dxa"/>
+            </w:tcMar>
+            <w:vAlign w:val="center"/>
+            <w:hideMark/>
+          </w:tcPr>
+          <w:p>
+            <w:pPr>
+              <w:spacing w:after="0" w:line="240" w:lineRule="auto"/>
+              <w:rPr>
+                <w:rFonts w:ascii="Arial" w:eastAsia="Times New Roman" w:hAnsi="Arial" w:cs="Arial"/>
+                <w:color w:val="000000"/>
+                <w:sz w:val="20"/>
+                <w:szCs w:val="20"/>
+              </w:rPr>
+            </w:pPr>
+            <w:r>
+              <w:rPr>
+                <w:rFonts w:ascii="Arial" w:eastAsia="Times New Roman" w:hAnsi="Arial" w:cs="Arial"/>
+                <w:color w:val="000000"/>
+                <w:sz w:val="20"/>
+                <w:szCs w:val="20"/>
+              </w:rPr>
+              <w:t>2</w:t>
+            </w:r>
+          </w:p>
+        </w:tc>
+        <w:tc>
+          <w:tcPr>
+            <w:tcW w:w="0" w:type="auto"/>
+            <w:tcMar>
+              <w:top w:w="60" w:type="dxa"/>
+              <w:left w:w="60" w:type="dxa"/>
+              <w:bottom w:w="60" w:type="dxa"/>
+              <w:right w:w="60" w:type="dxa"/>
+            </w:tcMar>
+            <w:vAlign w:val="center"/>
+            <w:hideMark/>
+          </w:tcPr>
+          <w:p>
+            <w:pPr>
+              <w:spacing w:after="0" w:line="240" w:lineRule="auto"/>
+              <w:rPr>
+                <w:rFonts w:ascii="Arial" w:eastAsia="Times New Roman" w:hAnsi="Arial" w:cs="Arial"/>
+                <w:color w:val="000000"/>
+                <w:sz w:val="20"/>
+                <w:szCs w:val="20"/>
+              </w:rPr>
+            </w:pPr>
+            <w:r>
+              <w:rPr>
+                <w:rFonts w:ascii="Arial" w:eastAsia="Times New Roman" w:hAnsi="Arial" w:cs="Arial"/>
+                <w:color w:val="000000"/>
+                <w:sz w:val="20"/>
+                <w:szCs w:val="20"/>
+              </w:rPr>
+              <w:t>mlop12</w:t>
+            </w:r>
+          </w:p>
+        </w:tc>
+        <w:tc>
+          <w:tcPr>
+            <w:tcW w:w="0" w:type="auto"/>
+            <w:tcMar>
+              <w:top w:w="60" w:type="dxa"/>
+              <w:left w:w="60" w:type="dxa"/>
+              <w:bottom w:w="60" w:type="dxa"/>
+              <w:right w:w="60" w:type="dxa"/>
+            </w:tcMar>
+            <w:vAlign w:val="center"/>
+            <w:hideMark/>
+          </w:tcPr>
+          <w:p>
+            <w:pPr>
+              <w:spacing w:after="0" w:line="240" w:lineRule="auto"/>
+              <w:rPr>
+                <w:rFonts w:ascii="Arial" w:eastAsia="Times New Roman" w:hAnsi="Arial" w:cs="Arial"/>
+                <w:color w:val="000000"/>
+                <w:sz w:val="20"/>
+                <w:szCs w:val="20"/>
+              </w:rPr>
+            </w:pPr>
+            <w:r>
+              <w:rPr>
+                <w:rFonts w:ascii="Arial" w:eastAsia="Times New Roman" w:hAnsi="Arial" w:cs="Arial"/>
+                <w:color w:val="000000"/>
+                <w:sz w:val="20"/>
+                <w:szCs w:val="20"/>
+              </w:rPr>
+              <w:t>1293</w:t>
+            </w:r>
+          </w:p>
+        </w:tc>
+        <w:tc>
+          <w:tcPr>
+            <w:tcW w:w="0" w:type="auto"/>
+            <w:tcMar>
+              <w:top w:w="60" w:type="dxa"/>
+              <w:left w:w="60" w:type="dxa"/>
+              <w:bottom w:w="60" w:type="dxa"/>
+              <w:right w:w="60" w:type="dxa"/>
+            </w:tcMar>
+            <w:vAlign w:val="center"/>
+            <w:hideMark/>
+          </w:tcPr>
+          <w:p>
+            <w:pPr>
+              <w:spacing w:after="0" w:line="240" w:lineRule="auto"/>
+              <w:rPr>
+                <w:rFonts w:ascii="Arial" w:eastAsia="Times New Roman" w:hAnsi="Arial" w:cs="Arial"/>
+                <w:color w:val="000000"/>
+                <w:sz w:val="20"/>
+                <w:szCs w:val="20"/>
+              </w:rPr>
+            </w:pPr>
+            <w:r>
+              <w:rPr>
+                <w:rFonts w:ascii="Arial" w:eastAsia="Times New Roman" w:hAnsi="Arial" w:cs="Arial"/>
+                <w:color w:val="000000"/>
+                <w:sz w:val="20"/>
+                <w:szCs w:val="20"/>
+              </w:rPr>
+              <w:t>1</w:t>
+            </w:r>
+          </w:p>
+        </w:tc>
+      </w:tr>
+      <w:tr>
+        <w:tc>
+          <w:tcPr>
+            <w:tcW w:w="0" w:type="auto"/>
+            <w:tcMar>
+              <w:top w:w="60" w:type="dxa"/>
+              <w:left w:w="60" w:type="dxa"/>
+              <w:bottom w:w="60" w:type="dxa"/>
+              <w:right w:w="60" w:type="dxa"/>
+            </w:tcMar>
+            <w:vAlign w:val="center"/>
+            <w:hideMark/>
+          </w:tcPr>
+          <w:p>
+            <w:pPr>
+              <w:spacing w:after="0" w:line="240" w:lineRule="auto"/>
+              <w:rPr>
+                <w:rFonts w:ascii="Arial" w:eastAsia="Times New Roman" w:hAnsi="Arial" w:cs="Arial"/>
+                <w:color w:val="000000"/>
+                <w:sz w:val="20"/>
+                <w:szCs w:val="20"/>
+              </w:rPr>
+            </w:pPr>
+            <w:r>
+              <w:rPr>
+                <w:rFonts w:ascii="Arial" w:eastAsia="Times New Roman" w:hAnsi="Arial" w:cs="Arial"/>
+                <w:color w:val="000000"/>
+                <w:sz w:val="20"/>
+                <w:szCs w:val="20"/>
+              </w:rPr>
+              <w:t>3</w:t>
+            </w:r>
+          </w:p>
+        </w:tc>
+        <w:tc>
+          <w:tcPr>
+            <w:tcW w:w="0" w:type="auto"/>
+            <w:tcMar>
+              <w:top w:w="60" w:type="dxa"/>
+              <w:left w:w="60" w:type="dxa"/>
+              <w:bottom w:w="60" w:type="dxa"/>
+              <w:right w:w="60" w:type="dxa"/>
+            </w:tcMar>
+            <w:vAlign w:val="center"/>
+            <w:hideMark/>
+          </w:tcPr>
+          <w:p>
+            <w:pPr>
+              <w:spacing w:after="0" w:line="240" w:lineRule="auto"/>
+              <w:rPr>
+                <w:rFonts w:ascii="Arial" w:eastAsia="Times New Roman" w:hAnsi="Arial" w:cs="Arial"/>
+                <w:color w:val="000000"/>
+                <w:sz w:val="20"/>
+                <w:szCs w:val="20"/>
+              </w:rPr>
+            </w:pPr>
+            <w:r>
+              <w:rPr>
+                <w:rFonts w:ascii="Arial" w:eastAsia="Times New Roman" w:hAnsi="Arial" w:cs="Arial"/>
+                <w:color w:val="000000"/>
+                <w:sz w:val="20"/>
+                <w:szCs w:val="20"/>
+              </w:rPr>
+              <w:t>maqw99</w:t>
+            </w:r>
+          </w:p>
+        </w:tc>
+        <w:tc>
+          <w:tcPr>
+            <w:tcW w:w="0" w:type="auto"/>
+            <w:tcMar>
+              <w:top w:w="60" w:type="dxa"/>
+              <w:left w:w="60" w:type="dxa"/>
+              <w:bottom w:w="60" w:type="dxa"/>
+              <w:right w:w="60" w:type="dxa"/>
+            </w:tcMar>
+            <w:vAlign w:val="center"/>
+            <w:hideMark/>
+          </w:tcPr>
+          <w:p>
+            <w:pPr>
+              <w:spacing w:after="0" w:line="240" w:lineRule="auto"/>
+              <w:rPr>
+                <w:rFonts w:ascii="Arial" w:eastAsia="Times New Roman" w:hAnsi="Arial" w:cs="Arial"/>
+                <w:color w:val="000000"/>
+                <w:sz w:val="20"/>
+                <w:szCs w:val="20"/>
+              </w:rPr>
+            </w:pPr>
+            <w:r>
+              <w:rPr>
+                <w:rFonts w:ascii="Arial" w:eastAsia="Times New Roman" w:hAnsi="Arial" w:cs="Arial"/>
+                <w:color w:val="000000"/>
+                <w:sz w:val="20"/>
+                <w:szCs w:val="20"/>
+              </w:rPr>
+              <w:t>1490</w:t>
+            </w:r>
+          </w:p>
+        </w:tc>
+        <w:tc>
+          <w:tcPr>
+            <w:tcW w:w="0" w:type="auto"/>
+            <w:tcMar>
+              <w:top w:w="60" w:type="dxa"/>
+              <w:left w:w="60" w:type="dxa"/>
+              <w:bottom w:w="60" w:type="dxa"/>
+              <w:right w:w="60" w:type="dxa"/>
+            </w:tcMar>
+            <w:vAlign w:val="center"/>
+            <w:hideMark/>
+          </w:tcPr>
+          <w:p>
+            <w:pPr>
+              <w:spacing w:after="0" w:line="240" w:lineRule="auto"/>
+              <w:rPr>
+                <w:rFonts w:ascii="Arial" w:eastAsia="Times New Roman" w:hAnsi="Arial" w:cs="Arial"/>
+                <w:color w:val="000000"/>
+                <w:sz w:val="20"/>
+                <w:szCs w:val="20"/>
+              </w:rPr>
+            </w:pPr>
+            <w:r>
+              <w:rPr>
+                <w:rFonts w:ascii="Arial" w:eastAsia="Times New Roman" w:hAnsi="Arial" w:cs="Arial"/>
+                <w:color w:val="000000"/>
+                <w:sz w:val="20"/>
+                <w:szCs w:val="20"/>
+              </w:rPr>
+              <w:t>0</w:t>
+            </w:r>
+          </w:p>
+        </w:tc>
+      </w:tr>
+      <w:tr>
+        <w:tc>
+          <w:tcPr>
+            <w:tcW w:w="0" w:type="auto"/>
+            <w:tcMar>
+              <w:top w:w="60" w:type="dxa"/>
+              <w:left w:w="60" w:type="dxa"/>
+              <w:bottom w:w="60" w:type="dxa"/>
+              <w:right w:w="60" w:type="dxa"/>
+            </w:tcMar>
+            <w:vAlign w:val="center"/>
+            <w:hideMark/>
+          </w:tcPr>
+          <w:p>
+            <w:pPr>
+              <w:spacing w:after="0" w:line="240" w:lineRule="auto"/>
+              <w:rPr>
+                <w:rFonts w:ascii="Arial" w:eastAsia="Times New Roman" w:hAnsi="Arial" w:cs="Arial"/>
+                <w:color w:val="000000"/>
+                <w:sz w:val="20"/>
+                <w:szCs w:val="20"/>
+              </w:rPr>
+            </w:pPr>
+            <w:r>
+              <w:rPr>
+                <w:rFonts w:ascii="Arial" w:eastAsia="Times New Roman" w:hAnsi="Arial" w:cs="Arial"/>
+                <w:color w:val="000000"/>
+                <w:sz w:val="20"/>
+                <w:szCs w:val="20"/>
+              </w:rPr>
+              <w:t>4</w:t>
+            </w:r>
+          </w:p>
+        </w:tc>
+        <w:tc>
+          <w:tcPr>
+            <w:tcW w:w="0" w:type="auto"/>
+            <w:tcMar>
+              <w:top w:w="60" w:type="dxa"/>
+              <w:left w:w="60" w:type="dxa"/>
+              <w:bottom w:w="60" w:type="dxa"/>
+              <w:right w:w="60" w:type="dxa"/>
+            </w:tcMar>
+            <w:vAlign w:val="center"/>
+            <w:hideMark/>
+          </w:tcPr>
+          <w:p>
+            <w:pPr>
+              <w:spacing w:after="0" w:line="240" w:lineRule="auto"/>
+              <w:rPr>
+                <w:rFonts w:ascii="Arial" w:eastAsia="Times New Roman" w:hAnsi="Arial" w:cs="Arial"/>
+                <w:color w:val="000000"/>
+                <w:sz w:val="20"/>
+                <w:szCs w:val="20"/>
+              </w:rPr>
+            </w:pPr>
+            <w:r>
+              <w:rPr>
+                <w:rFonts w:ascii="Arial" w:eastAsia="Times New Roman" w:hAnsi="Arial" w:cs="Arial"/>
+                <w:color w:val="000000"/>
+                <w:sz w:val="20"/>
+                <w:szCs w:val="20"/>
+              </w:rPr>
+              <w:t>qpola21</w:t>
+            </w:r>
+          </w:p>
+        </w:tc>
+        <w:tc>
+          <w:tcPr>
+            <w:tcW w:w="0" w:type="auto"/>
+            <w:tcMar>
+              <w:top w:w="60" w:type="dxa"/>
+              <w:left w:w="60" w:type="dxa"/>
+              <w:bottom w:w="60" w:type="dxa"/>
+              <w:right w:w="60" w:type="dxa"/>
+            </w:tcMar>
+            <w:vAlign w:val="center"/>
+            <w:hideMark/>
+          </w:tcPr>
+          <w:p>
+            <w:pPr>
+              <w:spacing w:after="0" w:line="240" w:lineRule="auto"/>
+              <w:rPr>
+                <w:rFonts w:ascii="Arial" w:eastAsia="Times New Roman" w:hAnsi="Arial" w:cs="Arial"/>
+                <w:color w:val="000000"/>
+                <w:sz w:val="20"/>
+                <w:szCs w:val="20"/>
+              </w:rPr>
+            </w:pPr>
+            <w:r>
+              <w:rPr>
+                <w:rFonts w:ascii="Arial" w:eastAsia="Times New Roman" w:hAnsi="Arial" w:cs="Arial"/>
+                <w:color w:val="000000"/>
+                <w:sz w:val="20"/>
+                <w:szCs w:val="20"/>
+              </w:rPr>
+              <w:t>1092</w:t>
+            </w:r>
+          </w:p>
+        </w:tc>
+        <w:tc>
+          <w:tcPr>
+            <w:tcW w:w="0" w:type="auto"/>
+            <w:tcMar>
+              <w:top w:w="60" w:type="dxa"/>
+              <w:left w:w="60" w:type="dxa"/>
+              <w:bottom w:w="60" w:type="dxa"/>
+              <w:right w:w="60" w:type="dxa"/>
+            </w:tcMar>
+            <w:vAlign w:val="center"/>
+            <w:hideMark/>
+          </w:tcPr>
+          <w:p>
+            <w:pPr>
+              <w:spacing w:after="0" w:line="240" w:lineRule="auto"/>
+              <w:rPr>
+                <w:rFonts w:ascii="Arial" w:eastAsia="Times New Roman" w:hAnsi="Arial" w:cs="Arial"/>
+                <w:color w:val="000000"/>
+                <w:sz w:val="20"/>
+                <w:szCs w:val="20"/>
+              </w:rPr>
+            </w:pPr>
+            <w:r>
+              <w:rPr>
+                <w:rFonts w:ascii="Arial" w:eastAsia="Times New Roman" w:hAnsi="Arial" w:cs="Arial"/>
+                <w:color w:val="000000"/>
+                <w:sz w:val="20"/>
+                <w:szCs w:val="20"/>
+              </w:rPr>
+              <w:t>1</w:t>
+            </w:r>
+          </w:p>
+        </w:tc>
+      </w:tr>
+      <w:tr>
+        <w:tc>
+          <w:tcPr>
+            <w:tcW w:w="0" w:type="auto"/>
+            <w:tcMar>
+              <w:top w:w="60" w:type="dxa"/>
+              <w:left w:w="60" w:type="dxa"/>
+              <w:bottom w:w="60" w:type="dxa"/>
+              <w:right w:w="60" w:type="dxa"/>
+            </w:tcMar>
+            <w:vAlign w:val="center"/>
+            <w:hideMark/>
+          </w:tcPr>
+          <w:p>
+            <w:pPr>
+              <w:spacing w:after="0" w:line="240" w:lineRule="auto"/>
+              <w:rPr>
+                <w:rFonts w:ascii="Arial" w:eastAsia="Times New Roman" w:hAnsi="Arial" w:cs="Arial"/>
+                <w:color w:val="000000"/>
+                <w:sz w:val="20"/>
+                <w:szCs w:val="20"/>
+              </w:rPr>
+            </w:pPr>
+            <w:r>
+              <w:rPr>
+                <w:rFonts w:ascii="Arial" w:eastAsia="Times New Roman" w:hAnsi="Arial" w:cs="Arial"/>
+                <w:color w:val="000000"/>
+                <w:sz w:val="20"/>
+                <w:szCs w:val="20"/>
+              </w:rPr>
+              <w:t>5</w:t>
+            </w:r>
+          </w:p>
+        </w:tc>
+        <w:tc>
+          <w:tcPr>
+            <w:tcW w:w="0" w:type="auto"/>
+            <w:tcMar>
+              <w:top w:w="60" w:type="dxa"/>
+              <w:left w:w="60" w:type="dxa"/>
+              <w:bottom w:w="60" w:type="dxa"/>
+              <w:right w:w="60" w:type="dxa"/>
+            </w:tcMar>
+            <w:vAlign w:val="center"/>
+            <w:hideMark/>
+          </w:tcPr>
+          <w:p>
+            <w:pPr>
+              <w:spacing w:after="0" w:line="240" w:lineRule="auto"/>
+              <w:rPr>
+                <w:rFonts w:ascii="Arial" w:eastAsia="Times New Roman" w:hAnsi="Arial" w:cs="Arial"/>
+                <w:color w:val="000000"/>
+                <w:sz w:val="20"/>
+                <w:szCs w:val="20"/>
+              </w:rPr>
+            </w:pPr>
+            <w:r>
+              <w:rPr>
+                <w:rFonts w:ascii="Arial" w:eastAsia="Times New Roman" w:hAnsi="Arial" w:cs="Arial"/>
+                <w:color w:val="000000"/>
+                <w:sz w:val="20"/>
+                <w:szCs w:val="20"/>
+              </w:rPr>
+              <w:t>hj52wdf</w:t>
+            </w:r>
+          </w:p>
+        </w:tc>
+        <w:tc>
+          <w:tcPr>
+            <w:tcW w:w="0" w:type="auto"/>
+            <w:tcMar>
+              <w:top w:w="60" w:type="dxa"/>
+              <w:left w:w="60" w:type="dxa"/>
+              <w:bottom w:w="60" w:type="dxa"/>
+              <w:right w:w="60" w:type="dxa"/>
+            </w:tcMar>
+            <w:vAlign w:val="center"/>
+            <w:hideMark/>
+          </w:tcPr>
+          <w:p>
+            <w:pPr>
+              <w:spacing w:after="0" w:line="240" w:lineRule="auto"/>
+              <w:rPr>
+                <w:rFonts w:ascii="Arial" w:eastAsia="Times New Roman" w:hAnsi="Arial" w:cs="Arial"/>
+                <w:color w:val="000000"/>
+                <w:sz w:val="20"/>
+                <w:szCs w:val="20"/>
+              </w:rPr>
+            </w:pPr>
+            <w:r>
+              <w:rPr>
+                <w:rFonts w:ascii="Arial" w:eastAsia="Times New Roman" w:hAnsi="Arial" w:cs="Arial"/>
+                <w:color w:val="000000"/>
+                <w:sz w:val="20"/>
+                <w:szCs w:val="20"/>
+              </w:rPr>
+              <w:t>800</w:t>
+            </w:r>
+          </w:p>
+        </w:tc>
+        <w:tc>
+          <w:tcPr>
+            <w:tcW w:w="0" w:type="auto"/>
+            <w:tcMar>
+              <w:top w:w="60" w:type="dxa"/>
+              <w:left w:w="60" w:type="dxa"/>
+              <w:bottom w:w="60" w:type="dxa"/>
+              <w:right w:w="60" w:type="dxa"/>
+            </w:tcMar>
+            <w:vAlign w:val="center"/>
+            <w:hideMark/>
+          </w:tcPr>
+          <w:p>
+            <w:pPr>
+              <w:spacing w:after="0" w:line="240" w:lineRule="auto"/>
+              <w:rPr>
+                <w:rFonts w:ascii="Arial" w:eastAsia="Times New Roman" w:hAnsi="Arial" w:cs="Arial"/>
+                <w:color w:val="000000"/>
+                <w:sz w:val="20"/>
+                <w:szCs w:val="20"/>
+              </w:rPr>
+            </w:pPr>
+            <w:r>
+              <w:rPr>
+                <w:rFonts w:ascii="Arial" w:eastAsia="Times New Roman" w:hAnsi="Arial" w:cs="Arial"/>
+                <w:color w:val="000000"/>
+                <w:sz w:val="20"/>
+                <w:szCs w:val="20"/>
+              </w:rPr>
+              <w:t>0</w:t>
+            </w:r>
+          </w:p>
+        </w:tc>
+      </w:tr>
+      <w:tr>
+        <w:tc>
+          <w:tcPr>
+            <w:tcW w:w="0" w:type="auto"/>
+            <w:tcMar>
+              <w:top w:w="60" w:type="dxa"/>
+              <w:left w:w="60" w:type="dxa"/>
+              <w:bottom w:w="60" w:type="dxa"/>
+              <w:right w:w="60" w:type="dxa"/>
+            </w:tcMar>
+            <w:vAlign w:val="center"/>
+            <w:hideMark/>
+          </w:tcPr>
+          <w:p>
+            <w:pPr>
+              <w:spacing w:after="0" w:line="240" w:lineRule="auto"/>
+              <w:rPr>
+                <w:rFonts w:ascii="Arial" w:eastAsia="Times New Roman" w:hAnsi="Arial" w:cs="Arial"/>
+                <w:color w:val="000000"/>
+                <w:sz w:val="20"/>
+                <w:szCs w:val="20"/>
+              </w:rPr>
+            </w:pPr>
+            <w:r>
+              <w:rPr>
+                <w:rFonts w:ascii="Arial" w:eastAsia="Times New Roman" w:hAnsi="Arial" w:cs="Arial"/>
+                <w:color w:val="000000"/>
+                <w:sz w:val="20"/>
+                <w:szCs w:val="20"/>
+              </w:rPr>
+              <w:t>6</w:t>
+            </w:r>
+          </w:p>
+        </w:tc>
+        <w:tc>
+          <w:tcPr>
+            <w:tcW w:w="0" w:type="auto"/>
+            <w:tcMar>
+              <w:top w:w="60" w:type="dxa"/>
+              <w:left w:w="60" w:type="dxa"/>
+              <w:bottom w:w="60" w:type="dxa"/>
+              <w:right w:w="60" w:type="dxa"/>
+            </w:tcMar>
+            <w:vAlign w:val="center"/>
+            <w:hideMark/>
+          </w:tcPr>
+          <w:p>
+            <w:pPr>
+              <w:spacing w:after="0" w:line="240" w:lineRule="auto"/>
+              <w:rPr>
+                <w:rFonts w:ascii="Arial" w:eastAsia="Times New Roman" w:hAnsi="Arial" w:cs="Arial"/>
+                <w:color w:val="000000"/>
+                <w:sz w:val="20"/>
+                <w:szCs w:val="20"/>
+              </w:rPr>
+            </w:pPr>
+            <w:r>
+              <w:rPr>
+                <w:rFonts w:ascii="Arial" w:eastAsia="Times New Roman" w:hAnsi="Arial" w:cs="Arial"/>
+                <w:color w:val="000000"/>
+                <w:sz w:val="20"/>
+                <w:szCs w:val="20"/>
+              </w:rPr>
+              <w:t>m1oa32</w:t>
+            </w:r>
+          </w:p>
+        </w:tc>
+        <w:tc>
+          <w:tcPr>
+            <w:tcW w:w="0" w:type="auto"/>
+            <w:tcMar>
+              <w:top w:w="60" w:type="dxa"/>
+              <w:left w:w="60" w:type="dxa"/>
+              <w:bottom w:w="60" w:type="dxa"/>
+              <w:right w:w="60" w:type="dxa"/>
+            </w:tcMar>
+            <w:vAlign w:val="center"/>
+            <w:hideMark/>
+          </w:tcPr>
+          <w:p>
+            <w:pPr>
+              <w:spacing w:after="0" w:line="240" w:lineRule="auto"/>
+              <w:rPr>
+                <w:rFonts w:ascii="Arial" w:eastAsia="Times New Roman" w:hAnsi="Arial" w:cs="Arial"/>
+                <w:color w:val="000000"/>
+                <w:sz w:val="20"/>
+                <w:szCs w:val="20"/>
+              </w:rPr>
+            </w:pPr>
+            <w:r>
+              <w:rPr>
+                <w:rFonts w:ascii="Arial" w:eastAsia="Times New Roman" w:hAnsi="Arial" w:cs="Arial"/>
+                <w:color w:val="000000"/>
+                <w:sz w:val="20"/>
+                <w:szCs w:val="20"/>
+              </w:rPr>
+              <w:t>1392</w:t>
+            </w:r>
+          </w:p>
+        </w:tc>
+        <w:tc>
+          <w:tcPr>
+            <w:tcW w:w="0" w:type="auto"/>
+            <w:tcMar>
+              <w:top w:w="60" w:type="dxa"/>
+              <w:left w:w="60" w:type="dxa"/>
+              <w:bottom w:w="60" w:type="dxa"/>
+              <w:right w:w="60" w:type="dxa"/>
+            </w:tcMar>
+            <w:vAlign w:val="center"/>
+            <w:hideMark/>
+          </w:tcPr>
+          <w:p>
+            <w:pPr>
+              <w:spacing w:after="0" w:line="240" w:lineRule="auto"/>
+              <w:rPr>
+                <w:rFonts w:ascii="Arial" w:eastAsia="Times New Roman" w:hAnsi="Arial" w:cs="Arial"/>
+                <w:color w:val="000000"/>
+                <w:sz w:val="20"/>
+                <w:szCs w:val="20"/>
+              </w:rPr>
+            </w:pPr>
+            <w:r>
+              <w:rPr>
+                <w:rFonts w:ascii="Arial" w:eastAsia="Times New Roman" w:hAnsi="Arial" w:cs="Arial"/>
+                <w:color w:val="000000"/>
+                <w:sz w:val="20"/>
+                <w:szCs w:val="20"/>
+              </w:rPr>
+              <w:t>1</w:t>
+            </w:r>
+          </w:p>
+        </w:tc>
+      </w:tr>
+      <w:tr>
+        <w:tc>
+          <w:tcPr>
+            <w:tcW w:w="0" w:type="auto"/>
+            <w:tcMar>
+              <w:top w:w="60" w:type="dxa"/>
+              <w:left w:w="60" w:type="dxa"/>
+              <w:bottom w:w="60" w:type="dxa"/>
+              <w:right w:w="60" w:type="dxa"/>
+            </w:tcMar>
+            <w:vAlign w:val="center"/>
+            <w:hideMark/>
+          </w:tcPr>
+          <w:p>
+            <w:pPr>
+              <w:spacing w:after="0" w:line="240" w:lineRule="auto"/>
+              <w:rPr>
+                <w:rFonts w:ascii="Arial" w:eastAsia="Times New Roman" w:hAnsi="Arial" w:cs="Arial"/>
+                <w:color w:val="000000"/>
+                <w:sz w:val="20"/>
+                <w:szCs w:val="20"/>
+              </w:rPr>
+            </w:pPr>
+            <w:r>
+              <w:rPr>
+                <w:rFonts w:ascii="Arial" w:eastAsia="Times New Roman" w:hAnsi="Arial" w:cs="Arial"/>
+                <w:color w:val="000000"/>
+                <w:sz w:val="20"/>
+                <w:szCs w:val="20"/>
+              </w:rPr>
+              <w:t>7</w:t>
+            </w:r>
+          </w:p>
+        </w:tc>
+        <w:tc>
+          <w:tcPr>
+            <w:tcW w:w="0" w:type="auto"/>
+            <w:tcMar>
+              <w:top w:w="60" w:type="dxa"/>
+              <w:left w:w="60" w:type="dxa"/>
+              <w:bottom w:w="60" w:type="dxa"/>
+              <w:right w:w="60" w:type="dxa"/>
+            </w:tcMar>
+            <w:vAlign w:val="center"/>
+            <w:hideMark/>
+          </w:tcPr>
+          <w:p>
+            <w:pPr>
+              <w:spacing w:after="0" w:line="240" w:lineRule="auto"/>
+              <w:rPr>
+                <w:rFonts w:ascii="Arial" w:eastAsia="Times New Roman" w:hAnsi="Arial" w:cs="Arial"/>
+                <w:color w:val="000000"/>
+                <w:sz w:val="20"/>
+                <w:szCs w:val="20"/>
+              </w:rPr>
+            </w:pPr>
+            <w:r>
+              <w:rPr>
+                <w:rFonts w:ascii="Arial" w:eastAsia="Times New Roman" w:hAnsi="Arial" w:cs="Arial"/>
+                <w:color w:val="000000"/>
+                <w:sz w:val="20"/>
+                <w:szCs w:val="20"/>
+              </w:rPr>
+              <w:t>12o09p</w:t>
+            </w:r>
+          </w:p>
+        </w:tc>
+        <w:tc>
+          <w:tcPr>
+            <w:tcW w:w="0" w:type="auto"/>
+            <w:tcMar>
+              <w:top w:w="60" w:type="dxa"/>
+              <w:left w:w="60" w:type="dxa"/>
+              <w:bottom w:w="60" w:type="dxa"/>
+              <w:right w:w="60" w:type="dxa"/>
+            </w:tcMar>
+            <w:vAlign w:val="center"/>
+            <w:hideMark/>
+          </w:tcPr>
+          <w:p>
+            <w:pPr>
+              <w:spacing w:after="0" w:line="240" w:lineRule="auto"/>
+              <w:rPr>
+                <w:rFonts w:ascii="Arial" w:eastAsia="Times New Roman" w:hAnsi="Arial" w:cs="Arial"/>
+                <w:color w:val="000000"/>
+                <w:sz w:val="20"/>
+                <w:szCs w:val="20"/>
+              </w:rPr>
+            </w:pPr>
+            <w:r>
+              <w:rPr>
+                <w:rFonts w:ascii="Arial" w:eastAsia="Times New Roman" w:hAnsi="Arial" w:cs="Arial"/>
+                <w:color w:val="000000"/>
+                <w:sz w:val="20"/>
+                <w:szCs w:val="20"/>
+              </w:rPr>
+              <w:t>999</w:t>
+            </w:r>
+          </w:p>
+        </w:tc>
+        <w:tc>
+          <w:tcPr>
+            <w:tcW w:w="0" w:type="auto"/>
+            <w:tcMar>
+              <w:top w:w="60" w:type="dxa"/>
+              <w:left w:w="60" w:type="dxa"/>
+              <w:bottom w:w="60" w:type="dxa"/>
+              <w:right w:w="60" w:type="dxa"/>
+            </w:tcMar>
+            <w:vAlign w:val="center"/>
+            <w:hideMark/>
+          </w:tcPr>
+          <w:p>
+            <w:pPr>
+              <w:spacing w:after="0" w:line="240" w:lineRule="auto"/>
+              <w:rPr>
+                <w:rFonts w:ascii="Arial" w:eastAsia="Times New Roman" w:hAnsi="Arial" w:cs="Arial"/>
+                <w:color w:val="000000"/>
+                <w:sz w:val="20"/>
+                <w:szCs w:val="20"/>
+              </w:rPr>
+            </w:pPr>
+            <w:r>
+              <w:rPr>
+                <w:rFonts w:ascii="Arial" w:eastAsia="Times New Roman" w:hAnsi="Arial" w:cs="Arial"/>
+                <w:color w:val="000000"/>
+                <w:sz w:val="20"/>
+                <w:szCs w:val="20"/>
+              </w:rPr>
+              <w:t>0</w:t>
+            </w:r>
+          </w:p>
+        </w:tc>
+      </w:tr>
+      <w:tr>
+        <w:tc>
+          <w:tcPr>
+            <w:tcW w:w="0" w:type="auto"/>
+            <w:tcMar>
+              <w:top w:w="60" w:type="dxa"/>
+              <w:left w:w="60" w:type="dxa"/>
+              <w:bottom w:w="60" w:type="dxa"/>
+              <w:right w:w="60" w:type="dxa"/>
+            </w:tcMar>
+            <w:vAlign w:val="center"/>
+            <w:hideMark/>
+          </w:tcPr>
+          <w:p>
+            <w:pPr>
+              <w:spacing w:after="0" w:line="240" w:lineRule="auto"/>
+              <w:rPr>
+                <w:rFonts w:ascii="Arial" w:eastAsia="Times New Roman" w:hAnsi="Arial" w:cs="Arial"/>
+                <w:color w:val="000000"/>
+                <w:sz w:val="20"/>
+                <w:szCs w:val="20"/>
+              </w:rPr>
+            </w:pPr>
+            <w:r>
+              <w:rPr>
+                <w:rFonts w:ascii="Arial" w:eastAsia="Times New Roman" w:hAnsi="Arial" w:cs="Arial"/>
+                <w:color w:val="000000"/>
+                <w:sz w:val="20"/>
+                <w:szCs w:val="20"/>
+              </w:rPr>
+              <w:t>8</w:t>
+            </w:r>
+          </w:p>
+        </w:tc>
+        <w:tc>
+          <w:tcPr>
+            <w:tcW w:w="0" w:type="auto"/>
+            <w:tcMar>
+              <w:top w:w="60" w:type="dxa"/>
+              <w:left w:w="60" w:type="dxa"/>
+              <w:bottom w:w="60" w:type="dxa"/>
+              <w:right w:w="60" w:type="dxa"/>
+            </w:tcMar>
+            <w:vAlign w:val="center"/>
+            <w:hideMark/>
+          </w:tcPr>
+          <w:p>
+            <w:pPr>
+              <w:spacing w:after="0" w:line="240" w:lineRule="auto"/>
+              <w:rPr>
+                <w:rFonts w:ascii="Arial" w:eastAsia="Times New Roman" w:hAnsi="Arial" w:cs="Arial"/>
+                <w:color w:val="000000"/>
+                <w:sz w:val="20"/>
+                <w:szCs w:val="20"/>
+              </w:rPr>
+            </w:pPr>
+            <w:proofErr w:type="spellStart"/>
+            <w:r>
+              <w:rPr>
+                <w:rFonts w:ascii="Arial" w:eastAsia="Times New Roman" w:hAnsi="Arial" w:cs="Arial"/>
+                <w:color w:val="000000"/>
+                <w:sz w:val="20"/>
+                <w:szCs w:val="20"/>
+              </w:rPr>
+              <w:t>mtozavg</w:t>
+            </w:r>
+            <w:proofErr w:type="spellEnd"/>
+          </w:p>
+        </w:tc>
+        <w:tc>
+          <w:tcPr>
+            <w:tcW w:w="0" w:type="auto"/>
+            <w:tcMar>
+              <w:top w:w="60" w:type="dxa"/>
+              <w:left w:w="60" w:type="dxa"/>
+              <w:bottom w:w="60" w:type="dxa"/>
+              <w:right w:w="60" w:type="dxa"/>
+            </w:tcMar>
+            <w:vAlign w:val="center"/>
+            <w:hideMark/>
+          </w:tcPr>
+          <w:p>
+            <w:pPr>
+              <w:spacing w:after="0" w:line="240" w:lineRule="auto"/>
+              <w:rPr>
+                <w:rFonts w:ascii="Arial" w:eastAsia="Times New Roman" w:hAnsi="Arial" w:cs="Arial"/>
+                <w:color w:val="000000"/>
+                <w:sz w:val="20"/>
+                <w:szCs w:val="20"/>
+              </w:rPr>
+            </w:pPr>
+            <w:r>
+              <w:rPr>
+                <w:rFonts w:ascii="Arial" w:eastAsia="Times New Roman" w:hAnsi="Arial" w:cs="Arial"/>
+                <w:color w:val="000000"/>
+                <w:sz w:val="20"/>
+                <w:szCs w:val="20"/>
+              </w:rPr>
+              <w:t>452</w:t>
+            </w:r>
+          </w:p>
+        </w:tc>
+        <w:tc>
+          <w:tcPr>
+            <w:tcW w:w="0" w:type="auto"/>
+            <w:tcMar>
+              <w:top w:w="60" w:type="dxa"/>
+              <w:left w:w="60" w:type="dxa"/>
+              <w:bottom w:w="60" w:type="dxa"/>
+              <w:right w:w="60" w:type="dxa"/>
+            </w:tcMar>
+            <w:vAlign w:val="center"/>
+            <w:hideMark/>
+          </w:tcPr>
+          <w:p>
+            <w:pPr>
+              <w:spacing w:after="0" w:line="240" w:lineRule="auto"/>
+              <w:rPr>
+                <w:rFonts w:ascii="Arial" w:eastAsia="Times New Roman" w:hAnsi="Arial" w:cs="Arial"/>
+                <w:color w:val="000000"/>
+                <w:sz w:val="20"/>
+                <w:szCs w:val="20"/>
+              </w:rPr>
+            </w:pPr>
+            <w:r>
+              <w:rPr>
+                <w:rFonts w:ascii="Arial" w:eastAsia="Times New Roman" w:hAnsi="Arial" w:cs="Arial"/>
+                <w:color w:val="000000"/>
+                <w:sz w:val="20"/>
+                <w:szCs w:val="20"/>
+              </w:rPr>
+              <w:t>1</w:t>
+            </w:r>
+          </w:p>
+        </w:tc>
+      </w:tr>
+      <w:tr>
+        <w:tc>
+          <w:tcPr>
+            <w:tcW w:w="0" w:type="auto"/>
+            <w:tcMar>
+              <w:top w:w="60" w:type="dxa"/>
+              <w:left w:w="60" w:type="dxa"/>
+              <w:bottom w:w="60" w:type="dxa"/>
+              <w:right w:w="60" w:type="dxa"/>
+            </w:tcMar>
+            <w:vAlign w:val="center"/>
+            <w:hideMark/>
+          </w:tcPr>
+          <w:p>
+            <w:pPr>
+              <w:spacing w:after="0" w:line="240" w:lineRule="auto"/>
+              <w:rPr>
+                <w:rFonts w:ascii="Arial" w:eastAsia="Times New Roman" w:hAnsi="Arial" w:cs="Arial"/>
+                <w:color w:val="000000"/>
+                <w:sz w:val="20"/>
+                <w:szCs w:val="20"/>
+              </w:rPr>
+            </w:pPr>
+            <w:r>
+              <w:rPr>
+                <w:rFonts w:ascii="Arial" w:eastAsia="Times New Roman" w:hAnsi="Arial" w:cs="Arial"/>
+                <w:color w:val="000000"/>
+                <w:sz w:val="20"/>
+                <w:szCs w:val="20"/>
+              </w:rPr>
+              <w:t>9</w:t>
+            </w:r>
+          </w:p>
+        </w:tc>
+        <w:tc>
+          <w:tcPr>
+            <w:tcW w:w="0" w:type="auto"/>
+            <w:tcMar>
+              <w:top w:w="60" w:type="dxa"/>
+              <w:left w:w="60" w:type="dxa"/>
+              <w:bottom w:w="60" w:type="dxa"/>
+              <w:right w:w="60" w:type="dxa"/>
+            </w:tcMar>
+            <w:vAlign w:val="center"/>
+            <w:hideMark/>
+          </w:tcPr>
+          <w:p>
+            <w:pPr>
+              <w:spacing w:after="0" w:line="240" w:lineRule="auto"/>
+              <w:rPr>
+                <w:rFonts w:ascii="Arial" w:eastAsia="Times New Roman" w:hAnsi="Arial" w:cs="Arial"/>
+                <w:color w:val="000000"/>
+                <w:sz w:val="20"/>
+                <w:szCs w:val="20"/>
+              </w:rPr>
+            </w:pPr>
+            <w:r>
+              <w:rPr>
+                <w:rFonts w:ascii="Arial" w:eastAsia="Times New Roman" w:hAnsi="Arial" w:cs="Arial"/>
+                <w:color w:val="000000"/>
+                <w:sz w:val="20"/>
+                <w:szCs w:val="20"/>
+              </w:rPr>
+              <w:t>kflwp67</w:t>
+            </w:r>
+          </w:p>
+        </w:tc>
+        <w:tc>
+          <w:tcPr>
+            <w:tcW w:w="0" w:type="auto"/>
+            <w:tcMar>
+              <w:top w:w="60" w:type="dxa"/>
+              <w:left w:w="60" w:type="dxa"/>
+              <w:bottom w:w="60" w:type="dxa"/>
+              <w:right w:w="60" w:type="dxa"/>
+            </w:tcMar>
+            <w:vAlign w:val="center"/>
+            <w:hideMark/>
+          </w:tcPr>
+          <w:p>
+            <w:pPr>
+              <w:spacing w:after="0" w:line="240" w:lineRule="auto"/>
+              <w:rPr>
+                <w:rFonts w:ascii="Arial" w:eastAsia="Times New Roman" w:hAnsi="Arial" w:cs="Arial"/>
+                <w:color w:val="000000"/>
+                <w:sz w:val="20"/>
+                <w:szCs w:val="20"/>
+              </w:rPr>
+            </w:pPr>
+            <w:r>
+              <w:rPr>
+                <w:rFonts w:ascii="Arial" w:eastAsia="Times New Roman" w:hAnsi="Arial" w:cs="Arial"/>
+                <w:color w:val="000000"/>
+                <w:sz w:val="20"/>
+                <w:szCs w:val="20"/>
+              </w:rPr>
+              <w:t>3098</w:t>
+            </w:r>
+          </w:p>
+        </w:tc>
+        <w:tc>
+          <w:tcPr>
+            <w:tcW w:w="0" w:type="auto"/>
+            <w:tcMar>
+              <w:top w:w="60" w:type="dxa"/>
+              <w:left w:w="60" w:type="dxa"/>
+              <w:bottom w:w="60" w:type="dxa"/>
+              <w:right w:w="60" w:type="dxa"/>
+            </w:tcMar>
+            <w:vAlign w:val="center"/>
+            <w:hideMark/>
+          </w:tcPr>
+          <w:p>
+            <w:pPr>
+              <w:spacing w:after="0" w:line="240" w:lineRule="auto"/>
+              <w:rPr>
+                <w:rFonts w:ascii="Arial" w:eastAsia="Times New Roman" w:hAnsi="Arial" w:cs="Arial"/>
+                <w:color w:val="000000"/>
+                <w:sz w:val="20"/>
+                <w:szCs w:val="20"/>
+              </w:rPr>
+            </w:pPr>
+            <w:r>
+              <w:rPr>
+                <w:rFonts w:ascii="Arial" w:eastAsia="Times New Roman" w:hAnsi="Arial" w:cs="Arial"/>
+                <w:color w:val="000000"/>
+                <w:sz w:val="20"/>
+                <w:szCs w:val="20"/>
+              </w:rPr>
+              <w:t>0</w:t>
+            </w:r>
+          </w:p>
+        </w:tc>
+      </w:tr>
+      <w:tr>
+        <w:tc>
+          <w:tcPr>
+            <w:tcW w:w="0" w:type="auto"/>
+            <w:tcMar>
+              <w:top w:w="60" w:type="dxa"/>
+              <w:left w:w="60" w:type="dxa"/>
+              <w:bottom w:w="60" w:type="dxa"/>
+              <w:right w:w="60" w:type="dxa"/>
+            </w:tcMar>
+            <w:vAlign w:val="center"/>
+            <w:hideMark/>
+          </w:tcPr>
+          <w:p>
+            <w:pPr>
+              <w:spacing w:after="0" w:line="240" w:lineRule="auto"/>
+              <w:rPr>
+                <w:rFonts w:ascii="Arial" w:eastAsia="Times New Roman" w:hAnsi="Arial" w:cs="Arial"/>
+                <w:color w:val="000000"/>
+                <w:sz w:val="20"/>
+                <w:szCs w:val="20"/>
+              </w:rPr>
+            </w:pPr>
+            <w:r>
+              <w:rPr>
+                <w:rFonts w:ascii="Arial" w:eastAsia="Times New Roman" w:hAnsi="Arial" w:cs="Arial"/>
+                <w:color w:val="000000"/>
+                <w:sz w:val="20"/>
+                <w:szCs w:val="20"/>
+              </w:rPr>
+              <w:t>10</w:t>
+            </w:r>
+          </w:p>
+        </w:tc>
+        <w:tc>
+          <w:tcPr>
+            <w:tcW w:w="0" w:type="auto"/>
+            <w:tcMar>
+              <w:top w:w="60" w:type="dxa"/>
+              <w:left w:w="60" w:type="dxa"/>
+              <w:bottom w:w="60" w:type="dxa"/>
+              <w:right w:w="60" w:type="dxa"/>
+            </w:tcMar>
+            <w:vAlign w:val="center"/>
+            <w:hideMark/>
+          </w:tcPr>
+          <w:p>
+            <w:pPr>
+              <w:spacing w:after="0" w:line="240" w:lineRule="auto"/>
+              <w:rPr>
+                <w:rFonts w:ascii="Arial" w:eastAsia="Times New Roman" w:hAnsi="Arial" w:cs="Arial"/>
+                <w:color w:val="000000"/>
+                <w:sz w:val="20"/>
+                <w:szCs w:val="20"/>
+              </w:rPr>
+            </w:pPr>
+            <w:proofErr w:type="spellStart"/>
+            <w:r>
+              <w:rPr>
+                <w:rFonts w:ascii="Arial" w:eastAsia="Times New Roman" w:hAnsi="Arial" w:cs="Arial"/>
+                <w:color w:val="000000"/>
+                <w:sz w:val="20"/>
+                <w:szCs w:val="20"/>
+              </w:rPr>
+              <w:t>nbgfert</w:t>
+            </w:r>
+            <w:proofErr w:type="spellEnd"/>
+          </w:p>
+        </w:tc>
+        <w:tc>
+          <w:tcPr>
+            <w:tcW w:w="0" w:type="auto"/>
+            <w:tcMar>
+              <w:top w:w="60" w:type="dxa"/>
+              <w:left w:w="60" w:type="dxa"/>
+              <w:bottom w:w="60" w:type="dxa"/>
+              <w:right w:w="60" w:type="dxa"/>
+            </w:tcMar>
+            <w:vAlign w:val="center"/>
+            <w:hideMark/>
+          </w:tcPr>
+          <w:p>
+            <w:pPr>
+              <w:spacing w:after="0" w:line="240" w:lineRule="auto"/>
+              <w:rPr>
+                <w:rFonts w:ascii="Arial" w:eastAsia="Times New Roman" w:hAnsi="Arial" w:cs="Arial"/>
+                <w:color w:val="000000"/>
+                <w:sz w:val="20"/>
+                <w:szCs w:val="20"/>
+              </w:rPr>
+            </w:pPr>
+            <w:r>
+              <w:rPr>
+                <w:rFonts w:ascii="Arial" w:eastAsia="Times New Roman" w:hAnsi="Arial" w:cs="Arial"/>
+                <w:color w:val="000000"/>
+                <w:sz w:val="20"/>
+                <w:szCs w:val="20"/>
+              </w:rPr>
+              <w:t>1189</w:t>
+            </w:r>
+          </w:p>
+        </w:tc>
+        <w:tc>
+          <w:tcPr>
+            <w:tcW w:w="0" w:type="auto"/>
+            <w:tcMar>
+              <w:top w:w="60" w:type="dxa"/>
+              <w:left w:w="60" w:type="dxa"/>
+              <w:bottom w:w="60" w:type="dxa"/>
+              <w:right w:w="60" w:type="dxa"/>
+            </w:tcMar>
+            <w:vAlign w:val="center"/>
+            <w:hideMark/>
+          </w:tcPr>
+          <w:p>
+            <w:pPr>
+              <w:spacing w:after="0" w:line="240" w:lineRule="auto"/>
+              <w:rPr>
+                <w:rFonts w:ascii="Arial" w:eastAsia="Times New Roman" w:hAnsi="Arial" w:cs="Arial"/>
+                <w:color w:val="000000"/>
+                <w:sz w:val="20"/>
+                <w:szCs w:val="20"/>
+              </w:rPr>
+            </w:pPr>
+            <w:r>
+              <w:rPr>
+                <w:rFonts w:ascii="Arial" w:eastAsia="Times New Roman" w:hAnsi="Arial" w:cs="Arial"/>
+                <w:color w:val="000000"/>
+                <w:sz w:val="20"/>
+                <w:szCs w:val="20"/>
+              </w:rPr>
+              <w:t>1</w:t>
+            </w:r>
+          </w:p>
+        </w:tc>
+      </w:tr>
+    </w:tbl>
+    <w:p>
+      <w:pPr>
+        <w:shd w:val="clear" w:color="auto" w:fill="FFFFFF"/>
+        <w:spacing w:before="100" w:beforeAutospacing="1" w:after="100" w:afterAutospacing="1" w:line="240" w:lineRule="auto"/>
+        <w:rPr>
+          <w:rFonts w:ascii="Arial" w:eastAsia="Times New Roman" w:hAnsi="Arial" w:cs="Arial"/>
+          <w:color w:val="000000"/>
+          <w:sz w:val="27"/>
+          <w:szCs w:val="27"/>
+        </w:rPr>
+      </w:pPr>
+      <w:r>
+        <w:rPr>
+          <w:rFonts w:ascii="Arial" w:eastAsia="Times New Roman" w:hAnsi="Arial" w:cs="Arial"/>
+          <w:color w:val="000000"/>
+          <w:sz w:val="27"/>
+          <w:szCs w:val="27"/>
+        </w:rPr>
+        <w:t>Fetch all of the cellphone models that start with the letter </w:t>
+      </w:r>
+      <w:r>
+        <w:rPr>
+          <w:rFonts w:ascii="Courier New" w:eastAsia="Times New Roman" w:hAnsi="Courier New" w:cs="Courier New"/>
+          <w:color w:val="000000"/>
+          <w:sz w:val="20"/>
+          <w:szCs w:val="20"/>
+          <w:bdr w:val="single" w:sz="6" w:space="0" w:color="CCCCCC" w:frame="1"/>
+          <w:shd w:val="clear" w:color="auto" w:fill="E5ECF4"/>
+        </w:rPr>
+        <w:t>m</w:t>
+      </w:r>
+      <w:r>
+        <w:rPr>
+          <w:rFonts w:ascii="Arial" w:eastAsia="Times New Roman" w:hAnsi="Arial" w:cs="Arial"/>
+          <w:color w:val="000000"/>
+          <w:sz w:val="27"/>
+          <w:szCs w:val="27"/>
+        </w:rPr>
+        <w:t> and the 3rd letter is </w:t>
+      </w:r>
+      <w:r>
+        <w:rPr>
+          <w:rFonts w:ascii="Courier New" w:eastAsia="Times New Roman" w:hAnsi="Courier New" w:cs="Courier New"/>
+          <w:color w:val="000000"/>
+          <w:sz w:val="20"/>
+          <w:szCs w:val="20"/>
+          <w:bdr w:val="single" w:sz="6" w:space="0" w:color="CCCCCC" w:frame="1"/>
+          <w:shd w:val="clear" w:color="auto" w:fill="E5ECF4"/>
+        </w:rPr>
+        <w:t>o</w:t>
+      </w:r>
+      <w:r>
+        <w:rPr>
+          <w:rFonts w:ascii="Arial" w:eastAsia="Times New Roman" w:hAnsi="Arial" w:cs="Arial"/>
+          <w:color w:val="000000"/>
+          <w:sz w:val="27"/>
+          <w:szCs w:val="27"/>
+        </w:rPr>
+        <w:t>, the price range is between 1000 and 1500, and they support 5G.</w:t>
+      </w:r>
+    </w:p>
+    <w:p>
+      <w:pPr>
+        <w:shd w:val="clear" w:color="auto" w:fill="FFFFFF"/>
+        <w:spacing w:before="100" w:beforeAutospacing="1" w:after="100" w:afterAutospacing="1" w:line="240" w:lineRule="auto"/>
+        <w:rPr>
+          <w:rFonts w:ascii="Arial" w:eastAsia="Times New Roman" w:hAnsi="Arial" w:cs="Arial"/>
+          <w:color w:val="000000"/>
+          <w:sz w:val="27"/>
+          <w:szCs w:val="27"/>
+        </w:rPr>
+      </w:pPr>
+      <w:r>
+        <w:rPr>
+          <w:rFonts w:ascii="Arial" w:eastAsia="Times New Roman" w:hAnsi="Arial" w:cs="Arial"/>
+          <w:color w:val="000000"/>
+          <w:sz w:val="27"/>
+          <w:szCs w:val="27"/>
+        </w:rPr>
+        <w:t>Return only the cellphone model and replace the name to </w:t>
+      </w:r>
+      <w:r>
+        <w:rPr>
+          <w:rFonts w:ascii="Courier New" w:eastAsia="Times New Roman" w:hAnsi="Courier New" w:cs="Courier New"/>
+          <w:color w:val="000000"/>
+          <w:sz w:val="20"/>
+          <w:szCs w:val="20"/>
+          <w:bdr w:val="single" w:sz="6" w:space="0" w:color="CCCCCC" w:frame="1"/>
+          <w:shd w:val="clear" w:color="auto" w:fill="E5ECF4"/>
+        </w:rPr>
+        <w:t>id</w:t>
+      </w:r>
+      <w:r>
+        <w:rPr>
+          <w:rFonts w:ascii="Courier New" w:eastAsia="Times New Roman" w:hAnsi="Courier New" w:cs="Courier New"/>
+          <w:color w:val="000000"/>
+          <w:sz w:val="20"/>
+          <w:szCs w:val="20"/>
+          <w:bdr w:val="single" w:sz="6" w:space="0" w:color="CCCCCC" w:frame="1"/>
+          <w:shd w:val="clear" w:color="auto" w:fill="E5ECF4"/>
+        </w:rPr>
+        <w:t xml:space="preserve"> </w:t>
+      </w:r>
+    </w:p>
+    <w:p>
+      <w:pPr>
+        <w:shd w:val="clear" w:color="auto" w:fill="1E1E1E"/>
+        <w:spacing w:after="0" w:line="360" w:lineRule="atLeast"/>
+        <w:rPr>
+          <w:rFonts w:ascii="Consolas" w:eastAsia="Times New Roman" w:hAnsi="Consolas" w:cs="Times New Roman"/>
+          <w:color w:val="00B050"/>
+          <w:sz w:val="32"/>
+          <w:szCs w:val="32"/>
+        </w:rPr>
+      </w:pPr>
+      <w:r>
+        <w:rPr>
+          <w:rFonts w:ascii="Consolas" w:eastAsia="Times New Roman" w:hAnsi="Consolas" w:cs="Times New Roman"/>
+          <w:color w:val="00B050"/>
+          <w:sz w:val="32"/>
+          <w:szCs w:val="32"/>
+        </w:rPr>
+        <w:t xml:space="preserve">SOLUTION: </w:t>
+      </w:r>
+    </w:p>
+    <w:p>
+      <w:pPr>
+        <w:shd w:val="clear" w:color="auto" w:fill="1E1E1E"/>
+        <w:spacing w:after="0" w:line="360" w:lineRule="atLeast"/>
+        <w:rPr>
+          <w:rFonts w:ascii="Consolas" w:eastAsia="Times New Roman" w:hAnsi="Consolas" w:cs="Times New Roman"/>
+          <w:color w:val="D4D4D4"/>
+          <w:sz w:val="27"/>
+          <w:szCs w:val="27"/>
+        </w:rPr>
+      </w:pPr>
+      <w:r>
+        <w:rPr>
+          <w:rFonts w:ascii="Consolas" w:eastAsia="Times New Roman" w:hAnsi="Consolas" w:cs="Times New Roman"/>
+          <w:color w:val="569CD6"/>
+          <w:sz w:val="27"/>
+          <w:szCs w:val="27"/>
+        </w:rPr>
+        <w:t>SELECT</w:t>
+      </w:r>
+      <w:r>
+        <w:rPr>
+          <w:rFonts w:ascii="Consolas" w:eastAsia="Times New Roman" w:hAnsi="Consolas" w:cs="Times New Roman"/>
+          <w:color w:val="D4D4D4"/>
+          <w:sz w:val="27"/>
+          <w:szCs w:val="27"/>
+        </w:rPr>
+        <w:t xml:space="preserve"> model </w:t>
+      </w:r>
+      <w:r>
+        <w:rPr>
+          <w:rFonts w:ascii="Consolas" w:eastAsia="Times New Roman" w:hAnsi="Consolas" w:cs="Times New Roman"/>
+          <w:color w:val="569CD6"/>
+          <w:sz w:val="27"/>
+          <w:szCs w:val="27"/>
+        </w:rPr>
+        <w:t>AS</w:t>
+      </w:r>
+      <w:r>
+        <w:rPr>
+          <w:rFonts w:ascii="Consolas" w:eastAsia="Times New Roman" w:hAnsi="Consolas" w:cs="Times New Roman"/>
+          <w:color w:val="D4D4D4"/>
+          <w:sz w:val="27"/>
+          <w:szCs w:val="27"/>
+        </w:rPr>
+        <w:t xml:space="preserve"> id </w:t>
+      </w:r>
+      <w:r>
+        <w:rPr>
+          <w:rFonts w:ascii="Consolas" w:eastAsia="Times New Roman" w:hAnsi="Consolas" w:cs="Times New Roman"/>
+          <w:color w:val="569CD6"/>
+          <w:sz w:val="27"/>
+          <w:szCs w:val="27"/>
+        </w:rPr>
+        <w:t>FROM</w:t>
+      </w:r>
+      <w:r>
+        <w:rPr>
+          <w:rFonts w:ascii="Consolas" w:eastAsia="Times New Roman" w:hAnsi="Consolas" w:cs="Times New Roman"/>
+          <w:color w:val="D4D4D4"/>
+          <w:sz w:val="27"/>
+          <w:szCs w:val="27"/>
+        </w:rPr>
+        <w:t xml:space="preserve"> cellphones  </w:t>
+      </w:r>
+    </w:p>
+    <w:p>
+      <w:pPr>
+        <w:shd w:val="clear" w:color="auto" w:fill="1E1E1E"/>
+        <w:spacing w:after="0" w:line="360" w:lineRule="atLeast"/>
+        <w:rPr>
+          <w:rFonts w:ascii="Consolas" w:eastAsia="Times New Roman" w:hAnsi="Consolas" w:cs="Times New Roman"/>
+          <w:color w:val="D4D4D4"/>
+          <w:sz w:val="27"/>
+          <w:szCs w:val="27"/>
+        </w:rPr>
+      </w:pPr>
+      <w:r>
+        <w:rPr>
+          <w:rFonts w:ascii="Consolas" w:eastAsia="Times New Roman" w:hAnsi="Consolas" w:cs="Times New Roman"/>
+          <w:color w:val="569CD6"/>
+          <w:sz w:val="27"/>
+          <w:szCs w:val="27"/>
+        </w:rPr>
+        <w:t>WHERE</w:t>
+      </w:r>
+      <w:r>
+        <w:rPr>
+          <w:rFonts w:ascii="Consolas" w:eastAsia="Times New Roman" w:hAnsi="Consolas" w:cs="Times New Roman"/>
+          <w:color w:val="D4D4D4"/>
+          <w:sz w:val="27"/>
+          <w:szCs w:val="27"/>
+        </w:rPr>
+        <w:t xml:space="preserve"> model </w:t>
+      </w:r>
+      <w:r>
+        <w:rPr>
+          <w:rFonts w:ascii="Consolas" w:eastAsia="Times New Roman" w:hAnsi="Consolas" w:cs="Times New Roman"/>
+          <w:color w:val="778899"/>
+          <w:sz w:val="27"/>
+          <w:szCs w:val="27"/>
+        </w:rPr>
+        <w:t>LIKE</w:t>
+      </w:r>
+      <w:r>
+        <w:rPr>
+          <w:rFonts w:ascii="Consolas" w:eastAsia="Times New Roman" w:hAnsi="Consolas" w:cs="Times New Roman"/>
+          <w:color w:val="D4D4D4"/>
+          <w:sz w:val="27"/>
+          <w:szCs w:val="27"/>
+        </w:rPr>
+        <w:t xml:space="preserve"> </w:t>
+      </w:r>
+      <w:r>
+        <w:rPr>
+          <w:rFonts w:ascii="Consolas" w:eastAsia="Times New Roman" w:hAnsi="Consolas" w:cs="Times New Roman"/>
+          <w:color w:val="FF0000"/>
+          <w:sz w:val="27"/>
+          <w:szCs w:val="27"/>
+        </w:rPr>
+        <w:t>'</w:t>
+      </w:r>
+      <w:proofErr w:type="spellStart"/>
+      <w:r>
+        <w:rPr>
+          <w:rFonts w:ascii="Consolas" w:eastAsia="Times New Roman" w:hAnsi="Consolas" w:cs="Times New Roman"/>
+          <w:color w:val="FF0000"/>
+          <w:sz w:val="27"/>
+          <w:szCs w:val="27"/>
+        </w:rPr>
+        <w:t>m_o</w:t>
+      </w:r>
+      <w:proofErr w:type="spellEnd"/>
+      <w:r>
+        <w:rPr>
+          <w:rFonts w:ascii="Consolas" w:eastAsia="Times New Roman" w:hAnsi="Consolas" w:cs="Times New Roman"/>
+          <w:color w:val="FF0000"/>
+          <w:sz w:val="27"/>
+          <w:szCs w:val="27"/>
+        </w:rPr>
+        <w:t>%'</w:t>
+      </w:r>
+      <w:r>
+        <w:rPr>
+          <w:rFonts w:ascii="Consolas" w:eastAsia="Times New Roman" w:hAnsi="Consolas" w:cs="Times New Roman"/>
+          <w:color w:val="D4D4D4"/>
+          <w:sz w:val="27"/>
+          <w:szCs w:val="27"/>
+        </w:rPr>
+        <w:t xml:space="preserve"> </w:t>
+      </w:r>
+    </w:p>
+    <w:p>
+      <w:pPr>
+        <w:shd w:val="clear" w:color="auto" w:fill="1E1E1E"/>
+        <w:spacing w:after="0" w:line="360" w:lineRule="atLeast"/>
+        <w:rPr>
+          <w:rFonts w:ascii="Consolas" w:eastAsia="Times New Roman" w:hAnsi="Consolas" w:cs="Times New Roman"/>
+          <w:color w:val="D4D4D4"/>
+          <w:sz w:val="27"/>
+          <w:szCs w:val="27"/>
+        </w:rPr>
+      </w:pPr>
+      <w:r>
+        <w:rPr>
+          <w:rFonts w:ascii="Consolas" w:eastAsia="Times New Roman" w:hAnsi="Consolas" w:cs="Times New Roman"/>
+          <w:color w:val="D4D4D4"/>
+          <w:sz w:val="27"/>
+          <w:szCs w:val="27"/>
+        </w:rPr>
+        <w:t xml:space="preserve">    </w:t>
+      </w:r>
+      <w:r>
+        <w:rPr>
+          <w:rFonts w:ascii="Consolas" w:eastAsia="Times New Roman" w:hAnsi="Consolas" w:cs="Times New Roman"/>
+          <w:color w:val="778899"/>
+          <w:sz w:val="27"/>
+          <w:szCs w:val="27"/>
+        </w:rPr>
+        <w:t>AND</w:t>
+      </w:r>
+      <w:r>
+        <w:rPr>
+          <w:rFonts w:ascii="Consolas" w:eastAsia="Times New Roman" w:hAnsi="Consolas" w:cs="Times New Roman"/>
+          <w:color w:val="D4D4D4"/>
+          <w:sz w:val="27"/>
+          <w:szCs w:val="27"/>
+        </w:rPr>
+        <w:t xml:space="preserve"> price </w:t>
+      </w:r>
+      <w:r>
+        <w:rPr>
+          <w:rFonts w:ascii="Consolas" w:eastAsia="Times New Roman" w:hAnsi="Consolas" w:cs="Times New Roman"/>
+          <w:color w:val="778899"/>
+          <w:sz w:val="27"/>
+          <w:szCs w:val="27"/>
+        </w:rPr>
+        <w:t>BETWEEN</w:t>
+      </w:r>
+      <w:r>
+        <w:rPr>
+          <w:rFonts w:ascii="Consolas" w:eastAsia="Times New Roman" w:hAnsi="Consolas" w:cs="Times New Roman"/>
+          <w:color w:val="D4D4D4"/>
+          <w:sz w:val="27"/>
+          <w:szCs w:val="27"/>
+        </w:rPr>
+        <w:t xml:space="preserve"> </w:t>
+      </w:r>
+      <w:r>
+        <w:rPr>
+          <w:rFonts w:ascii="Consolas" w:eastAsia="Times New Roman" w:hAnsi="Consolas" w:cs="Times New Roman"/>
+          <w:color w:val="B5CEA8"/>
+          <w:sz w:val="27"/>
+          <w:szCs w:val="27"/>
+        </w:rPr>
+        <w:t>1000</w:t>
+      </w:r>
+      <w:r>
+        <w:rPr>
+          <w:rFonts w:ascii="Consolas" w:eastAsia="Times New Roman" w:hAnsi="Consolas" w:cs="Times New Roman"/>
+          <w:color w:val="D4D4D4"/>
+          <w:sz w:val="27"/>
+          <w:szCs w:val="27"/>
+        </w:rPr>
+        <w:t xml:space="preserve"> </w:t>
+      </w:r>
+      <w:r>
+        <w:rPr>
+          <w:rFonts w:ascii="Consolas" w:eastAsia="Times New Roman" w:hAnsi="Consolas" w:cs="Times New Roman"/>
+          <w:color w:val="778899"/>
+          <w:sz w:val="27"/>
+          <w:szCs w:val="27"/>
+        </w:rPr>
+        <w:t>AND</w:t>
+      </w:r>
+      <w:r>
+        <w:rPr>
+          <w:rFonts w:ascii="Consolas" w:eastAsia="Times New Roman" w:hAnsi="Consolas" w:cs="Times New Roman"/>
+          <w:color w:val="D4D4D4"/>
+          <w:sz w:val="27"/>
+          <w:szCs w:val="27"/>
+        </w:rPr>
+        <w:t xml:space="preserve"> </w:t>
+      </w:r>
+      <w:r>
+        <w:rPr>
+          <w:rFonts w:ascii="Consolas" w:eastAsia="Times New Roman" w:hAnsi="Consolas" w:cs="Times New Roman"/>
+          <w:color w:val="B5CEA8"/>
+          <w:sz w:val="27"/>
+          <w:szCs w:val="27"/>
+        </w:rPr>
+        <w:t>1500</w:t>
+      </w:r>
+      <w:r>
+        <w:rPr>
+          <w:rFonts w:ascii="Consolas" w:eastAsia="Times New Roman" w:hAnsi="Consolas" w:cs="Times New Roman"/>
+          <w:color w:val="D4D4D4"/>
+          <w:sz w:val="27"/>
+          <w:szCs w:val="27"/>
+        </w:rPr>
+        <w:t xml:space="preserve">  </w:t>
+      </w:r>
+    </w:p>
+    <w:p>
+      <w:pPr>
+        <w:shd w:val="clear" w:color="auto" w:fill="1E1E1E"/>
+        <w:spacing w:after="0" w:line="360" w:lineRule="atLeast"/>
+        <w:rPr>
+          <w:rFonts w:ascii="Consolas" w:eastAsia="Times New Roman" w:hAnsi="Consolas" w:cs="Times New Roman"/>
+          <w:color w:val="D4D4D4"/>
+          <w:sz w:val="27"/>
+          <w:szCs w:val="27"/>
+        </w:rPr>
+      </w:pPr>
+      <w:r>
+        <w:rPr>
+          <w:rFonts w:ascii="Consolas" w:eastAsia="Times New Roman" w:hAnsi="Consolas" w:cs="Times New Roman"/>
+          <w:color w:val="D4D4D4"/>
+          <w:sz w:val="27"/>
+          <w:szCs w:val="27"/>
+        </w:rPr>
+        <w:t xml:space="preserve">    </w:t>
+      </w:r>
+      <w:r>
+        <w:rPr>
+          <w:rFonts w:ascii="Consolas" w:eastAsia="Times New Roman" w:hAnsi="Consolas" w:cs="Times New Roman"/>
+          <w:color w:val="778899"/>
+          <w:sz w:val="27"/>
+          <w:szCs w:val="27"/>
+        </w:rPr>
+        <w:t>AND</w:t>
+      </w:r>
+      <w:r>
+        <w:rPr>
+          <w:rFonts w:ascii="Consolas" w:eastAsia="Times New Roman" w:hAnsi="Consolas" w:cs="Times New Roman"/>
+          <w:color w:val="D4D4D4"/>
+          <w:sz w:val="27"/>
+          <w:szCs w:val="27"/>
+        </w:rPr>
+        <w:t xml:space="preserve"> wifi_5g </w:t>
+      </w:r>
+      <w:r>
+        <w:rPr>
+          <w:rFonts w:ascii="Consolas" w:eastAsia="Times New Roman" w:hAnsi="Consolas" w:cs="Times New Roman"/>
+          <w:color w:val="778899"/>
+          <w:sz w:val="27"/>
+          <w:szCs w:val="27"/>
+        </w:rPr>
+        <w:t>=</w:t>
+      </w:r>
+      <w:r>
+        <w:rPr>
+          <w:rFonts w:ascii="Consolas" w:eastAsia="Times New Roman" w:hAnsi="Consolas" w:cs="Times New Roman"/>
+          <w:color w:val="D4D4D4"/>
+          <w:sz w:val="27"/>
+          <w:szCs w:val="27"/>
+        </w:rPr>
+        <w:t xml:space="preserve"> </w:t>
+      </w:r>
+      <w:r>
+        <w:rPr>
+          <w:rFonts w:ascii="Consolas" w:eastAsia="Times New Roman" w:hAnsi="Consolas" w:cs="Times New Roman"/>
+          <w:color w:val="B5CEA8"/>
+          <w:sz w:val="27"/>
+          <w:szCs w:val="27"/>
+        </w:rPr>
+        <w:t>1</w:t>
+      </w:r>
+      <w:r>
+        <w:rPr>
+          <w:rFonts w:ascii="Consolas" w:eastAsia="Times New Roman" w:hAnsi="Consolas" w:cs="Times New Roman"/>
+          <w:color w:val="DCDCDC"/>
+          <w:sz w:val="27"/>
+          <w:szCs w:val="27"/>
+        </w:rPr>
+        <w:t>;</w:t>
+      </w:r>
+      <w:r>
+        <w:rPr>
+          <w:rFonts w:ascii="Consolas" w:eastAsia="Times New Roman" w:hAnsi="Consolas" w:cs="Times New Roman"/>
+          <w:color w:val="D4D4D4"/>
+          <w:sz w:val="27"/>
+          <w:szCs w:val="27"/>
+        </w:rPr>
+        <w:t xml:space="preserve"> </w:t>
+      </w:r>
+      <w:bookmarkStart w:id="0" w:name="_GoBack"/>
+      <w:bookmarkEnd w:id="0"/>
+    </w:p>
+    <w:p>
+      <w:pPr>
+        <w:shd w:val="clear" w:color="auto" w:fill="FFFFFF"/>
+        <w:spacing w:before="100" w:beforeAutospacing="1" w:after="100" w:afterAutospacing="1" w:line="240" w:lineRule="auto"/>
+        <w:rPr>
+          <w:rFonts w:ascii="Arial" w:eastAsia="Times New Roman" w:hAnsi="Arial" w:cs="Arial"/>
+          <w:color w:val="000000"/>
+          <w:sz w:val="27"/>
+          <w:szCs w:val="27"/>
+        </w:rPr>
+      </w:pPr>
+    </w:p>
     <w:p/>
     <w:sectPr>
       <w:pgSz w:w="12240" w:h="15840"/>

</xml_diff>